<commit_message>
I advance on the test, code and documentation. The mayority of the model methods are all ready done.
</commit_message>
<xml_diff>
--- a/doc/Documentacion.docx
+++ b/doc/Documentacion.docx
@@ -40,9 +40,15 @@
           </w:tcPr>
           <w:p>
             <w:r>
+              <w:rPr>
+                <w:highlight w:val="green"/>
+              </w:rPr>
               <w:t>RF:</w:t>
             </w:r>
             <w:r>
+              <w:rPr>
+                <w:highlight w:val="green"/>
+              </w:rPr>
               <w:t xml:space="preserve"> Crear clan</w:t>
             </w:r>
           </w:p>
@@ -175,10 +181,10 @@
           </w:tcPr>
           <w:p>
             <w:r>
-              <w:t xml:space="preserve">RF: Crear </w:t>
-            </w:r>
-            <w:r>
-              <w:t>personaje</w:t>
+              <w:rPr>
+                <w:highlight w:val="green"/>
+              </w:rPr>
+              <w:t>RF: Crear personaje</w:t>
             </w:r>
           </w:p>
         </w:tc>
@@ -310,10 +316,10 @@
           </w:tcPr>
           <w:p>
             <w:r>
-              <w:t xml:space="preserve">RF: Crear </w:t>
-            </w:r>
-            <w:r>
-              <w:t>técnica</w:t>
+              <w:rPr>
+                <w:highlight w:val="green"/>
+              </w:rPr>
+              <w:t>RF: Crear técnica</w:t>
             </w:r>
           </w:p>
         </w:tc>
@@ -445,13 +451,10 @@
           </w:tcPr>
           <w:p>
             <w:r>
-              <w:t xml:space="preserve">RF: </w:t>
-            </w:r>
-            <w:r>
-              <w:t>Borrar</w:t>
-            </w:r>
-            <w:r>
-              <w:t xml:space="preserve"> clan</w:t>
+              <w:rPr>
+                <w:highlight w:val="green"/>
+              </w:rPr>
+              <w:t>RF: Borrar clan</w:t>
             </w:r>
           </w:p>
         </w:tc>
@@ -583,10 +586,10 @@
           </w:tcPr>
           <w:p>
             <w:r>
-              <w:t xml:space="preserve">RF: Borrar </w:t>
-            </w:r>
-            <w:r>
-              <w:t>personaje</w:t>
+              <w:rPr>
+                <w:highlight w:val="green"/>
+              </w:rPr>
+              <w:t>RF: Borrar personaje</w:t>
             </w:r>
           </w:p>
         </w:tc>
@@ -718,10 +721,10 @@
           </w:tcPr>
           <w:p>
             <w:r>
-              <w:t xml:space="preserve">RF: Borrar </w:t>
-            </w:r>
-            <w:r>
-              <w:t>técnica</w:t>
+              <w:rPr>
+                <w:highlight w:val="green"/>
+              </w:rPr>
+              <w:t>RF: Borrar técnica</w:t>
             </w:r>
           </w:p>
         </w:tc>
@@ -853,10 +856,830 @@
           </w:tcPr>
           <w:p>
             <w:r>
+              <w:rPr>
+                <w:highlight w:val="green"/>
+              </w:rPr>
               <w:t>RF:</w:t>
+            </w:r>
+            <w:r>
+              <w:rPr>
+                <w:highlight w:val="green"/>
+              </w:rPr>
+              <w:t xml:space="preserve"> Actualizar clan</w:t>
+            </w:r>
+          </w:p>
+        </w:tc>
+      </w:tr>
+      <w:tr>
+        <w:tc>
+          <w:tcPr>
+            <w:tcW w:w="4414" w:type="dxa"/>
+            <w:shd w:val="clear" w:color="auto" w:fill="C00000"/>
+          </w:tcPr>
+          <w:p>
+            <w:pPr>
+              <w:rPr>
+                <w:b/>
+                <w:bCs/>
+              </w:rPr>
+            </w:pPr>
+            <w:r>
+              <w:rPr>
+                <w:b/>
+                <w:bCs/>
+              </w:rPr>
+              <w:t>Resumen</w:t>
+            </w:r>
+          </w:p>
+        </w:tc>
+        <w:tc>
+          <w:tcPr>
+            <w:tcW w:w="4414" w:type="dxa"/>
+          </w:tcPr>
+          <w:p/>
+        </w:tc>
+      </w:tr>
+      <w:tr>
+        <w:tc>
+          <w:tcPr>
+            <w:tcW w:w="4414" w:type="dxa"/>
+            <w:shd w:val="clear" w:color="auto" w:fill="C00000"/>
+          </w:tcPr>
+          <w:p>
+            <w:pPr>
+              <w:rPr>
+                <w:b/>
+                <w:bCs/>
+              </w:rPr>
+            </w:pPr>
+            <w:r>
+              <w:rPr>
+                <w:b/>
+                <w:bCs/>
+              </w:rPr>
+              <w:t>Entrada</w:t>
+            </w:r>
+          </w:p>
+        </w:tc>
+        <w:tc>
+          <w:tcPr>
+            <w:tcW w:w="4414" w:type="dxa"/>
+          </w:tcPr>
+          <w:p/>
+        </w:tc>
+      </w:tr>
+      <w:tr>
+        <w:tc>
+          <w:tcPr>
+            <w:tcW w:w="4414" w:type="dxa"/>
+            <w:shd w:val="clear" w:color="auto" w:fill="C00000"/>
+          </w:tcPr>
+          <w:p>
+            <w:pPr>
+              <w:rPr>
+                <w:b/>
+                <w:bCs/>
+              </w:rPr>
+            </w:pPr>
+            <w:r>
+              <w:rPr>
+                <w:b/>
+                <w:bCs/>
+              </w:rPr>
+              <w:t>Salida</w:t>
+            </w:r>
+          </w:p>
+        </w:tc>
+        <w:tc>
+          <w:tcPr>
+            <w:tcW w:w="4414" w:type="dxa"/>
+          </w:tcPr>
+          <w:p/>
+        </w:tc>
+      </w:tr>
+    </w:tbl>
+    <w:p/>
+    <w:tbl>
+      <w:tblPr>
+        <w:tblStyle w:val="Tablaconcuadrcula"/>
+        <w:tblW w:w="0" w:type="auto"/>
+        <w:tblLook w:val="04A0" w:firstRow="1" w:lastRow="0" w:firstColumn="1" w:lastColumn="0" w:noHBand="0" w:noVBand="1"/>
+      </w:tblPr>
+      <w:tblGrid>
+        <w:gridCol w:w="4414"/>
+        <w:gridCol w:w="4414"/>
+      </w:tblGrid>
+      <w:tr>
+        <w:tc>
+          <w:tcPr>
+            <w:tcW w:w="4414" w:type="dxa"/>
+            <w:shd w:val="clear" w:color="auto" w:fill="C00000"/>
+          </w:tcPr>
+          <w:p>
+            <w:pPr>
+              <w:rPr>
+                <w:b/>
+                <w:bCs/>
+              </w:rPr>
+            </w:pPr>
+            <w:r>
+              <w:rPr>
+                <w:b/>
+                <w:bCs/>
+              </w:rPr>
+              <w:t>Nombre</w:t>
+            </w:r>
+          </w:p>
+        </w:tc>
+        <w:tc>
+          <w:tcPr>
+            <w:tcW w:w="4414" w:type="dxa"/>
+          </w:tcPr>
+          <w:p>
+            <w:r>
+              <w:rPr>
+                <w:highlight w:val="green"/>
+              </w:rPr>
+              <w:t>RF: Actualizar personaje</w:t>
+            </w:r>
+          </w:p>
+        </w:tc>
+      </w:tr>
+      <w:tr>
+        <w:tc>
+          <w:tcPr>
+            <w:tcW w:w="4414" w:type="dxa"/>
+            <w:shd w:val="clear" w:color="auto" w:fill="C00000"/>
+          </w:tcPr>
+          <w:p>
+            <w:pPr>
+              <w:rPr>
+                <w:b/>
+                <w:bCs/>
+              </w:rPr>
+            </w:pPr>
+            <w:r>
+              <w:rPr>
+                <w:b/>
+                <w:bCs/>
+              </w:rPr>
+              <w:t>Resumen</w:t>
+            </w:r>
+          </w:p>
+        </w:tc>
+        <w:tc>
+          <w:tcPr>
+            <w:tcW w:w="4414" w:type="dxa"/>
+          </w:tcPr>
+          <w:p/>
+        </w:tc>
+      </w:tr>
+      <w:tr>
+        <w:tc>
+          <w:tcPr>
+            <w:tcW w:w="4414" w:type="dxa"/>
+            <w:shd w:val="clear" w:color="auto" w:fill="C00000"/>
+          </w:tcPr>
+          <w:p>
+            <w:pPr>
+              <w:rPr>
+                <w:b/>
+                <w:bCs/>
+              </w:rPr>
+            </w:pPr>
+            <w:r>
+              <w:rPr>
+                <w:b/>
+                <w:bCs/>
+              </w:rPr>
+              <w:t>Entrada</w:t>
+            </w:r>
+          </w:p>
+        </w:tc>
+        <w:tc>
+          <w:tcPr>
+            <w:tcW w:w="4414" w:type="dxa"/>
+          </w:tcPr>
+          <w:p/>
+        </w:tc>
+      </w:tr>
+      <w:tr>
+        <w:tc>
+          <w:tcPr>
+            <w:tcW w:w="4414" w:type="dxa"/>
+            <w:shd w:val="clear" w:color="auto" w:fill="C00000"/>
+          </w:tcPr>
+          <w:p>
+            <w:pPr>
+              <w:rPr>
+                <w:b/>
+                <w:bCs/>
+              </w:rPr>
+            </w:pPr>
+            <w:r>
+              <w:rPr>
+                <w:b/>
+                <w:bCs/>
+              </w:rPr>
+              <w:t>Salida</w:t>
+            </w:r>
+          </w:p>
+        </w:tc>
+        <w:tc>
+          <w:tcPr>
+            <w:tcW w:w="4414" w:type="dxa"/>
+          </w:tcPr>
+          <w:p/>
+        </w:tc>
+      </w:tr>
+    </w:tbl>
+    <w:p/>
+    <w:tbl>
+      <w:tblPr>
+        <w:tblStyle w:val="Tablaconcuadrcula"/>
+        <w:tblW w:w="0" w:type="auto"/>
+        <w:tblLook w:val="04A0" w:firstRow="1" w:lastRow="0" w:firstColumn="1" w:lastColumn="0" w:noHBand="0" w:noVBand="1"/>
+      </w:tblPr>
+      <w:tblGrid>
+        <w:gridCol w:w="4414"/>
+        <w:gridCol w:w="4414"/>
+      </w:tblGrid>
+      <w:tr>
+        <w:tc>
+          <w:tcPr>
+            <w:tcW w:w="4414" w:type="dxa"/>
+            <w:shd w:val="clear" w:color="auto" w:fill="C00000"/>
+          </w:tcPr>
+          <w:p>
+            <w:pPr>
+              <w:rPr>
+                <w:b/>
+                <w:bCs/>
+              </w:rPr>
+            </w:pPr>
+            <w:r>
+              <w:rPr>
+                <w:b/>
+                <w:bCs/>
+              </w:rPr>
+              <w:t>Nombre</w:t>
+            </w:r>
+          </w:p>
+        </w:tc>
+        <w:tc>
+          <w:tcPr>
+            <w:tcW w:w="4414" w:type="dxa"/>
+          </w:tcPr>
+          <w:p>
+            <w:r>
+              <w:rPr>
+                <w:highlight w:val="green"/>
+              </w:rPr>
+              <w:t>RF: Actualizar técnica</w:t>
             </w:r>
             <w:bookmarkStart w:id="0" w:name="_GoBack"/>
             <w:bookmarkEnd w:id="0"/>
+          </w:p>
+        </w:tc>
+      </w:tr>
+      <w:tr>
+        <w:tc>
+          <w:tcPr>
+            <w:tcW w:w="4414" w:type="dxa"/>
+            <w:shd w:val="clear" w:color="auto" w:fill="C00000"/>
+          </w:tcPr>
+          <w:p>
+            <w:pPr>
+              <w:rPr>
+                <w:b/>
+                <w:bCs/>
+              </w:rPr>
+            </w:pPr>
+            <w:r>
+              <w:rPr>
+                <w:b/>
+                <w:bCs/>
+              </w:rPr>
+              <w:lastRenderedPageBreak/>
+              <w:t>Resumen</w:t>
+            </w:r>
+          </w:p>
+        </w:tc>
+        <w:tc>
+          <w:tcPr>
+            <w:tcW w:w="4414" w:type="dxa"/>
+          </w:tcPr>
+          <w:p/>
+        </w:tc>
+      </w:tr>
+      <w:tr>
+        <w:tc>
+          <w:tcPr>
+            <w:tcW w:w="4414" w:type="dxa"/>
+            <w:shd w:val="clear" w:color="auto" w:fill="C00000"/>
+          </w:tcPr>
+          <w:p>
+            <w:pPr>
+              <w:rPr>
+                <w:b/>
+                <w:bCs/>
+              </w:rPr>
+            </w:pPr>
+            <w:r>
+              <w:rPr>
+                <w:b/>
+                <w:bCs/>
+              </w:rPr>
+              <w:t>Entrada</w:t>
+            </w:r>
+          </w:p>
+        </w:tc>
+        <w:tc>
+          <w:tcPr>
+            <w:tcW w:w="4414" w:type="dxa"/>
+          </w:tcPr>
+          <w:p/>
+        </w:tc>
+      </w:tr>
+      <w:tr>
+        <w:tc>
+          <w:tcPr>
+            <w:tcW w:w="4414" w:type="dxa"/>
+            <w:shd w:val="clear" w:color="auto" w:fill="C00000"/>
+          </w:tcPr>
+          <w:p>
+            <w:pPr>
+              <w:rPr>
+                <w:b/>
+                <w:bCs/>
+              </w:rPr>
+            </w:pPr>
+            <w:r>
+              <w:rPr>
+                <w:b/>
+                <w:bCs/>
+              </w:rPr>
+              <w:t>Salida</w:t>
+            </w:r>
+          </w:p>
+        </w:tc>
+        <w:tc>
+          <w:tcPr>
+            <w:tcW w:w="4414" w:type="dxa"/>
+          </w:tcPr>
+          <w:p/>
+        </w:tc>
+      </w:tr>
+    </w:tbl>
+    <w:p/>
+    <w:tbl>
+      <w:tblPr>
+        <w:tblStyle w:val="Tablaconcuadrcula"/>
+        <w:tblW w:w="0" w:type="auto"/>
+        <w:tblLook w:val="04A0" w:firstRow="1" w:lastRow="0" w:firstColumn="1" w:lastColumn="0" w:noHBand="0" w:noVBand="1"/>
+      </w:tblPr>
+      <w:tblGrid>
+        <w:gridCol w:w="4414"/>
+        <w:gridCol w:w="4414"/>
+      </w:tblGrid>
+      <w:tr>
+        <w:tc>
+          <w:tcPr>
+            <w:tcW w:w="4414" w:type="dxa"/>
+            <w:shd w:val="clear" w:color="auto" w:fill="C00000"/>
+          </w:tcPr>
+          <w:p>
+            <w:pPr>
+              <w:rPr>
+                <w:b/>
+                <w:bCs/>
+              </w:rPr>
+            </w:pPr>
+            <w:r>
+              <w:rPr>
+                <w:b/>
+                <w:bCs/>
+              </w:rPr>
+              <w:t>Nombre</w:t>
+            </w:r>
+          </w:p>
+        </w:tc>
+        <w:tc>
+          <w:tcPr>
+            <w:tcW w:w="4414" w:type="dxa"/>
+          </w:tcPr>
+          <w:p>
+            <w:r>
+              <w:rPr>
+                <w:highlight w:val="green"/>
+              </w:rPr>
+              <w:t>RF: Mostrar Clanes</w:t>
+            </w:r>
+          </w:p>
+        </w:tc>
+      </w:tr>
+      <w:tr>
+        <w:tc>
+          <w:tcPr>
+            <w:tcW w:w="4414" w:type="dxa"/>
+            <w:shd w:val="clear" w:color="auto" w:fill="C00000"/>
+          </w:tcPr>
+          <w:p>
+            <w:pPr>
+              <w:rPr>
+                <w:b/>
+                <w:bCs/>
+              </w:rPr>
+            </w:pPr>
+            <w:r>
+              <w:rPr>
+                <w:b/>
+                <w:bCs/>
+              </w:rPr>
+              <w:t>Resumen</w:t>
+            </w:r>
+          </w:p>
+        </w:tc>
+        <w:tc>
+          <w:tcPr>
+            <w:tcW w:w="4414" w:type="dxa"/>
+          </w:tcPr>
+          <w:p/>
+        </w:tc>
+      </w:tr>
+      <w:tr>
+        <w:tc>
+          <w:tcPr>
+            <w:tcW w:w="4414" w:type="dxa"/>
+            <w:shd w:val="clear" w:color="auto" w:fill="C00000"/>
+          </w:tcPr>
+          <w:p>
+            <w:pPr>
+              <w:rPr>
+                <w:b/>
+                <w:bCs/>
+              </w:rPr>
+            </w:pPr>
+            <w:r>
+              <w:rPr>
+                <w:b/>
+                <w:bCs/>
+              </w:rPr>
+              <w:t>Entrada</w:t>
+            </w:r>
+          </w:p>
+        </w:tc>
+        <w:tc>
+          <w:tcPr>
+            <w:tcW w:w="4414" w:type="dxa"/>
+          </w:tcPr>
+          <w:p/>
+        </w:tc>
+      </w:tr>
+      <w:tr>
+        <w:tc>
+          <w:tcPr>
+            <w:tcW w:w="4414" w:type="dxa"/>
+            <w:shd w:val="clear" w:color="auto" w:fill="C00000"/>
+          </w:tcPr>
+          <w:p>
+            <w:pPr>
+              <w:rPr>
+                <w:b/>
+                <w:bCs/>
+              </w:rPr>
+            </w:pPr>
+            <w:r>
+              <w:rPr>
+                <w:b/>
+                <w:bCs/>
+              </w:rPr>
+              <w:t>Salida</w:t>
+            </w:r>
+          </w:p>
+        </w:tc>
+        <w:tc>
+          <w:tcPr>
+            <w:tcW w:w="4414" w:type="dxa"/>
+          </w:tcPr>
+          <w:p/>
+        </w:tc>
+      </w:tr>
+    </w:tbl>
+    <w:p/>
+    <w:tbl>
+      <w:tblPr>
+        <w:tblStyle w:val="Tablaconcuadrcula"/>
+        <w:tblW w:w="0" w:type="auto"/>
+        <w:tblLook w:val="04A0" w:firstRow="1" w:lastRow="0" w:firstColumn="1" w:lastColumn="0" w:noHBand="0" w:noVBand="1"/>
+      </w:tblPr>
+      <w:tblGrid>
+        <w:gridCol w:w="4414"/>
+        <w:gridCol w:w="4414"/>
+      </w:tblGrid>
+      <w:tr>
+        <w:tc>
+          <w:tcPr>
+            <w:tcW w:w="4414" w:type="dxa"/>
+            <w:shd w:val="clear" w:color="auto" w:fill="C00000"/>
+          </w:tcPr>
+          <w:p>
+            <w:pPr>
+              <w:rPr>
+                <w:b/>
+                <w:bCs/>
+              </w:rPr>
+            </w:pPr>
+            <w:r>
+              <w:rPr>
+                <w:b/>
+                <w:bCs/>
+              </w:rPr>
+              <w:t>Nombre</w:t>
+            </w:r>
+          </w:p>
+        </w:tc>
+        <w:tc>
+          <w:tcPr>
+            <w:tcW w:w="4414" w:type="dxa"/>
+          </w:tcPr>
+          <w:p>
+            <w:r>
+              <w:rPr>
+                <w:highlight w:val="green"/>
+              </w:rPr>
+              <w:t>RF: Mostrar personajes</w:t>
+            </w:r>
+          </w:p>
+        </w:tc>
+      </w:tr>
+      <w:tr>
+        <w:tc>
+          <w:tcPr>
+            <w:tcW w:w="4414" w:type="dxa"/>
+            <w:shd w:val="clear" w:color="auto" w:fill="C00000"/>
+          </w:tcPr>
+          <w:p>
+            <w:pPr>
+              <w:rPr>
+                <w:b/>
+                <w:bCs/>
+              </w:rPr>
+            </w:pPr>
+            <w:r>
+              <w:rPr>
+                <w:b/>
+                <w:bCs/>
+              </w:rPr>
+              <w:t>Resumen</w:t>
+            </w:r>
+          </w:p>
+        </w:tc>
+        <w:tc>
+          <w:tcPr>
+            <w:tcW w:w="4414" w:type="dxa"/>
+          </w:tcPr>
+          <w:p/>
+        </w:tc>
+      </w:tr>
+      <w:tr>
+        <w:tc>
+          <w:tcPr>
+            <w:tcW w:w="4414" w:type="dxa"/>
+            <w:shd w:val="clear" w:color="auto" w:fill="C00000"/>
+          </w:tcPr>
+          <w:p>
+            <w:pPr>
+              <w:rPr>
+                <w:b/>
+                <w:bCs/>
+              </w:rPr>
+            </w:pPr>
+            <w:r>
+              <w:rPr>
+                <w:b/>
+                <w:bCs/>
+              </w:rPr>
+              <w:t>Entrada</w:t>
+            </w:r>
+          </w:p>
+        </w:tc>
+        <w:tc>
+          <w:tcPr>
+            <w:tcW w:w="4414" w:type="dxa"/>
+          </w:tcPr>
+          <w:p/>
+        </w:tc>
+      </w:tr>
+      <w:tr>
+        <w:tc>
+          <w:tcPr>
+            <w:tcW w:w="4414" w:type="dxa"/>
+            <w:shd w:val="clear" w:color="auto" w:fill="C00000"/>
+          </w:tcPr>
+          <w:p>
+            <w:pPr>
+              <w:rPr>
+                <w:b/>
+                <w:bCs/>
+              </w:rPr>
+            </w:pPr>
+            <w:r>
+              <w:rPr>
+                <w:b/>
+                <w:bCs/>
+              </w:rPr>
+              <w:t>Salida</w:t>
+            </w:r>
+          </w:p>
+        </w:tc>
+        <w:tc>
+          <w:tcPr>
+            <w:tcW w:w="4414" w:type="dxa"/>
+          </w:tcPr>
+          <w:p/>
+        </w:tc>
+      </w:tr>
+    </w:tbl>
+    <w:p/>
+    <w:tbl>
+      <w:tblPr>
+        <w:tblStyle w:val="Tablaconcuadrcula"/>
+        <w:tblW w:w="0" w:type="auto"/>
+        <w:tblLook w:val="04A0" w:firstRow="1" w:lastRow="0" w:firstColumn="1" w:lastColumn="0" w:noHBand="0" w:noVBand="1"/>
+      </w:tblPr>
+      <w:tblGrid>
+        <w:gridCol w:w="4414"/>
+        <w:gridCol w:w="4414"/>
+      </w:tblGrid>
+      <w:tr>
+        <w:tc>
+          <w:tcPr>
+            <w:tcW w:w="4414" w:type="dxa"/>
+            <w:shd w:val="clear" w:color="auto" w:fill="C00000"/>
+          </w:tcPr>
+          <w:p>
+            <w:pPr>
+              <w:rPr>
+                <w:b/>
+                <w:bCs/>
+              </w:rPr>
+            </w:pPr>
+            <w:r>
+              <w:rPr>
+                <w:b/>
+                <w:bCs/>
+              </w:rPr>
+              <w:t>Nombre</w:t>
+            </w:r>
+          </w:p>
+        </w:tc>
+        <w:tc>
+          <w:tcPr>
+            <w:tcW w:w="4414" w:type="dxa"/>
+          </w:tcPr>
+          <w:p>
+            <w:r>
+              <w:rPr>
+                <w:highlight w:val="green"/>
+              </w:rPr>
+              <w:t>RF: Mostrar técnicas</w:t>
+            </w:r>
+          </w:p>
+        </w:tc>
+      </w:tr>
+      <w:tr>
+        <w:tc>
+          <w:tcPr>
+            <w:tcW w:w="4414" w:type="dxa"/>
+            <w:shd w:val="clear" w:color="auto" w:fill="C00000"/>
+          </w:tcPr>
+          <w:p>
+            <w:pPr>
+              <w:rPr>
+                <w:b/>
+                <w:bCs/>
+              </w:rPr>
+            </w:pPr>
+            <w:r>
+              <w:rPr>
+                <w:b/>
+                <w:bCs/>
+              </w:rPr>
+              <w:t>Resumen</w:t>
+            </w:r>
+          </w:p>
+        </w:tc>
+        <w:tc>
+          <w:tcPr>
+            <w:tcW w:w="4414" w:type="dxa"/>
+          </w:tcPr>
+          <w:p/>
+        </w:tc>
+      </w:tr>
+      <w:tr>
+        <w:tc>
+          <w:tcPr>
+            <w:tcW w:w="4414" w:type="dxa"/>
+            <w:shd w:val="clear" w:color="auto" w:fill="C00000"/>
+          </w:tcPr>
+          <w:p>
+            <w:pPr>
+              <w:rPr>
+                <w:b/>
+                <w:bCs/>
+              </w:rPr>
+            </w:pPr>
+            <w:r>
+              <w:rPr>
+                <w:b/>
+                <w:bCs/>
+              </w:rPr>
+              <w:t>Entrada</w:t>
+            </w:r>
+          </w:p>
+        </w:tc>
+        <w:tc>
+          <w:tcPr>
+            <w:tcW w:w="4414" w:type="dxa"/>
+          </w:tcPr>
+          <w:p/>
+        </w:tc>
+      </w:tr>
+      <w:tr>
+        <w:tc>
+          <w:tcPr>
+            <w:tcW w:w="4414" w:type="dxa"/>
+            <w:shd w:val="clear" w:color="auto" w:fill="C00000"/>
+          </w:tcPr>
+          <w:p>
+            <w:pPr>
+              <w:rPr>
+                <w:b/>
+                <w:bCs/>
+              </w:rPr>
+            </w:pPr>
+            <w:r>
+              <w:rPr>
+                <w:b/>
+                <w:bCs/>
+              </w:rPr>
+              <w:t>Salida</w:t>
+            </w:r>
+          </w:p>
+        </w:tc>
+        <w:tc>
+          <w:tcPr>
+            <w:tcW w:w="4414" w:type="dxa"/>
+          </w:tcPr>
+          <w:p/>
+        </w:tc>
+      </w:tr>
+    </w:tbl>
+    <w:p/>
+    <w:tbl>
+      <w:tblPr>
+        <w:tblStyle w:val="Tablaconcuadrcula"/>
+        <w:tblW w:w="0" w:type="auto"/>
+        <w:tblLook w:val="04A0" w:firstRow="1" w:lastRow="0" w:firstColumn="1" w:lastColumn="0" w:noHBand="0" w:noVBand="1"/>
+      </w:tblPr>
+      <w:tblGrid>
+        <w:gridCol w:w="4414"/>
+        <w:gridCol w:w="4414"/>
+      </w:tblGrid>
+      <w:tr>
+        <w:tc>
+          <w:tcPr>
+            <w:tcW w:w="4414" w:type="dxa"/>
+            <w:shd w:val="clear" w:color="auto" w:fill="C00000"/>
+          </w:tcPr>
+          <w:p>
+            <w:pPr>
+              <w:rPr>
+                <w:b/>
+                <w:bCs/>
+              </w:rPr>
+            </w:pPr>
+            <w:r>
+              <w:rPr>
+                <w:b/>
+                <w:bCs/>
+              </w:rPr>
+              <w:t>Nombre</w:t>
+            </w:r>
+          </w:p>
+        </w:tc>
+        <w:tc>
+          <w:tcPr>
+            <w:tcW w:w="4414" w:type="dxa"/>
+          </w:tcPr>
+          <w:p>
+            <w:r>
+              <w:rPr>
+                <w:highlight w:val="green"/>
+              </w:rPr>
+              <w:t>RF: Ordenar personaje</w:t>
+            </w:r>
           </w:p>
         </w:tc>
       </w:tr>

</xml_diff>

<commit_message>
I create a new class called ListIndexOutOfBoundsException and made a lot of the documentation
</commit_message>
<xml_diff>
--- a/doc/Documentacion.docx
+++ b/doc/Documentacion.docx
@@ -43,13 +43,37 @@
               <w:rPr>
                 <w:highlight w:val="green"/>
               </w:rPr>
-              <w:t>RF:</w:t>
-            </w:r>
-            <w:r>
-              <w:rPr>
-                <w:highlight w:val="green"/>
-              </w:rPr>
-              <w:t xml:space="preserve"> Crear clan</w:t>
+              <w:t>RF</w:t>
+            </w:r>
+            <w:r>
+              <w:rPr>
+                <w:highlight w:val="green"/>
+              </w:rPr>
+              <w:t>1</w:t>
+            </w:r>
+            <w:r>
+              <w:rPr>
+                <w:highlight w:val="green"/>
+              </w:rPr>
+              <w:t>:</w:t>
+            </w:r>
+            <w:r>
+              <w:rPr>
+                <w:highlight w:val="green"/>
+              </w:rPr>
+              <w:t xml:space="preserve"> Crear </w:t>
+            </w:r>
+            <w:r>
+              <w:rPr>
+                <w:highlight w:val="green"/>
+              </w:rPr>
+              <w:t xml:space="preserve">un </w:t>
+            </w:r>
+            <w:r>
+              <w:rPr>
+                <w:highlight w:val="green"/>
+              </w:rPr>
+              <w:t>clan</w:t>
             </w:r>
           </w:p>
         </w:tc>
@@ -80,7 +104,14 @@
           <w:tcPr>
             <w:tcW w:w="4414" w:type="dxa"/>
           </w:tcPr>
-          <w:p/>
+          <w:p>
+            <w:r>
+              <w:t>Añade</w:t>
+            </w:r>
+            <w:r>
+              <w:t xml:space="preserve"> un clan al listado de clanes. El clan creado no debe tener el mismo nombre que un clan ya existente.</w:t>
+            </w:r>
+          </w:p>
         </w:tc>
       </w:tr>
       <w:tr>
@@ -109,7 +140,14 @@
           <w:tcPr>
             <w:tcW w:w="4414" w:type="dxa"/>
           </w:tcPr>
-          <w:p/>
+          <w:p>
+            <w:r>
+              <w:t>El nombre</w:t>
+            </w:r>
+            <w:r>
+              <w:t xml:space="preserve"> del clan.</w:t>
+            </w:r>
+          </w:p>
         </w:tc>
       </w:tr>
       <w:tr>
@@ -138,7 +176,11 @@
           <w:tcPr>
             <w:tcW w:w="4414" w:type="dxa"/>
           </w:tcPr>
-          <w:p/>
+          <w:p>
+            <w:r>
+              <w:t>Se agrego el clan.</w:t>
+            </w:r>
+          </w:p>
         </w:tc>
       </w:tr>
     </w:tbl>
@@ -184,7 +226,31 @@
               <w:rPr>
                 <w:highlight w:val="green"/>
               </w:rPr>
-              <w:t>RF: Crear personaje</w:t>
+              <w:t>RF</w:t>
+            </w:r>
+            <w:r>
+              <w:rPr>
+                <w:highlight w:val="green"/>
+              </w:rPr>
+              <w:t>2</w:t>
+            </w:r>
+            <w:r>
+              <w:rPr>
+                <w:highlight w:val="green"/>
+              </w:rPr>
+              <w:t xml:space="preserve">: Crear </w:t>
+            </w:r>
+            <w:r>
+              <w:rPr>
+                <w:highlight w:val="green"/>
+              </w:rPr>
+              <w:t xml:space="preserve">un </w:t>
+            </w:r>
+            <w:r>
+              <w:rPr>
+                <w:highlight w:val="green"/>
+              </w:rPr>
+              <w:t>personaje</w:t>
             </w:r>
           </w:p>
         </w:tc>
@@ -215,7 +281,14 @@
           <w:tcPr>
             <w:tcW w:w="4414" w:type="dxa"/>
           </w:tcPr>
-          <w:p/>
+          <w:p>
+            <w:r>
+              <w:t>Añade</w:t>
+            </w:r>
+            <w:r>
+              <w:t xml:space="preserve"> un personaje al listado de personajes de un clan.  El personaje creado no debe tener el mismo nombre que un personaje del mismo clan.</w:t>
+            </w:r>
+          </w:p>
         </w:tc>
       </w:tr>
       <w:tr>
@@ -244,7 +317,17 @@
           <w:tcPr>
             <w:tcW w:w="4414" w:type="dxa"/>
           </w:tcPr>
-          <w:p/>
+          <w:p>
+            <w:r>
+              <w:t xml:space="preserve">El nombre, la personalidad, la fecha de </w:t>
+            </w:r>
+            <w:r>
+              <w:t>creación</w:t>
+            </w:r>
+            <w:r>
+              <w:t xml:space="preserve"> y el poder del personaje.</w:t>
+            </w:r>
+          </w:p>
         </w:tc>
       </w:tr>
       <w:tr>
@@ -273,7 +356,11 @@
           <w:tcPr>
             <w:tcW w:w="4414" w:type="dxa"/>
           </w:tcPr>
-          <w:p/>
+          <w:p>
+            <w:r>
+              <w:t>Se agrego el personaje.</w:t>
+            </w:r>
+          </w:p>
         </w:tc>
       </w:tr>
     </w:tbl>
@@ -319,7 +406,31 @@
               <w:rPr>
                 <w:highlight w:val="green"/>
               </w:rPr>
-              <w:t>RF: Crear técnica</w:t>
+              <w:t>RF</w:t>
+            </w:r>
+            <w:r>
+              <w:rPr>
+                <w:highlight w:val="green"/>
+              </w:rPr>
+              <w:t>3</w:t>
+            </w:r>
+            <w:r>
+              <w:rPr>
+                <w:highlight w:val="green"/>
+              </w:rPr>
+              <w:t xml:space="preserve">: Crear </w:t>
+            </w:r>
+            <w:r>
+              <w:rPr>
+                <w:highlight w:val="green"/>
+              </w:rPr>
+              <w:t xml:space="preserve">una </w:t>
+            </w:r>
+            <w:r>
+              <w:rPr>
+                <w:highlight w:val="green"/>
+              </w:rPr>
+              <w:t>técnica</w:t>
             </w:r>
           </w:p>
         </w:tc>
@@ -350,7 +461,50 @@
           <w:tcPr>
             <w:tcW w:w="4414" w:type="dxa"/>
           </w:tcPr>
-          <w:p/>
+          <w:p>
+            <w:r>
+              <w:t>Añade</w:t>
+            </w:r>
+            <w:r>
+              <w:t xml:space="preserve"> una </w:t>
+            </w:r>
+            <w:r>
+              <w:t>técnica</w:t>
+            </w:r>
+            <w:r>
+              <w:t xml:space="preserve"> al listado de </w:t>
+            </w:r>
+            <w:r>
+              <w:t>técnicas</w:t>
+            </w:r>
+            <w:r>
+              <w:t xml:space="preserve"> de un personaje.</w:t>
+            </w:r>
+            <w:r>
+              <w:t xml:space="preserve"> Estas se van a agregar de forma ascendente por el factor de la </w:t>
+            </w:r>
+            <w:r>
+              <w:t>técnica</w:t>
+            </w:r>
+            <w:r>
+              <w:t>.</w:t>
+            </w:r>
+            <w:r>
+              <w:t xml:space="preserve"> La </w:t>
+            </w:r>
+            <w:r>
+              <w:t>técnica</w:t>
+            </w:r>
+            <w:r>
+              <w:t xml:space="preserve"> creada no debe tener el mismo nombre que una </w:t>
+            </w:r>
+            <w:r>
+              <w:t>técnica</w:t>
+            </w:r>
+            <w:r>
+              <w:t xml:space="preserve"> del mismo personaje.</w:t>
+            </w:r>
+          </w:p>
         </w:tc>
       </w:tr>
       <w:tr>
@@ -379,7 +533,17 @@
           <w:tcPr>
             <w:tcW w:w="4414" w:type="dxa"/>
           </w:tcPr>
-          <w:p/>
+          <w:p>
+            <w:r>
+              <w:t xml:space="preserve">El nombre y el factor de la </w:t>
+            </w:r>
+            <w:r>
+              <w:t>técnica</w:t>
+            </w:r>
+            <w:r>
+              <w:t>.</w:t>
+            </w:r>
+          </w:p>
         </w:tc>
       </w:tr>
       <w:tr>
@@ -408,7 +572,17 @@
           <w:tcPr>
             <w:tcW w:w="4414" w:type="dxa"/>
           </w:tcPr>
-          <w:p/>
+          <w:p>
+            <w:r>
+              <w:t xml:space="preserve">Se agrego la </w:t>
+            </w:r>
+            <w:r>
+              <w:t>técnica</w:t>
+            </w:r>
+            <w:r>
+              <w:t>.</w:t>
+            </w:r>
+          </w:p>
         </w:tc>
       </w:tr>
     </w:tbl>
@@ -454,7 +628,31 @@
               <w:rPr>
                 <w:highlight w:val="green"/>
               </w:rPr>
-              <w:t>RF: Borrar clan</w:t>
+              <w:t>RF</w:t>
+            </w:r>
+            <w:r>
+              <w:rPr>
+                <w:highlight w:val="green"/>
+              </w:rPr>
+              <w:t>4</w:t>
+            </w:r>
+            <w:r>
+              <w:rPr>
+                <w:highlight w:val="green"/>
+              </w:rPr>
+              <w:t xml:space="preserve">: Borrar </w:t>
+            </w:r>
+            <w:r>
+              <w:rPr>
+                <w:highlight w:val="green"/>
+              </w:rPr>
+              <w:t xml:space="preserve">un </w:t>
+            </w:r>
+            <w:r>
+              <w:rPr>
+                <w:highlight w:val="green"/>
+              </w:rPr>
+              <w:t>clan</w:t>
             </w:r>
           </w:p>
         </w:tc>
@@ -485,7 +683,11 @@
           <w:tcPr>
             <w:tcW w:w="4414" w:type="dxa"/>
           </w:tcPr>
-          <w:p/>
+          <w:p>
+            <w:r>
+              <w:t xml:space="preserve">Elimina un clan existente del listado de clanes por el nombre. </w:t>
+            </w:r>
+          </w:p>
         </w:tc>
       </w:tr>
       <w:tr>
@@ -514,7 +716,11 @@
           <w:tcPr>
             <w:tcW w:w="4414" w:type="dxa"/>
           </w:tcPr>
-          <w:p/>
+          <w:p>
+            <w:r>
+              <w:t>El nombre del clan.</w:t>
+            </w:r>
+          </w:p>
         </w:tc>
       </w:tr>
       <w:tr>
@@ -543,7 +749,14 @@
           <w:tcPr>
             <w:tcW w:w="4414" w:type="dxa"/>
           </w:tcPr>
-          <w:p/>
+          <w:p>
+            <w:r>
+              <w:t xml:space="preserve">Se elimino </w:t>
+            </w:r>
+            <w:r>
+              <w:t>el clan.</w:t>
+            </w:r>
+          </w:p>
         </w:tc>
       </w:tr>
     </w:tbl>
@@ -589,7 +802,31 @@
               <w:rPr>
                 <w:highlight w:val="green"/>
               </w:rPr>
-              <w:t>RF: Borrar personaje</w:t>
+              <w:t>RF</w:t>
+            </w:r>
+            <w:r>
+              <w:rPr>
+                <w:highlight w:val="green"/>
+              </w:rPr>
+              <w:t>5</w:t>
+            </w:r>
+            <w:r>
+              <w:rPr>
+                <w:highlight w:val="green"/>
+              </w:rPr>
+              <w:t xml:space="preserve">: Borrar </w:t>
+            </w:r>
+            <w:r>
+              <w:rPr>
+                <w:highlight w:val="green"/>
+              </w:rPr>
+              <w:t xml:space="preserve">un </w:t>
+            </w:r>
+            <w:r>
+              <w:rPr>
+                <w:highlight w:val="green"/>
+              </w:rPr>
+              <w:t>personaje</w:t>
             </w:r>
           </w:p>
         </w:tc>
@@ -620,7 +857,11 @@
           <w:tcPr>
             <w:tcW w:w="4414" w:type="dxa"/>
           </w:tcPr>
-          <w:p/>
+          <w:p>
+            <w:r>
+              <w:t>Elimina un personaje del listado de personajes de un clan por el nombre.</w:t>
+            </w:r>
+          </w:p>
         </w:tc>
       </w:tr>
       <w:tr>
@@ -649,7 +890,11 @@
           <w:tcPr>
             <w:tcW w:w="4414" w:type="dxa"/>
           </w:tcPr>
-          <w:p/>
+          <w:p>
+            <w:r>
+              <w:t>El nombre del personaje.</w:t>
+            </w:r>
+          </w:p>
         </w:tc>
       </w:tr>
       <w:tr>
@@ -678,7 +923,11 @@
           <w:tcPr>
             <w:tcW w:w="4414" w:type="dxa"/>
           </w:tcPr>
-          <w:p/>
+          <w:p>
+            <w:r>
+              <w:t>Se elimino el personaje.</w:t>
+            </w:r>
+          </w:p>
         </w:tc>
       </w:tr>
     </w:tbl>
@@ -724,7 +973,31 @@
               <w:rPr>
                 <w:highlight w:val="green"/>
               </w:rPr>
-              <w:t>RF: Borrar técnica</w:t>
+              <w:t>RF</w:t>
+            </w:r>
+            <w:r>
+              <w:rPr>
+                <w:highlight w:val="green"/>
+              </w:rPr>
+              <w:t>6</w:t>
+            </w:r>
+            <w:r>
+              <w:rPr>
+                <w:highlight w:val="green"/>
+              </w:rPr>
+              <w:t xml:space="preserve">: Borrar </w:t>
+            </w:r>
+            <w:r>
+              <w:rPr>
+                <w:highlight w:val="green"/>
+              </w:rPr>
+              <w:t xml:space="preserve">una </w:t>
+            </w:r>
+            <w:r>
+              <w:rPr>
+                <w:highlight w:val="green"/>
+              </w:rPr>
+              <w:t>técnica</w:t>
             </w:r>
           </w:p>
         </w:tc>
@@ -755,7 +1028,23 @@
           <w:tcPr>
             <w:tcW w:w="4414" w:type="dxa"/>
           </w:tcPr>
-          <w:p/>
+          <w:p>
+            <w:r>
+              <w:t xml:space="preserve">Elimina una </w:t>
+            </w:r>
+            <w:r>
+              <w:t>técnica</w:t>
+            </w:r>
+            <w:r>
+              <w:t xml:space="preserve"> del listado de </w:t>
+            </w:r>
+            <w:r>
+              <w:t>técnicas</w:t>
+            </w:r>
+            <w:r>
+              <w:t xml:space="preserve"> de un personaje por el nombre.</w:t>
+            </w:r>
+          </w:p>
         </w:tc>
       </w:tr>
       <w:tr>
@@ -784,7 +1073,17 @@
           <w:tcPr>
             <w:tcW w:w="4414" w:type="dxa"/>
           </w:tcPr>
-          <w:p/>
+          <w:p>
+            <w:r>
+              <w:t xml:space="preserve">El nombre de la </w:t>
+            </w:r>
+            <w:r>
+              <w:t>técnica</w:t>
+            </w:r>
+            <w:r>
+              <w:t>.</w:t>
+            </w:r>
+          </w:p>
         </w:tc>
       </w:tr>
       <w:tr>
@@ -813,7 +1112,17 @@
           <w:tcPr>
             <w:tcW w:w="4414" w:type="dxa"/>
           </w:tcPr>
-          <w:p/>
+          <w:p>
+            <w:r>
+              <w:t xml:space="preserve">Se elimino la </w:t>
+            </w:r>
+            <w:r>
+              <w:t>técnica</w:t>
+            </w:r>
+            <w:r>
+              <w:t>.</w:t>
+            </w:r>
+          </w:p>
         </w:tc>
       </w:tr>
     </w:tbl>
@@ -846,6 +1155,7 @@
                 <w:b/>
                 <w:bCs/>
               </w:rPr>
+              <w:lastRenderedPageBreak/>
               <w:t>Nombre</w:t>
             </w:r>
           </w:p>
@@ -859,13 +1169,37 @@
               <w:rPr>
                 <w:highlight w:val="green"/>
               </w:rPr>
-              <w:t>RF:</w:t>
-            </w:r>
-            <w:r>
-              <w:rPr>
-                <w:highlight w:val="green"/>
-              </w:rPr>
-              <w:t xml:space="preserve"> Actualizar clan</w:t>
+              <w:t>RF</w:t>
+            </w:r>
+            <w:r>
+              <w:rPr>
+                <w:highlight w:val="green"/>
+              </w:rPr>
+              <w:t>7</w:t>
+            </w:r>
+            <w:r>
+              <w:rPr>
+                <w:highlight w:val="green"/>
+              </w:rPr>
+              <w:t>:</w:t>
+            </w:r>
+            <w:r>
+              <w:rPr>
+                <w:highlight w:val="green"/>
+              </w:rPr>
+              <w:t xml:space="preserve"> Actualizar </w:t>
+            </w:r>
+            <w:r>
+              <w:rPr>
+                <w:highlight w:val="green"/>
+              </w:rPr>
+              <w:t xml:space="preserve">un </w:t>
+            </w:r>
+            <w:r>
+              <w:rPr>
+                <w:highlight w:val="green"/>
+              </w:rPr>
+              <w:t>clan</w:t>
             </w:r>
           </w:p>
         </w:tc>
@@ -896,7 +1230,17 @@
           <w:tcPr>
             <w:tcW w:w="4414" w:type="dxa"/>
           </w:tcPr>
-          <w:p/>
+          <w:p>
+            <w:r>
+              <w:t xml:space="preserve">Cambia el nombre de un clan ya existente. Si ya existe un clan con ese nombre, no se </w:t>
+            </w:r>
+            <w:r>
+              <w:t>podrá</w:t>
+            </w:r>
+            <w:r>
+              <w:t xml:space="preserve"> cambiar el nombre del clan. </w:t>
+            </w:r>
+          </w:p>
         </w:tc>
       </w:tr>
       <w:tr>
@@ -925,7 +1269,11 @@
           <w:tcPr>
             <w:tcW w:w="4414" w:type="dxa"/>
           </w:tcPr>
-          <w:p/>
+          <w:p>
+            <w:r>
+              <w:t>El nuevo nombre del clan.</w:t>
+            </w:r>
+          </w:p>
         </w:tc>
       </w:tr>
       <w:tr>
@@ -954,7 +1302,11 @@
           <w:tcPr>
             <w:tcW w:w="4414" w:type="dxa"/>
           </w:tcPr>
-          <w:p/>
+          <w:p>
+            <w:r>
+              <w:t>Se cambio el nombre del clan.</w:t>
+            </w:r>
+          </w:p>
         </w:tc>
       </w:tr>
     </w:tbl>
@@ -1000,7 +1352,31 @@
               <w:rPr>
                 <w:highlight w:val="green"/>
               </w:rPr>
-              <w:t>RF: Actualizar personaje</w:t>
+              <w:t>RF</w:t>
+            </w:r>
+            <w:r>
+              <w:rPr>
+                <w:highlight w:val="green"/>
+              </w:rPr>
+              <w:t>8</w:t>
+            </w:r>
+            <w:r>
+              <w:rPr>
+                <w:highlight w:val="green"/>
+              </w:rPr>
+              <w:t xml:space="preserve">: Actualizar </w:t>
+            </w:r>
+            <w:r>
+              <w:rPr>
+                <w:highlight w:val="green"/>
+              </w:rPr>
+              <w:t xml:space="preserve">un </w:t>
+            </w:r>
+            <w:r>
+              <w:rPr>
+                <w:highlight w:val="green"/>
+              </w:rPr>
+              <w:t>personaje</w:t>
             </w:r>
           </w:p>
         </w:tc>
@@ -1031,7 +1407,44 @@
           <w:tcPr>
             <w:tcW w:w="4414" w:type="dxa"/>
           </w:tcPr>
-          <w:p/>
+          <w:p>
+            <w:r>
+              <w:t xml:space="preserve">Cambia una </w:t>
+            </w:r>
+            <w:r>
+              <w:t>característica</w:t>
+            </w:r>
+            <w:r>
+              <w:t xml:space="preserve"> </w:t>
+            </w:r>
+            <w:r>
+              <w:t>de</w:t>
+            </w:r>
+            <w:r>
+              <w:t xml:space="preserve"> un personaje ya existente. Las </w:t>
+            </w:r>
+            <w:r>
+              <w:t>características</w:t>
+            </w:r>
+            <w:r>
+              <w:t xml:space="preserve"> </w:t>
+            </w:r>
+            <w:r>
+              <w:t xml:space="preserve">son: nombre, personalidad, fecha de </w:t>
+            </w:r>
+            <w:r>
+              <w:t>creación</w:t>
+            </w:r>
+            <w:r>
+              <w:t xml:space="preserve"> y poder. Si se desea cambiar el nombre y ya existe un personaje con ese nombre, no se </w:t>
+            </w:r>
+            <w:r>
+              <w:t>podrá</w:t>
+            </w:r>
+            <w:r>
+              <w:t xml:space="preserve"> cambiar el nombre del personaje.</w:t>
+            </w:r>
+          </w:p>
         </w:tc>
       </w:tr>
       <w:tr>
@@ -1060,7 +1473,20 @@
           <w:tcPr>
             <w:tcW w:w="4414" w:type="dxa"/>
           </w:tcPr>
-          <w:p/>
+          <w:p>
+            <w:r>
+              <w:t>La nueva</w:t>
+            </w:r>
+            <w:r>
+              <w:t xml:space="preserve"> </w:t>
+            </w:r>
+            <w:r>
+              <w:t>característica</w:t>
+            </w:r>
+            <w:r>
+              <w:t xml:space="preserve"> del personaje.</w:t>
+            </w:r>
+          </w:p>
         </w:tc>
       </w:tr>
       <w:tr>
@@ -1089,7 +1515,20 @@
           <w:tcPr>
             <w:tcW w:w="4414" w:type="dxa"/>
           </w:tcPr>
-          <w:p/>
+          <w:p>
+            <w:r>
+              <w:t xml:space="preserve">Se cambio la </w:t>
+            </w:r>
+            <w:r>
+              <w:t>característica</w:t>
+            </w:r>
+            <w:r>
+              <w:t xml:space="preserve"> </w:t>
+            </w:r>
+            <w:r>
+              <w:t>del personaje.</w:t>
+            </w:r>
+          </w:p>
         </w:tc>
       </w:tr>
     </w:tbl>
@@ -1135,10 +1574,32 @@
               <w:rPr>
                 <w:highlight w:val="green"/>
               </w:rPr>
-              <w:t>RF: Actualizar técnica</w:t>
-            </w:r>
-            <w:bookmarkStart w:id="0" w:name="_GoBack"/>
-            <w:bookmarkEnd w:id="0"/>
+              <w:t>RF</w:t>
+            </w:r>
+            <w:r>
+              <w:rPr>
+                <w:highlight w:val="green"/>
+              </w:rPr>
+              <w:t>9</w:t>
+            </w:r>
+            <w:r>
+              <w:rPr>
+                <w:highlight w:val="green"/>
+              </w:rPr>
+              <w:t xml:space="preserve">: Actualizar </w:t>
+            </w:r>
+            <w:r>
+              <w:rPr>
+                <w:highlight w:val="green"/>
+              </w:rPr>
+              <w:t xml:space="preserve">una </w:t>
+            </w:r>
+            <w:r>
+              <w:rPr>
+                <w:highlight w:val="green"/>
+              </w:rPr>
+              <w:t>técnica</w:t>
+            </w:r>
           </w:p>
         </w:tc>
       </w:tr>
@@ -1160,7 +1621,6 @@
                 <w:b/>
                 <w:bCs/>
               </w:rPr>
-              <w:lastRenderedPageBreak/>
               <w:t>Resumen</w:t>
             </w:r>
           </w:p>
@@ -1169,7 +1629,56 @@
           <w:tcPr>
             <w:tcW w:w="4414" w:type="dxa"/>
           </w:tcPr>
-          <w:p/>
+          <w:p>
+            <w:r>
+              <w:t xml:space="preserve">Cambia una </w:t>
+            </w:r>
+            <w:r>
+              <w:t>característica</w:t>
+            </w:r>
+            <w:r>
+              <w:t xml:space="preserve"> </w:t>
+            </w:r>
+            <w:r>
+              <w:t>d</w:t>
+            </w:r>
+            <w:r>
+              <w:t xml:space="preserve">e una </w:t>
+            </w:r>
+            <w:r>
+              <w:t>técnica</w:t>
+            </w:r>
+            <w:r>
+              <w:t xml:space="preserve"> ya existente. Las </w:t>
+            </w:r>
+            <w:r>
+              <w:t>características</w:t>
+            </w:r>
+            <w:r>
+              <w:t xml:space="preserve"> </w:t>
+            </w:r>
+            <w:r>
+              <w:t xml:space="preserve">son: nombre y factor. Si se desea cambiar el nombre y ya existe una </w:t>
+            </w:r>
+            <w:r>
+              <w:t>técnica</w:t>
+            </w:r>
+            <w:r>
+              <w:t xml:space="preserve"> con ese nombre, no se </w:t>
+            </w:r>
+            <w:r>
+              <w:t>podrá</w:t>
+            </w:r>
+            <w:r>
+              <w:t xml:space="preserve"> cambiar el nombre de la </w:t>
+            </w:r>
+            <w:r>
+              <w:t>técnica</w:t>
+            </w:r>
+            <w:r>
+              <w:t>.</w:t>
+            </w:r>
+          </w:p>
         </w:tc>
       </w:tr>
       <w:tr>
@@ -1198,7 +1707,26 @@
           <w:tcPr>
             <w:tcW w:w="4414" w:type="dxa"/>
           </w:tcPr>
-          <w:p/>
+          <w:p>
+            <w:r>
+              <w:t>La nueva</w:t>
+            </w:r>
+            <w:r>
+              <w:t xml:space="preserve"> </w:t>
+            </w:r>
+            <w:r>
+              <w:t>característica</w:t>
+            </w:r>
+            <w:r>
+              <w:t xml:space="preserve"> de la </w:t>
+            </w:r>
+            <w:r>
+              <w:t>técnica</w:t>
+            </w:r>
+            <w:r>
+              <w:t>.</w:t>
+            </w:r>
+          </w:p>
         </w:tc>
       </w:tr>
       <w:tr>
@@ -1227,7 +1755,26 @@
           <w:tcPr>
             <w:tcW w:w="4414" w:type="dxa"/>
           </w:tcPr>
-          <w:p/>
+          <w:p>
+            <w:r>
+              <w:t xml:space="preserve">Se cambio la </w:t>
+            </w:r>
+            <w:r>
+              <w:t>característica</w:t>
+            </w:r>
+            <w:r>
+              <w:t xml:space="preserve"> </w:t>
+            </w:r>
+            <w:r>
+              <w:t xml:space="preserve">de la </w:t>
+            </w:r>
+            <w:r>
+              <w:t>técnica</w:t>
+            </w:r>
+            <w:r>
+              <w:t>.</w:t>
+            </w:r>
+          </w:p>
         </w:tc>
       </w:tr>
     </w:tbl>
@@ -1273,7 +1820,31 @@
               <w:rPr>
                 <w:highlight w:val="green"/>
               </w:rPr>
-              <w:t>RF: Mostrar Clanes</w:t>
+              <w:t>RF</w:t>
+            </w:r>
+            <w:r>
+              <w:rPr>
+                <w:highlight w:val="green"/>
+              </w:rPr>
+              <w:t>10</w:t>
+            </w:r>
+            <w:r>
+              <w:rPr>
+                <w:highlight w:val="green"/>
+              </w:rPr>
+              <w:t xml:space="preserve">: Mostrar </w:t>
+            </w:r>
+            <w:r>
+              <w:rPr>
+                <w:highlight w:val="green"/>
+              </w:rPr>
+              <w:t xml:space="preserve">los </w:t>
+            </w:r>
+            <w:r>
+              <w:rPr>
+                <w:highlight w:val="green"/>
+              </w:rPr>
+              <w:t>Clanes</w:t>
             </w:r>
           </w:p>
         </w:tc>
@@ -1304,7 +1875,11 @@
           <w:tcPr>
             <w:tcW w:w="4414" w:type="dxa"/>
           </w:tcPr>
-          <w:p/>
+          <w:p>
+            <w:r>
+              <w:t>Muestra el listado de los clanes.</w:t>
+            </w:r>
+          </w:p>
         </w:tc>
       </w:tr>
       <w:tr>
@@ -1333,7 +1908,11 @@
           <w:tcPr>
             <w:tcW w:w="4414" w:type="dxa"/>
           </w:tcPr>
-          <w:p/>
+          <w:p>
+            <w:r>
+              <w:t>Ninguna.</w:t>
+            </w:r>
+          </w:p>
         </w:tc>
       </w:tr>
       <w:tr>
@@ -1362,7 +1941,11 @@
           <w:tcPr>
             <w:tcW w:w="4414" w:type="dxa"/>
           </w:tcPr>
-          <w:p/>
+          <w:p>
+            <w:r>
+              <w:t>El listado de clanes.</w:t>
+            </w:r>
+          </w:p>
         </w:tc>
       </w:tr>
     </w:tbl>
@@ -1408,7 +1991,31 @@
               <w:rPr>
                 <w:highlight w:val="green"/>
               </w:rPr>
-              <w:t>RF: Mostrar personajes</w:t>
+              <w:t>RF</w:t>
+            </w:r>
+            <w:r>
+              <w:rPr>
+                <w:highlight w:val="green"/>
+              </w:rPr>
+              <w:t>11</w:t>
+            </w:r>
+            <w:r>
+              <w:rPr>
+                <w:highlight w:val="green"/>
+              </w:rPr>
+              <w:t xml:space="preserve">: Mostrar </w:t>
+            </w:r>
+            <w:r>
+              <w:rPr>
+                <w:highlight w:val="green"/>
+              </w:rPr>
+              <w:t xml:space="preserve">los </w:t>
+            </w:r>
+            <w:r>
+              <w:rPr>
+                <w:highlight w:val="green"/>
+              </w:rPr>
+              <w:t>personajes</w:t>
             </w:r>
           </w:p>
         </w:tc>
@@ -1439,7 +2046,11 @@
           <w:tcPr>
             <w:tcW w:w="4414" w:type="dxa"/>
           </w:tcPr>
-          <w:p/>
+          <w:p>
+            <w:r>
+              <w:t>Muestra el listado de personajes de un club.</w:t>
+            </w:r>
+          </w:p>
         </w:tc>
       </w:tr>
       <w:tr>
@@ -1468,7 +2079,11 @@
           <w:tcPr>
             <w:tcW w:w="4414" w:type="dxa"/>
           </w:tcPr>
-          <w:p/>
+          <w:p>
+            <w:r>
+              <w:t>Ninguna.</w:t>
+            </w:r>
+          </w:p>
         </w:tc>
       </w:tr>
       <w:tr>
@@ -1497,7 +2112,11 @@
           <w:tcPr>
             <w:tcW w:w="4414" w:type="dxa"/>
           </w:tcPr>
-          <w:p/>
+          <w:p>
+            <w:r>
+              <w:t>El listado de personajes.</w:t>
+            </w:r>
+          </w:p>
         </w:tc>
       </w:tr>
     </w:tbl>
@@ -1543,7 +2162,31 @@
               <w:rPr>
                 <w:highlight w:val="green"/>
               </w:rPr>
-              <w:t>RF: Mostrar técnicas</w:t>
+              <w:t>RF</w:t>
+            </w:r>
+            <w:r>
+              <w:rPr>
+                <w:highlight w:val="green"/>
+              </w:rPr>
+              <w:t>12</w:t>
+            </w:r>
+            <w:r>
+              <w:rPr>
+                <w:highlight w:val="green"/>
+              </w:rPr>
+              <w:t xml:space="preserve">: Mostrar </w:t>
+            </w:r>
+            <w:r>
+              <w:rPr>
+                <w:highlight w:val="green"/>
+              </w:rPr>
+              <w:t xml:space="preserve">las </w:t>
+            </w:r>
+            <w:r>
+              <w:rPr>
+                <w:highlight w:val="green"/>
+              </w:rPr>
+              <w:t>técnicas</w:t>
             </w:r>
           </w:p>
         </w:tc>
@@ -1574,7 +2217,17 @@
           <w:tcPr>
             <w:tcW w:w="4414" w:type="dxa"/>
           </w:tcPr>
-          <w:p/>
+          <w:p>
+            <w:r>
+              <w:t xml:space="preserve">Muestra el listado de las </w:t>
+            </w:r>
+            <w:r>
+              <w:t>técnicas</w:t>
+            </w:r>
+            <w:r>
+              <w:t xml:space="preserve"> de un personaje.</w:t>
+            </w:r>
+          </w:p>
         </w:tc>
       </w:tr>
       <w:tr>
@@ -1603,7 +2256,11 @@
           <w:tcPr>
             <w:tcW w:w="4414" w:type="dxa"/>
           </w:tcPr>
-          <w:p/>
+          <w:p>
+            <w:r>
+              <w:t>Ninguna.</w:t>
+            </w:r>
+          </w:p>
         </w:tc>
       </w:tr>
       <w:tr>
@@ -1632,7 +2289,17 @@
           <w:tcPr>
             <w:tcW w:w="4414" w:type="dxa"/>
           </w:tcPr>
-          <w:p/>
+          <w:p>
+            <w:r>
+              <w:t xml:space="preserve">El listado de las </w:t>
+            </w:r>
+            <w:r>
+              <w:t>técnicas</w:t>
+            </w:r>
+            <w:r>
+              <w:t>.</w:t>
+            </w:r>
+          </w:p>
         </w:tc>
       </w:tr>
     </w:tbl>
@@ -1678,7 +2345,44 @@
               <w:rPr>
                 <w:highlight w:val="green"/>
               </w:rPr>
-              <w:t>RF: Ordenar personaje</w:t>
+              <w:t>RF</w:t>
+            </w:r>
+            <w:r>
+              <w:rPr>
+                <w:highlight w:val="green"/>
+              </w:rPr>
+              <w:t>13</w:t>
+            </w:r>
+            <w:r>
+              <w:rPr>
+                <w:highlight w:val="green"/>
+              </w:rPr>
+              <w:t xml:space="preserve">: Ordenar </w:t>
+            </w:r>
+            <w:r>
+              <w:rPr>
+                <w:highlight w:val="green"/>
+              </w:rPr>
+              <w:t xml:space="preserve">los </w:t>
+            </w:r>
+            <w:r>
+              <w:rPr>
+                <w:highlight w:val="green"/>
+              </w:rPr>
+              <w:t>personaje</w:t>
+            </w:r>
+            <w:r>
+              <w:rPr>
+                <w:highlight w:val="green"/>
+              </w:rPr>
+              <w:t xml:space="preserve">s por </w:t>
+            </w:r>
+            <w:r>
+              <w:rPr>
+                <w:highlight w:val="green"/>
+              </w:rPr>
+              <w:lastRenderedPageBreak/>
+              <w:t>característica</w:t>
             </w:r>
           </w:p>
         </w:tc>
@@ -1701,6 +2405,7 @@
                 <w:b/>
                 <w:bCs/>
               </w:rPr>
+              <w:lastRenderedPageBreak/>
               <w:t>Resumen</w:t>
             </w:r>
           </w:p>
@@ -1709,7 +2414,29 @@
           <w:tcPr>
             <w:tcW w:w="4414" w:type="dxa"/>
           </w:tcPr>
-          <w:p/>
+          <w:p>
+            <w:r>
+              <w:t xml:space="preserve">Ordena el listado de personajes de un clan por una de </w:t>
+            </w:r>
+            <w:r>
+              <w:t>sus tres características</w:t>
+            </w:r>
+            <w:r>
+              <w:t xml:space="preserve">. Las tres </w:t>
+            </w:r>
+            <w:r>
+              <w:t>características</w:t>
+            </w:r>
+            <w:r>
+              <w:t xml:space="preserve"> son: nombre, fecha de </w:t>
+            </w:r>
+            <w:r>
+              <w:t>creación</w:t>
+            </w:r>
+            <w:r>
+              <w:t xml:space="preserve"> y poder.</w:t>
+            </w:r>
+          </w:p>
         </w:tc>
       </w:tr>
       <w:tr>
@@ -1738,7 +2465,11 @@
           <w:tcPr>
             <w:tcW w:w="4414" w:type="dxa"/>
           </w:tcPr>
-          <w:p/>
+          <w:p>
+            <w:r>
+              <w:t>Ninguna.</w:t>
+            </w:r>
+          </w:p>
         </w:tc>
       </w:tr>
       <w:tr>
@@ -1767,10 +2498,266 @@
           <w:tcPr>
             <w:tcW w:w="4414" w:type="dxa"/>
           </w:tcPr>
-          <w:p/>
+          <w:p>
+            <w:r>
+              <w:t xml:space="preserve">Se ordenan los personajes por la </w:t>
+            </w:r>
+            <w:r>
+              <w:t>característica</w:t>
+            </w:r>
+            <w:r>
+              <w:t>.</w:t>
+            </w:r>
+          </w:p>
         </w:tc>
       </w:tr>
     </w:tbl>
+    <w:p/>
+    <w:p>
+      <w:pPr>
+        <w:pStyle w:val="Prrafodelista"/>
+        <w:numPr>
+          <w:ilvl w:val="0"/>
+          <w:numId w:val="2"/>
+        </w:numPr>
+      </w:pPr>
+      <w:r>
+        <w:t xml:space="preserve">Personajes </w:t>
+      </w:r>
+      <w:r>
+        <w:t xml:space="preserve">deben estar </w:t>
+      </w:r>
+      <w:r>
+        <w:t xml:space="preserve">en </w:t>
+      </w:r>
+      <w:r>
+        <w:t>lista</w:t>
+      </w:r>
+      <w:r>
+        <w:t>s</w:t>
+      </w:r>
+      <w:r>
+        <w:t xml:space="preserve"> doblemente enlazada</w:t>
+      </w:r>
+      <w:r>
+        <w:t>s.</w:t>
+      </w:r>
+    </w:p>
+    <w:p>
+      <w:pPr>
+        <w:pStyle w:val="Prrafodelista"/>
+        <w:numPr>
+          <w:ilvl w:val="0"/>
+          <w:numId w:val="2"/>
+        </w:numPr>
+      </w:pPr>
+      <w:r>
+        <w:t>Técnicas</w:t>
+      </w:r>
+      <w:r>
+        <w:t xml:space="preserve"> </w:t>
+      </w:r>
+      <w:r>
+        <w:t xml:space="preserve">deben estar </w:t>
+      </w:r>
+      <w:r>
+        <w:t xml:space="preserve">en </w:t>
+      </w:r>
+      <w:r>
+        <w:t>lista</w:t>
+      </w:r>
+      <w:r>
+        <w:t>s</w:t>
+      </w:r>
+      <w:r>
+        <w:t xml:space="preserve"> sencilla</w:t>
+      </w:r>
+      <w:r>
+        <w:t>s.</w:t>
+      </w:r>
+    </w:p>
+    <w:p>
+      <w:pPr>
+        <w:pStyle w:val="Prrafodelista"/>
+        <w:numPr>
+          <w:ilvl w:val="0"/>
+          <w:numId w:val="2"/>
+        </w:numPr>
+      </w:pPr>
+      <w:r>
+        <w:t>El programa debe persistir.</w:t>
+      </w:r>
+    </w:p>
+    <w:p>
+      <w:pPr>
+        <w:pStyle w:val="Prrafodelista"/>
+        <w:numPr>
+          <w:ilvl w:val="0"/>
+          <w:numId w:val="2"/>
+        </w:numPr>
+      </w:pPr>
+      <w:r>
+        <w:t>Usar el</w:t>
+      </w:r>
+      <w:r>
+        <w:t xml:space="preserve"> ordenamiento </w:t>
+      </w:r>
+      <w:r>
+        <w:t xml:space="preserve">de tipo </w:t>
+      </w:r>
+      <w:r>
+        <w:t>burbuja</w:t>
+      </w:r>
+      <w:r>
+        <w:t>.</w:t>
+      </w:r>
+    </w:p>
+    <w:p>
+      <w:pPr>
+        <w:pStyle w:val="Prrafodelista"/>
+        <w:numPr>
+          <w:ilvl w:val="0"/>
+          <w:numId w:val="2"/>
+        </w:numPr>
+      </w:pPr>
+      <w:r>
+        <w:t>Usar el</w:t>
+      </w:r>
+      <w:r>
+        <w:t xml:space="preserve"> </w:t>
+      </w:r>
+      <w:r>
+        <w:t xml:space="preserve">ordenamiento </w:t>
+      </w:r>
+      <w:r>
+        <w:t xml:space="preserve">de tipo </w:t>
+      </w:r>
+      <w:r>
+        <w:t>selección</w:t>
+      </w:r>
+      <w:r>
+        <w:t>.</w:t>
+      </w:r>
+    </w:p>
+    <w:p>
+      <w:pPr>
+        <w:pStyle w:val="Prrafodelista"/>
+        <w:numPr>
+          <w:ilvl w:val="0"/>
+          <w:numId w:val="2"/>
+        </w:numPr>
+      </w:pPr>
+      <w:r>
+        <w:t>Usar el</w:t>
+      </w:r>
+      <w:r>
+        <w:t xml:space="preserve"> ordenamiento </w:t>
+      </w:r>
+      <w:r>
+        <w:t xml:space="preserve">de tipo </w:t>
+      </w:r>
+      <w:r>
+        <w:t>inserción</w:t>
+      </w:r>
+      <w:r>
+        <w:t>.</w:t>
+      </w:r>
+    </w:p>
+    <w:p>
+      <w:pPr>
+        <w:pStyle w:val="Prrafodelista"/>
+        <w:numPr>
+          <w:ilvl w:val="0"/>
+          <w:numId w:val="2"/>
+        </w:numPr>
+      </w:pPr>
+      <w:r>
+        <w:t>Usar la</w:t>
+      </w:r>
+      <w:r>
+        <w:t xml:space="preserve"> </w:t>
+      </w:r>
+      <w:r>
+        <w:t>búsqueda</w:t>
+      </w:r>
+      <w:r>
+        <w:t xml:space="preserve"> </w:t>
+      </w:r>
+      <w:r>
+        <w:t>secuencial</w:t>
+      </w:r>
+      <w:r>
+        <w:t>.</w:t>
+      </w:r>
+    </w:p>
+    <w:p>
+      <w:pPr>
+        <w:pStyle w:val="Prrafodelista"/>
+        <w:numPr>
+          <w:ilvl w:val="0"/>
+          <w:numId w:val="2"/>
+        </w:numPr>
+      </w:pPr>
+      <w:r>
+        <w:t>Usar la</w:t>
+      </w:r>
+      <w:r>
+        <w:t xml:space="preserve"> </w:t>
+      </w:r>
+      <w:r>
+        <w:t>búsqueda</w:t>
+      </w:r>
+      <w:r>
+        <w:t xml:space="preserve"> binaria</w:t>
+      </w:r>
+      <w:r>
+        <w:t>.</w:t>
+      </w:r>
+    </w:p>
+    <w:p>
+      <w:pPr>
+        <w:pStyle w:val="Prrafodelista"/>
+        <w:numPr>
+          <w:ilvl w:val="0"/>
+          <w:numId w:val="2"/>
+        </w:numPr>
+      </w:pPr>
+      <w:r>
+        <w:t>Implementar la</w:t>
+      </w:r>
+      <w:r>
+        <w:t xml:space="preserve"> interfaz comparable</w:t>
+      </w:r>
+      <w:r>
+        <w:t>.</w:t>
+      </w:r>
+    </w:p>
+    <w:p>
+      <w:pPr>
+        <w:pStyle w:val="Prrafodelista"/>
+        <w:numPr>
+          <w:ilvl w:val="0"/>
+          <w:numId w:val="2"/>
+        </w:numPr>
+      </w:pPr>
+      <w:r>
+        <w:t>Implementar la</w:t>
+      </w:r>
+      <w:r>
+        <w:t xml:space="preserve"> interfaz </w:t>
+      </w:r>
+      <w:proofErr w:type="spellStart"/>
+      <w:r>
+        <w:t>comparto</w:t>
+      </w:r>
+      <w:r>
+        <w:t>r</w:t>
+      </w:r>
+      <w:proofErr w:type="spellEnd"/>
+      <w:r>
+        <w:t>.</w:t>
+      </w:r>
+    </w:p>
     <w:p/>
     <w:p>
       <w:pPr>
@@ -1779,8 +2766,14 @@
           <w:ilvl w:val="0"/>
           <w:numId w:val="1"/>
         </w:numPr>
+        <w:rPr>
+          <w:highlight w:val="red"/>
+        </w:rPr>
       </w:pPr>
       <w:r>
+        <w:rPr>
+          <w:highlight w:val="red"/>
+        </w:rPr>
         <w:t>Tener en orden ascendente las técnicas (Factor)</w:t>
       </w:r>
     </w:p>
@@ -1791,34 +2784,1377 @@
           <w:ilvl w:val="0"/>
           <w:numId w:val="1"/>
         </w:numPr>
+        <w:rPr>
+          <w:highlight w:val="red"/>
+        </w:rPr>
       </w:pPr>
       <w:r>
+        <w:rPr>
+          <w:highlight w:val="red"/>
+        </w:rPr>
         <w:t>Nombre del clan, técnica y personaje no repetido.</w:t>
       </w:r>
     </w:p>
+    <w:p/>
+    <w:tbl>
+      <w:tblPr>
+        <w:tblStyle w:val="Tablaconcuadrcula"/>
+        <w:tblW w:w="0" w:type="auto"/>
+        <w:tblLook w:val="04A0" w:firstRow="1" w:lastRow="0" w:firstColumn="1" w:lastColumn="0" w:noHBand="0" w:noVBand="1"/>
+      </w:tblPr>
+      <w:tblGrid>
+        <w:gridCol w:w="2992"/>
+        <w:gridCol w:w="2993"/>
+        <w:gridCol w:w="2993"/>
+      </w:tblGrid>
+      <w:tr>
+        <w:tc>
+          <w:tcPr>
+            <w:tcW w:w="2992" w:type="dxa"/>
+            <w:shd w:val="clear" w:color="auto" w:fill="FF0000"/>
+          </w:tcPr>
+          <w:p>
+            <w:pPr>
+              <w:rPr>
+                <w:b/>
+                <w:color w:val="FFFFFF" w:themeColor="background1"/>
+              </w:rPr>
+            </w:pPr>
+            <w:r>
+              <w:rPr>
+                <w:b/>
+                <w:color w:val="FFFFFF" w:themeColor="background1"/>
+              </w:rPr>
+              <w:t>Requerimiento Funcional</w:t>
+            </w:r>
+          </w:p>
+        </w:tc>
+        <w:tc>
+          <w:tcPr>
+            <w:tcW w:w="2993" w:type="dxa"/>
+            <w:shd w:val="clear" w:color="auto" w:fill="FF0000"/>
+          </w:tcPr>
+          <w:p>
+            <w:pPr>
+              <w:rPr>
+                <w:b/>
+                <w:color w:val="FFFFFF" w:themeColor="background1"/>
+              </w:rPr>
+            </w:pPr>
+            <w:r>
+              <w:rPr>
+                <w:b/>
+                <w:color w:val="FFFFFF" w:themeColor="background1"/>
+              </w:rPr>
+              <w:t>Clase</w:t>
+            </w:r>
+          </w:p>
+        </w:tc>
+        <w:tc>
+          <w:tcPr>
+            <w:tcW w:w="2993" w:type="dxa"/>
+            <w:shd w:val="clear" w:color="auto" w:fill="FF0000"/>
+          </w:tcPr>
+          <w:p>
+            <w:pPr>
+              <w:rPr>
+                <w:b/>
+                <w:color w:val="FFFFFF" w:themeColor="background1"/>
+              </w:rPr>
+            </w:pPr>
+            <w:r>
+              <w:rPr>
+                <w:b/>
+                <w:color w:val="FFFFFF" w:themeColor="background1"/>
+              </w:rPr>
+              <w:t>Método</w:t>
+            </w:r>
+          </w:p>
+        </w:tc>
+      </w:tr>
+      <w:tr>
+        <w:tc>
+          <w:tcPr>
+            <w:tcW w:w="2992" w:type="dxa"/>
+            <w:vMerge w:val="restart"/>
+          </w:tcPr>
+          <w:p>
+            <w:r>
+              <w:t>1. C</w:t>
+            </w:r>
+            <w:r>
+              <w:t>rear un clan</w:t>
+            </w:r>
+          </w:p>
+        </w:tc>
+        <w:tc>
+          <w:tcPr>
+            <w:tcW w:w="2993" w:type="dxa"/>
+          </w:tcPr>
+          <w:p>
+            <w:proofErr w:type="spellStart"/>
+            <w:r>
+              <w:t>HagoromoSekai</w:t>
+            </w:r>
+            <w:proofErr w:type="spellEnd"/>
+          </w:p>
+        </w:tc>
+        <w:tc>
+          <w:tcPr>
+            <w:tcW w:w="2993" w:type="dxa"/>
+          </w:tcPr>
+          <w:p>
+            <w:proofErr w:type="spellStart"/>
+            <w:r>
+              <w:t>addClan</w:t>
+            </w:r>
+            <w:proofErr w:type="spellEnd"/>
+          </w:p>
+          <w:p>
+            <w:proofErr w:type="spellStart"/>
+            <w:r>
+              <w:t>searchClan</w:t>
+            </w:r>
+            <w:proofErr w:type="spellEnd"/>
+          </w:p>
+        </w:tc>
+      </w:tr>
+      <w:tr>
+        <w:tc>
+          <w:tcPr>
+            <w:tcW w:w="2992" w:type="dxa"/>
+            <w:vMerge/>
+          </w:tcPr>
+          <w:p>
+            <w:pPr>
+              <w:pStyle w:val="Prrafodelista"/>
+              <w:numPr>
+                <w:ilvl w:val="0"/>
+                <w:numId w:val="4"/>
+              </w:numPr>
+            </w:pPr>
+          </w:p>
+        </w:tc>
+        <w:tc>
+          <w:tcPr>
+            <w:tcW w:w="2993" w:type="dxa"/>
+          </w:tcPr>
+          <w:p>
+            <w:r>
+              <w:t>Clan</w:t>
+            </w:r>
+          </w:p>
+        </w:tc>
+        <w:tc>
+          <w:tcPr>
+            <w:tcW w:w="2993" w:type="dxa"/>
+          </w:tcPr>
+          <w:p>
+            <w:proofErr w:type="spellStart"/>
+            <w:r>
+              <w:t>compareTo</w:t>
+            </w:r>
+            <w:proofErr w:type="spellEnd"/>
+          </w:p>
+        </w:tc>
+      </w:tr>
+      <w:tr>
+        <w:tc>
+          <w:tcPr>
+            <w:tcW w:w="2992" w:type="dxa"/>
+            <w:vMerge w:val="restart"/>
+          </w:tcPr>
+          <w:p>
+            <w:r>
+              <w:t xml:space="preserve">2. Crear un personaje. </w:t>
+            </w:r>
+          </w:p>
+        </w:tc>
+        <w:tc>
+          <w:tcPr>
+            <w:tcW w:w="2993" w:type="dxa"/>
+          </w:tcPr>
+          <w:p>
+            <w:r>
+              <w:t>Clan</w:t>
+            </w:r>
+          </w:p>
+        </w:tc>
+        <w:tc>
+          <w:tcPr>
+            <w:tcW w:w="2993" w:type="dxa"/>
+          </w:tcPr>
+          <w:p>
+            <w:proofErr w:type="spellStart"/>
+            <w:r>
+              <w:t>addShinobi</w:t>
+            </w:r>
+            <w:proofErr w:type="spellEnd"/>
+          </w:p>
+          <w:p>
+            <w:proofErr w:type="spellStart"/>
+            <w:r>
+              <w:t>searchShinobi</w:t>
+            </w:r>
+            <w:proofErr w:type="spellEnd"/>
+          </w:p>
+        </w:tc>
+      </w:tr>
+      <w:tr>
+        <w:tc>
+          <w:tcPr>
+            <w:tcW w:w="2992" w:type="dxa"/>
+            <w:vMerge/>
+          </w:tcPr>
+          <w:p/>
+        </w:tc>
+        <w:tc>
+          <w:tcPr>
+            <w:tcW w:w="2993" w:type="dxa"/>
+          </w:tcPr>
+          <w:p>
+            <w:proofErr w:type="spellStart"/>
+            <w:r>
+              <w:t>Shinobi</w:t>
+            </w:r>
+            <w:proofErr w:type="spellEnd"/>
+          </w:p>
+        </w:tc>
+        <w:tc>
+          <w:tcPr>
+            <w:tcW w:w="2993" w:type="dxa"/>
+          </w:tcPr>
+          <w:p>
+            <w:proofErr w:type="spellStart"/>
+            <w:r>
+              <w:t>setNextShinobi</w:t>
+            </w:r>
+            <w:proofErr w:type="spellEnd"/>
+          </w:p>
+          <w:p>
+            <w:proofErr w:type="spellStart"/>
+            <w:r>
+              <w:t>setPrevShinobi</w:t>
+            </w:r>
+            <w:proofErr w:type="spellEnd"/>
+          </w:p>
+          <w:p>
+            <w:proofErr w:type="spellStart"/>
+            <w:r>
+              <w:t>getName</w:t>
+            </w:r>
+            <w:proofErr w:type="spellEnd"/>
+          </w:p>
+          <w:p>
+            <w:proofErr w:type="spellStart"/>
+            <w:r>
+              <w:t>getNextShinobi</w:t>
+            </w:r>
+            <w:proofErr w:type="spellEnd"/>
+          </w:p>
+        </w:tc>
+      </w:tr>
+      <w:tr>
+        <w:tc>
+          <w:tcPr>
+            <w:tcW w:w="2992" w:type="dxa"/>
+            <w:vMerge w:val="restart"/>
+          </w:tcPr>
+          <w:p>
+            <w:r>
+              <w:t xml:space="preserve">3. </w:t>
+            </w:r>
+            <w:r>
+              <w:t xml:space="preserve">Crear una </w:t>
+            </w:r>
+            <w:r>
+              <w:t>técnica</w:t>
+            </w:r>
+          </w:p>
+        </w:tc>
+        <w:tc>
+          <w:tcPr>
+            <w:tcW w:w="2993" w:type="dxa"/>
+          </w:tcPr>
+          <w:p>
+            <w:proofErr w:type="spellStart"/>
+            <w:r>
+              <w:t>Shinobi</w:t>
+            </w:r>
+            <w:proofErr w:type="spellEnd"/>
+          </w:p>
+        </w:tc>
+        <w:tc>
+          <w:tcPr>
+            <w:tcW w:w="2993" w:type="dxa"/>
+          </w:tcPr>
+          <w:p>
+            <w:proofErr w:type="spellStart"/>
+            <w:r>
+              <w:t>addJutsu</w:t>
+            </w:r>
+            <w:proofErr w:type="spellEnd"/>
+          </w:p>
+          <w:p>
+            <w:proofErr w:type="spellStart"/>
+            <w:r>
+              <w:t>searchJutsu</w:t>
+            </w:r>
+            <w:proofErr w:type="spellEnd"/>
+          </w:p>
+        </w:tc>
+      </w:tr>
+      <w:tr>
+        <w:tc>
+          <w:tcPr>
+            <w:tcW w:w="2992" w:type="dxa"/>
+            <w:vMerge/>
+          </w:tcPr>
+          <w:p/>
+        </w:tc>
+        <w:tc>
+          <w:tcPr>
+            <w:tcW w:w="2993" w:type="dxa"/>
+          </w:tcPr>
+          <w:p>
+            <w:proofErr w:type="spellStart"/>
+            <w:r>
+              <w:t>Jutsu</w:t>
+            </w:r>
+            <w:proofErr w:type="spellEnd"/>
+          </w:p>
+        </w:tc>
+        <w:tc>
+          <w:tcPr>
+            <w:tcW w:w="2993" w:type="dxa"/>
+          </w:tcPr>
+          <w:p>
+            <w:proofErr w:type="spellStart"/>
+            <w:r>
+              <w:t>getName</w:t>
+            </w:r>
+            <w:proofErr w:type="spellEnd"/>
+          </w:p>
+          <w:p>
+            <w:proofErr w:type="spellStart"/>
+            <w:r>
+              <w:t>getNextJutsu</w:t>
+            </w:r>
+            <w:proofErr w:type="spellEnd"/>
+          </w:p>
+          <w:p>
+            <w:proofErr w:type="spellStart"/>
+            <w:r>
+              <w:t>compareTo</w:t>
+            </w:r>
+            <w:proofErr w:type="spellEnd"/>
+          </w:p>
+          <w:p>
+            <w:proofErr w:type="spellStart"/>
+            <w:r>
+              <w:t>setNextJutsu</w:t>
+            </w:r>
+            <w:proofErr w:type="spellEnd"/>
+          </w:p>
+        </w:tc>
+      </w:tr>
+      <w:tr>
+        <w:tc>
+          <w:tcPr>
+            <w:tcW w:w="2992" w:type="dxa"/>
+            <w:vMerge w:val="restart"/>
+          </w:tcPr>
+          <w:p>
+            <w:r>
+              <w:t>4. Borrar un clan</w:t>
+            </w:r>
+          </w:p>
+        </w:tc>
+        <w:tc>
+          <w:tcPr>
+            <w:tcW w:w="2993" w:type="dxa"/>
+          </w:tcPr>
+          <w:p>
+            <w:proofErr w:type="spellStart"/>
+            <w:r>
+              <w:t>HagoromoSekai</w:t>
+            </w:r>
+            <w:proofErr w:type="spellEnd"/>
+          </w:p>
+        </w:tc>
+        <w:tc>
+          <w:tcPr>
+            <w:tcW w:w="2993" w:type="dxa"/>
+          </w:tcPr>
+          <w:p>
+            <w:proofErr w:type="spellStart"/>
+            <w:r>
+              <w:t>deleteClan</w:t>
+            </w:r>
+            <w:proofErr w:type="spellEnd"/>
+          </w:p>
+        </w:tc>
+      </w:tr>
+      <w:tr>
+        <w:tc>
+          <w:tcPr>
+            <w:tcW w:w="2992" w:type="dxa"/>
+            <w:vMerge/>
+          </w:tcPr>
+          <w:p/>
+        </w:tc>
+        <w:tc>
+          <w:tcPr>
+            <w:tcW w:w="2993" w:type="dxa"/>
+          </w:tcPr>
+          <w:p>
+            <w:r>
+              <w:t>Clan</w:t>
+            </w:r>
+          </w:p>
+        </w:tc>
+        <w:tc>
+          <w:tcPr>
+            <w:tcW w:w="2993" w:type="dxa"/>
+          </w:tcPr>
+          <w:p>
+            <w:proofErr w:type="spellStart"/>
+            <w:r>
+              <w:t>compareTo</w:t>
+            </w:r>
+            <w:proofErr w:type="spellEnd"/>
+          </w:p>
+        </w:tc>
+      </w:tr>
+      <w:tr>
+        <w:tc>
+          <w:tcPr>
+            <w:tcW w:w="2992" w:type="dxa"/>
+            <w:vMerge w:val="restart"/>
+          </w:tcPr>
+          <w:p>
+            <w:r>
+              <w:t>5. Borrar un personaje</w:t>
+            </w:r>
+          </w:p>
+        </w:tc>
+        <w:tc>
+          <w:tcPr>
+            <w:tcW w:w="2993" w:type="dxa"/>
+          </w:tcPr>
+          <w:p>
+            <w:r>
+              <w:t>Clan</w:t>
+            </w:r>
+          </w:p>
+        </w:tc>
+        <w:tc>
+          <w:tcPr>
+            <w:tcW w:w="2993" w:type="dxa"/>
+          </w:tcPr>
+          <w:p>
+            <w:proofErr w:type="spellStart"/>
+            <w:r>
+              <w:t>deleteShinobi</w:t>
+            </w:r>
+            <w:proofErr w:type="spellEnd"/>
+          </w:p>
+        </w:tc>
+      </w:tr>
+      <w:tr>
+        <w:tc>
+          <w:tcPr>
+            <w:tcW w:w="2992" w:type="dxa"/>
+            <w:vMerge/>
+          </w:tcPr>
+          <w:p/>
+        </w:tc>
+        <w:tc>
+          <w:tcPr>
+            <w:tcW w:w="2993" w:type="dxa"/>
+          </w:tcPr>
+          <w:p>
+            <w:proofErr w:type="spellStart"/>
+            <w:r>
+              <w:t>Shinobi</w:t>
+            </w:r>
+            <w:proofErr w:type="spellEnd"/>
+          </w:p>
+        </w:tc>
+        <w:tc>
+          <w:tcPr>
+            <w:tcW w:w="2993" w:type="dxa"/>
+          </w:tcPr>
+          <w:p>
+            <w:proofErr w:type="spellStart"/>
+            <w:r>
+              <w:t>getName</w:t>
+            </w:r>
+            <w:proofErr w:type="spellEnd"/>
+          </w:p>
+          <w:p>
+            <w:proofErr w:type="spellStart"/>
+            <w:r>
+              <w:lastRenderedPageBreak/>
+              <w:t>getPrevShinobi</w:t>
+            </w:r>
+            <w:proofErr w:type="spellEnd"/>
+          </w:p>
+          <w:p>
+            <w:proofErr w:type="spellStart"/>
+            <w:r>
+              <w:t>getNextShinobi</w:t>
+            </w:r>
+            <w:proofErr w:type="spellEnd"/>
+          </w:p>
+          <w:p>
+            <w:proofErr w:type="spellStart"/>
+            <w:r>
+              <w:t>setPrevShinobi</w:t>
+            </w:r>
+            <w:proofErr w:type="spellEnd"/>
+          </w:p>
+          <w:p>
+            <w:proofErr w:type="spellStart"/>
+            <w:r>
+              <w:t>setNextShinobi</w:t>
+            </w:r>
+            <w:proofErr w:type="spellEnd"/>
+          </w:p>
+        </w:tc>
+      </w:tr>
+      <w:tr>
+        <w:tc>
+          <w:tcPr>
+            <w:tcW w:w="2992" w:type="dxa"/>
+            <w:vMerge w:val="restart"/>
+          </w:tcPr>
+          <w:p>
+            <w:r>
+              <w:lastRenderedPageBreak/>
+              <w:t xml:space="preserve">6. Borrar una </w:t>
+            </w:r>
+            <w:r>
+              <w:t>técnica</w:t>
+            </w:r>
+          </w:p>
+        </w:tc>
+        <w:tc>
+          <w:tcPr>
+            <w:tcW w:w="2993" w:type="dxa"/>
+          </w:tcPr>
+          <w:p>
+            <w:proofErr w:type="spellStart"/>
+            <w:r>
+              <w:t>Shinobi</w:t>
+            </w:r>
+            <w:proofErr w:type="spellEnd"/>
+          </w:p>
+        </w:tc>
+        <w:tc>
+          <w:tcPr>
+            <w:tcW w:w="2993" w:type="dxa"/>
+          </w:tcPr>
+          <w:p>
+            <w:proofErr w:type="spellStart"/>
+            <w:r>
+              <w:t>deleteJutsu</w:t>
+            </w:r>
+            <w:proofErr w:type="spellEnd"/>
+          </w:p>
+        </w:tc>
+      </w:tr>
+      <w:tr>
+        <w:tc>
+          <w:tcPr>
+            <w:tcW w:w="2992" w:type="dxa"/>
+            <w:vMerge/>
+          </w:tcPr>
+          <w:p/>
+        </w:tc>
+        <w:tc>
+          <w:tcPr>
+            <w:tcW w:w="2993" w:type="dxa"/>
+          </w:tcPr>
+          <w:p>
+            <w:proofErr w:type="spellStart"/>
+            <w:r>
+              <w:t>Jutsu</w:t>
+            </w:r>
+            <w:proofErr w:type="spellEnd"/>
+          </w:p>
+        </w:tc>
+        <w:tc>
+          <w:tcPr>
+            <w:tcW w:w="2993" w:type="dxa"/>
+          </w:tcPr>
+          <w:p>
+            <w:proofErr w:type="spellStart"/>
+            <w:r>
+              <w:t>getName</w:t>
+            </w:r>
+            <w:proofErr w:type="spellEnd"/>
+          </w:p>
+          <w:p>
+            <w:proofErr w:type="spellStart"/>
+            <w:r>
+              <w:t>setNextJutsu</w:t>
+            </w:r>
+            <w:proofErr w:type="spellEnd"/>
+          </w:p>
+          <w:p>
+            <w:proofErr w:type="spellStart"/>
+            <w:r>
+              <w:t>getNextJutsu</w:t>
+            </w:r>
+            <w:proofErr w:type="spellEnd"/>
+          </w:p>
+        </w:tc>
+      </w:tr>
+      <w:tr>
+        <w:tc>
+          <w:tcPr>
+            <w:tcW w:w="2992" w:type="dxa"/>
+            <w:vMerge w:val="restart"/>
+          </w:tcPr>
+          <w:p>
+            <w:r>
+              <w:t>7. Actualizar un clan</w:t>
+            </w:r>
+          </w:p>
+        </w:tc>
+        <w:tc>
+          <w:tcPr>
+            <w:tcW w:w="2993" w:type="dxa"/>
+          </w:tcPr>
+          <w:p>
+            <w:proofErr w:type="spellStart"/>
+            <w:r>
+              <w:t>HagoromoSekai</w:t>
+            </w:r>
+            <w:proofErr w:type="spellEnd"/>
+          </w:p>
+        </w:tc>
+        <w:tc>
+          <w:tcPr>
+            <w:tcW w:w="2993" w:type="dxa"/>
+          </w:tcPr>
+          <w:p>
+            <w:proofErr w:type="spellStart"/>
+            <w:r>
+              <w:t>updateClanName</w:t>
+            </w:r>
+            <w:proofErr w:type="spellEnd"/>
+          </w:p>
+          <w:p>
+            <w:proofErr w:type="spellStart"/>
+            <w:r>
+              <w:t>searchClan</w:t>
+            </w:r>
+            <w:proofErr w:type="spellEnd"/>
+          </w:p>
+          <w:p>
+            <w:proofErr w:type="spellStart"/>
+            <w:r>
+              <w:t>sortClanName</w:t>
+            </w:r>
+            <w:proofErr w:type="spellEnd"/>
+          </w:p>
+        </w:tc>
+      </w:tr>
+      <w:tr>
+        <w:tc>
+          <w:tcPr>
+            <w:tcW w:w="2992" w:type="dxa"/>
+            <w:vMerge/>
+          </w:tcPr>
+          <w:p/>
+        </w:tc>
+        <w:tc>
+          <w:tcPr>
+            <w:tcW w:w="2993" w:type="dxa"/>
+          </w:tcPr>
+          <w:p>
+            <w:r>
+              <w:t>Clan</w:t>
+            </w:r>
+          </w:p>
+        </w:tc>
+        <w:tc>
+          <w:tcPr>
+            <w:tcW w:w="2993" w:type="dxa"/>
+          </w:tcPr>
+          <w:p>
+            <w:proofErr w:type="spellStart"/>
+            <w:r>
+              <w:t>setName</w:t>
+            </w:r>
+            <w:proofErr w:type="spellEnd"/>
+          </w:p>
+          <w:p>
+            <w:proofErr w:type="spellStart"/>
+            <w:r>
+              <w:t>compareTo</w:t>
+            </w:r>
+            <w:proofErr w:type="spellEnd"/>
+          </w:p>
+        </w:tc>
+      </w:tr>
+      <w:tr>
+        <w:tc>
+          <w:tcPr>
+            <w:tcW w:w="2992" w:type="dxa"/>
+            <w:vMerge w:val="restart"/>
+          </w:tcPr>
+          <w:p>
+            <w:r>
+              <w:t>8. Actualizar un personaje</w:t>
+            </w:r>
+          </w:p>
+        </w:tc>
+        <w:tc>
+          <w:tcPr>
+            <w:tcW w:w="2993" w:type="dxa"/>
+          </w:tcPr>
+          <w:p>
+            <w:r>
+              <w:t>Clan</w:t>
+            </w:r>
+          </w:p>
+        </w:tc>
+        <w:tc>
+          <w:tcPr>
+            <w:tcW w:w="2993" w:type="dxa"/>
+          </w:tcPr>
+          <w:p>
+            <w:proofErr w:type="spellStart"/>
+            <w:r>
+              <w:t>updateShinobiName</w:t>
+            </w:r>
+            <w:proofErr w:type="spellEnd"/>
+          </w:p>
+          <w:p>
+            <w:proofErr w:type="spellStart"/>
+            <w:r>
+              <w:t>searchShinobi</w:t>
+            </w:r>
+            <w:proofErr w:type="spellEnd"/>
+          </w:p>
+        </w:tc>
+      </w:tr>
+      <w:tr>
+        <w:tc>
+          <w:tcPr>
+            <w:tcW w:w="2992" w:type="dxa"/>
+            <w:vMerge/>
+          </w:tcPr>
+          <w:p/>
+        </w:tc>
+        <w:tc>
+          <w:tcPr>
+            <w:tcW w:w="2993" w:type="dxa"/>
+          </w:tcPr>
+          <w:p>
+            <w:proofErr w:type="spellStart"/>
+            <w:r>
+              <w:t>Shinobi</w:t>
+            </w:r>
+            <w:proofErr w:type="spellEnd"/>
+          </w:p>
+        </w:tc>
+        <w:tc>
+          <w:tcPr>
+            <w:tcW w:w="2993" w:type="dxa"/>
+          </w:tcPr>
+          <w:p>
+            <w:proofErr w:type="spellStart"/>
+            <w:r>
+              <w:t>getName</w:t>
+            </w:r>
+            <w:proofErr w:type="spellEnd"/>
+          </w:p>
+          <w:p>
+            <w:proofErr w:type="spellStart"/>
+            <w:r>
+              <w:t>getPersonality</w:t>
+            </w:r>
+            <w:proofErr w:type="spellEnd"/>
+          </w:p>
+          <w:p>
+            <w:proofErr w:type="spellStart"/>
+            <w:r>
+              <w:t>getCreationDate</w:t>
+            </w:r>
+            <w:proofErr w:type="spellEnd"/>
+          </w:p>
+          <w:p>
+            <w:proofErr w:type="spellStart"/>
+            <w:r>
+              <w:t>getPower</w:t>
+            </w:r>
+            <w:proofErr w:type="spellEnd"/>
+          </w:p>
+          <w:p>
+            <w:proofErr w:type="spellStart"/>
+            <w:r>
+              <w:t>getNextShinobi</w:t>
+            </w:r>
+            <w:proofErr w:type="spellEnd"/>
+          </w:p>
+          <w:p>
+            <w:proofErr w:type="spellStart"/>
+            <w:r>
+              <w:t>setName</w:t>
+            </w:r>
+            <w:proofErr w:type="spellEnd"/>
+          </w:p>
+          <w:p>
+            <w:proofErr w:type="spellStart"/>
+            <w:r>
+              <w:t>setPersonality</w:t>
+            </w:r>
+            <w:proofErr w:type="spellEnd"/>
+          </w:p>
+          <w:p>
+            <w:proofErr w:type="spellStart"/>
+            <w:r>
+              <w:t>setCreationDate</w:t>
+            </w:r>
+            <w:proofErr w:type="spellEnd"/>
+          </w:p>
+          <w:p>
+            <w:proofErr w:type="spellStart"/>
+            <w:r>
+              <w:t>setPower</w:t>
+            </w:r>
+            <w:proofErr w:type="spellEnd"/>
+          </w:p>
+        </w:tc>
+      </w:tr>
+      <w:tr>
+        <w:tc>
+          <w:tcPr>
+            <w:tcW w:w="2992" w:type="dxa"/>
+            <w:vMerge w:val="restart"/>
+          </w:tcPr>
+          <w:p>
+            <w:r>
+              <w:t xml:space="preserve">9. Actualizar una </w:t>
+            </w:r>
+            <w:r>
+              <w:t>técnica</w:t>
+            </w:r>
+          </w:p>
+        </w:tc>
+        <w:tc>
+          <w:tcPr>
+            <w:tcW w:w="2993" w:type="dxa"/>
+          </w:tcPr>
+          <w:p>
+            <w:proofErr w:type="spellStart"/>
+            <w:r>
+              <w:t>Shinobi</w:t>
+            </w:r>
+            <w:proofErr w:type="spellEnd"/>
+          </w:p>
+        </w:tc>
+        <w:tc>
+          <w:tcPr>
+            <w:tcW w:w="2993" w:type="dxa"/>
+          </w:tcPr>
+          <w:p>
+            <w:proofErr w:type="spellStart"/>
+            <w:r>
+              <w:t>updateJutsuName</w:t>
+            </w:r>
+            <w:proofErr w:type="spellEnd"/>
+          </w:p>
+          <w:p>
+            <w:proofErr w:type="spellStart"/>
+            <w:r>
+              <w:t>updateJutsuFactor</w:t>
+            </w:r>
+            <w:proofErr w:type="spellEnd"/>
+          </w:p>
+          <w:p>
+            <w:proofErr w:type="spellStart"/>
+            <w:r>
+              <w:t>searchJutsu</w:t>
+            </w:r>
+            <w:proofErr w:type="spellEnd"/>
+          </w:p>
+          <w:p>
+            <w:proofErr w:type="spellStart"/>
+            <w:r>
+              <w:t>sortJutsuFactor</w:t>
+            </w:r>
+            <w:proofErr w:type="spellEnd"/>
+          </w:p>
+          <w:p>
+            <w:proofErr w:type="spellStart"/>
+            <w:r>
+              <w:t>jutsuSize</w:t>
+            </w:r>
+            <w:proofErr w:type="spellEnd"/>
+          </w:p>
+          <w:p>
+            <w:proofErr w:type="spellStart"/>
+            <w:r>
+              <w:t>compareTo</w:t>
+            </w:r>
+            <w:proofErr w:type="spellEnd"/>
+          </w:p>
+          <w:p>
+            <w:proofErr w:type="spellStart"/>
+            <w:r>
+              <w:t>getJutsu</w:t>
+            </w:r>
+            <w:proofErr w:type="spellEnd"/>
+          </w:p>
+          <w:p>
+            <w:proofErr w:type="spellStart"/>
+            <w:r>
+              <w:t>setJutsu</w:t>
+            </w:r>
+            <w:proofErr w:type="spellEnd"/>
+          </w:p>
+        </w:tc>
+      </w:tr>
+      <w:tr>
+        <w:tc>
+          <w:tcPr>
+            <w:tcW w:w="2992" w:type="dxa"/>
+            <w:vMerge/>
+          </w:tcPr>
+          <w:p/>
+        </w:tc>
+        <w:tc>
+          <w:tcPr>
+            <w:tcW w:w="2993" w:type="dxa"/>
+          </w:tcPr>
+          <w:p>
+            <w:proofErr w:type="spellStart"/>
+            <w:r>
+              <w:t>Jutsu</w:t>
+            </w:r>
+            <w:proofErr w:type="spellEnd"/>
+          </w:p>
+        </w:tc>
+        <w:tc>
+          <w:tcPr>
+            <w:tcW w:w="2993" w:type="dxa"/>
+          </w:tcPr>
+          <w:p>
+            <w:proofErr w:type="spellStart"/>
+            <w:r>
+              <w:t>getName</w:t>
+            </w:r>
+            <w:proofErr w:type="spellEnd"/>
+          </w:p>
+          <w:p>
+            <w:proofErr w:type="spellStart"/>
+            <w:r>
+              <w:t>getNextJutsu</w:t>
+            </w:r>
+            <w:proofErr w:type="spellEnd"/>
+          </w:p>
+          <w:p>
+            <w:proofErr w:type="spellStart"/>
+            <w:r>
+              <w:t>setName</w:t>
+            </w:r>
+            <w:proofErr w:type="spellEnd"/>
+          </w:p>
+          <w:p>
+            <w:proofErr w:type="spellStart"/>
+            <w:r>
+              <w:t>setFactor</w:t>
+            </w:r>
+            <w:proofErr w:type="spellEnd"/>
+          </w:p>
+          <w:p>
+            <w:proofErr w:type="spellStart"/>
+            <w:r>
+              <w:t>getFactor</w:t>
+            </w:r>
+            <w:proofErr w:type="spellEnd"/>
+          </w:p>
+          <w:p>
+            <w:proofErr w:type="spellStart"/>
+            <w:r>
+              <w:t>setNextJutsu</w:t>
+            </w:r>
+            <w:proofErr w:type="spellEnd"/>
+          </w:p>
+        </w:tc>
+      </w:tr>
+      <w:tr>
+        <w:tc>
+          <w:tcPr>
+            <w:tcW w:w="2992" w:type="dxa"/>
+            <w:vMerge w:val="restart"/>
+          </w:tcPr>
+          <w:p>
+            <w:r>
+              <w:t>10. Mostrar los clanes</w:t>
+            </w:r>
+          </w:p>
+        </w:tc>
+        <w:tc>
+          <w:tcPr>
+            <w:tcW w:w="2993" w:type="dxa"/>
+          </w:tcPr>
+          <w:p>
+            <w:proofErr w:type="spellStart"/>
+            <w:r>
+              <w:t>HagoromoSekai</w:t>
+            </w:r>
+            <w:proofErr w:type="spellEnd"/>
+          </w:p>
+        </w:tc>
+        <w:tc>
+          <w:tcPr>
+            <w:tcW w:w="2993" w:type="dxa"/>
+          </w:tcPr>
+          <w:p>
+            <w:proofErr w:type="spellStart"/>
+            <w:r>
+              <w:t>printClans</w:t>
+            </w:r>
+            <w:proofErr w:type="spellEnd"/>
+          </w:p>
+        </w:tc>
+      </w:tr>
+      <w:tr>
+        <w:tc>
+          <w:tcPr>
+            <w:tcW w:w="2992" w:type="dxa"/>
+            <w:vMerge/>
+          </w:tcPr>
+          <w:p/>
+        </w:tc>
+        <w:tc>
+          <w:tcPr>
+            <w:tcW w:w="2993" w:type="dxa"/>
+          </w:tcPr>
+          <w:p>
+            <w:r>
+              <w:t>Clan</w:t>
+            </w:r>
+          </w:p>
+        </w:tc>
+        <w:tc>
+          <w:tcPr>
+            <w:tcW w:w="2993" w:type="dxa"/>
+          </w:tcPr>
+          <w:p>
+            <w:proofErr w:type="spellStart"/>
+            <w:r>
+              <w:t>toString</w:t>
+            </w:r>
+            <w:proofErr w:type="spellEnd"/>
+          </w:p>
+        </w:tc>
+      </w:tr>
+      <w:tr>
+        <w:tc>
+          <w:tcPr>
+            <w:tcW w:w="2992" w:type="dxa"/>
+            <w:vMerge w:val="restart"/>
+          </w:tcPr>
+          <w:p>
+            <w:r>
+              <w:t>11. Mostrar los personajes</w:t>
+            </w:r>
+          </w:p>
+        </w:tc>
+        <w:tc>
+          <w:tcPr>
+            <w:tcW w:w="2993" w:type="dxa"/>
+          </w:tcPr>
+          <w:p>
+            <w:r>
+              <w:t>Clan</w:t>
+            </w:r>
+          </w:p>
+        </w:tc>
+        <w:tc>
+          <w:tcPr>
+            <w:tcW w:w="2993" w:type="dxa"/>
+          </w:tcPr>
+          <w:p>
+            <w:proofErr w:type="spellStart"/>
+            <w:r>
+              <w:t>printShinobis</w:t>
+            </w:r>
+            <w:proofErr w:type="spellEnd"/>
+          </w:p>
+        </w:tc>
+      </w:tr>
+      <w:tr>
+        <w:tc>
+          <w:tcPr>
+            <w:tcW w:w="2992" w:type="dxa"/>
+            <w:vMerge/>
+          </w:tcPr>
+          <w:p/>
+        </w:tc>
+        <w:tc>
+          <w:tcPr>
+            <w:tcW w:w="2993" w:type="dxa"/>
+          </w:tcPr>
+          <w:p>
+            <w:proofErr w:type="spellStart"/>
+            <w:r>
+              <w:t>Shinobi</w:t>
+            </w:r>
+            <w:proofErr w:type="spellEnd"/>
+          </w:p>
+        </w:tc>
+        <w:tc>
+          <w:tcPr>
+            <w:tcW w:w="2993" w:type="dxa"/>
+          </w:tcPr>
+          <w:p>
+            <w:proofErr w:type="spellStart"/>
+            <w:r>
+              <w:t>toString</w:t>
+            </w:r>
+            <w:proofErr w:type="spellEnd"/>
+          </w:p>
+          <w:p>
+            <w:proofErr w:type="spellStart"/>
+            <w:r>
+              <w:t>getNextShinobi</w:t>
+            </w:r>
+            <w:proofErr w:type="spellEnd"/>
+          </w:p>
+        </w:tc>
+      </w:tr>
+      <w:tr>
+        <w:tc>
+          <w:tcPr>
+            <w:tcW w:w="2992" w:type="dxa"/>
+            <w:vMerge w:val="restart"/>
+          </w:tcPr>
+          <w:p>
+            <w:r>
+              <w:t xml:space="preserve">12. Mostrar las </w:t>
+            </w:r>
+            <w:r>
+              <w:t>técnicas</w:t>
+            </w:r>
+          </w:p>
+        </w:tc>
+        <w:tc>
+          <w:tcPr>
+            <w:tcW w:w="2993" w:type="dxa"/>
+          </w:tcPr>
+          <w:p>
+            <w:proofErr w:type="spellStart"/>
+            <w:r>
+              <w:t>Shinobi</w:t>
+            </w:r>
+            <w:proofErr w:type="spellEnd"/>
+          </w:p>
+        </w:tc>
+        <w:tc>
+          <w:tcPr>
+            <w:tcW w:w="2993" w:type="dxa"/>
+          </w:tcPr>
+          <w:p>
+            <w:proofErr w:type="spellStart"/>
+            <w:r>
+              <w:t>printJutsus</w:t>
+            </w:r>
+            <w:proofErr w:type="spellEnd"/>
+          </w:p>
+        </w:tc>
+      </w:tr>
+      <w:tr>
+        <w:tc>
+          <w:tcPr>
+            <w:tcW w:w="2992" w:type="dxa"/>
+            <w:vMerge/>
+          </w:tcPr>
+          <w:p/>
+        </w:tc>
+        <w:tc>
+          <w:tcPr>
+            <w:tcW w:w="2993" w:type="dxa"/>
+          </w:tcPr>
+          <w:p>
+            <w:proofErr w:type="spellStart"/>
+            <w:r>
+              <w:t>Jutsu</w:t>
+            </w:r>
+            <w:proofErr w:type="spellEnd"/>
+          </w:p>
+        </w:tc>
+        <w:tc>
+          <w:tcPr>
+            <w:tcW w:w="2993" w:type="dxa"/>
+          </w:tcPr>
+          <w:p>
+            <w:proofErr w:type="spellStart"/>
+            <w:r>
+              <w:t>getNextJutsu</w:t>
+            </w:r>
+            <w:proofErr w:type="spellEnd"/>
+          </w:p>
+        </w:tc>
+      </w:tr>
+      <w:tr>
+        <w:tc>
+          <w:tcPr>
+            <w:tcW w:w="2992" w:type="dxa"/>
+            <w:vMerge w:val="restart"/>
+          </w:tcPr>
+          <w:p>
+            <w:r>
+              <w:t xml:space="preserve">13. Ordenar los personajes por </w:t>
+            </w:r>
+            <w:r>
+              <w:t>característica</w:t>
+            </w:r>
+          </w:p>
+        </w:tc>
+        <w:tc>
+          <w:tcPr>
+            <w:tcW w:w="2993" w:type="dxa"/>
+          </w:tcPr>
+          <w:p>
+            <w:r>
+              <w:t>Clan</w:t>
+            </w:r>
+          </w:p>
+        </w:tc>
+        <w:tc>
+          <w:tcPr>
+            <w:tcW w:w="2993" w:type="dxa"/>
+          </w:tcPr>
+          <w:p>
+            <w:proofErr w:type="spellStart"/>
+            <w:r>
+              <w:t>sortShinobiName</w:t>
+            </w:r>
+            <w:proofErr w:type="spellEnd"/>
+          </w:p>
+          <w:p>
+            <w:proofErr w:type="spellStart"/>
+            <w:r>
+              <w:t>sortShinobiPower</w:t>
+            </w:r>
+            <w:proofErr w:type="spellEnd"/>
+          </w:p>
+          <w:p>
+            <w:proofErr w:type="spellStart"/>
+            <w:r>
+              <w:lastRenderedPageBreak/>
+              <w:t>sortShinobiCreationDate</w:t>
+            </w:r>
+            <w:proofErr w:type="spellEnd"/>
+          </w:p>
+          <w:p>
+            <w:proofErr w:type="spellStart"/>
+            <w:r>
+              <w:t>shinobiSize</w:t>
+            </w:r>
+            <w:proofErr w:type="spellEnd"/>
+          </w:p>
+          <w:p>
+            <w:proofErr w:type="spellStart"/>
+            <w:r>
+              <w:t>getShinobi</w:t>
+            </w:r>
+            <w:proofErr w:type="spellEnd"/>
+          </w:p>
+          <w:p>
+            <w:proofErr w:type="spellStart"/>
+            <w:r>
+              <w:t>setShinobi</w:t>
+            </w:r>
+            <w:proofErr w:type="spellEnd"/>
+          </w:p>
+        </w:tc>
+      </w:tr>
+      <w:tr>
+        <w:tc>
+          <w:tcPr>
+            <w:tcW w:w="2992" w:type="dxa"/>
+            <w:vMerge/>
+          </w:tcPr>
+          <w:p/>
+        </w:tc>
+        <w:tc>
+          <w:tcPr>
+            <w:tcW w:w="2993" w:type="dxa"/>
+          </w:tcPr>
+          <w:p>
+            <w:proofErr w:type="spellStart"/>
+            <w:r>
+              <w:t>Shinobi</w:t>
+            </w:r>
+            <w:proofErr w:type="spellEnd"/>
+          </w:p>
+        </w:tc>
+        <w:tc>
+          <w:tcPr>
+            <w:tcW w:w="2993" w:type="dxa"/>
+          </w:tcPr>
+          <w:p>
+            <w:proofErr w:type="spellStart"/>
+            <w:r>
+              <w:t>compareTo</w:t>
+            </w:r>
+            <w:proofErr w:type="spellEnd"/>
+          </w:p>
+          <w:p>
+            <w:r>
+              <w:t>compare</w:t>
+            </w:r>
+          </w:p>
+          <w:p>
+            <w:proofErr w:type="spellStart"/>
+            <w:r>
+              <w:t>compareCreationDate</w:t>
+            </w:r>
+            <w:proofErr w:type="spellEnd"/>
+          </w:p>
+          <w:p>
+            <w:proofErr w:type="spellStart"/>
+            <w:r>
+              <w:t>getNextShinobi</w:t>
+            </w:r>
+            <w:proofErr w:type="spellEnd"/>
+          </w:p>
+          <w:p>
+            <w:proofErr w:type="spellStart"/>
+            <w:r>
+              <w:t>getPrevShinobi</w:t>
+            </w:r>
+            <w:proofErr w:type="spellEnd"/>
+          </w:p>
+          <w:p>
+            <w:proofErr w:type="spellStart"/>
+            <w:r>
+              <w:t>setNextShinobi</w:t>
+            </w:r>
+            <w:proofErr w:type="spellEnd"/>
+          </w:p>
+          <w:p>
+            <w:proofErr w:type="spellStart"/>
+            <w:r>
+              <w:t>setPrevShinobi</w:t>
+            </w:r>
+            <w:proofErr w:type="spellEnd"/>
+          </w:p>
+        </w:tc>
+      </w:tr>
+    </w:tbl>
     <w:p>
-      <w:pPr>
-        <w:pStyle w:val="Prrafodelista"/>
-        <w:numPr>
-          <w:ilvl w:val="0"/>
-          <w:numId w:val="1"/>
-        </w:numPr>
-      </w:pPr>
-      <w:r>
-        <w:t>Personajes en lista doblemente enlazada.</w:t>
-      </w:r>
-    </w:p>
-    <w:p>
-      <w:pPr>
-        <w:pStyle w:val="Prrafodelista"/>
-        <w:numPr>
-          <w:ilvl w:val="0"/>
-          <w:numId w:val="1"/>
-        </w:numPr>
-      </w:pPr>
-      <w:r>
-        <w:t>Técnica en lista enlazada sencilla.</w:t>
-      </w:r>
+      <w:bookmarkStart w:id="0" w:name="_GoBack"/>
+      <w:bookmarkEnd w:id="0"/>
     </w:p>
     <w:sectPr>
       <w:pgSz w:w="12240" w:h="15840"/>
@@ -1833,6 +4169,386 @@
 <file path=word/numbering.xml><?xml version="1.0" encoding="utf-8"?>
 <w:numbering xmlns:wpc="http://schemas.microsoft.com/office/word/2010/wordprocessingCanvas" xmlns:cx="http://schemas.microsoft.com/office/drawing/2014/chartex" xmlns:cx1="http://schemas.microsoft.com/office/drawing/2015/9/8/chartex" xmlns:cx2="http://schemas.microsoft.com/office/drawing/2015/10/21/chartex" xmlns:cx3="http://schemas.microsoft.com/office/drawing/2016/5/9/chartex" xmlns:cx4="http://schemas.microsoft.com/office/drawing/2016/5/10/chartex" xmlns:cx5="http://schemas.microsoft.com/office/drawing/2016/5/11/chartex" xmlns:cx6="http://schemas.microsoft.com/office/drawing/2016/5/12/chartex" xmlns:cx7="http://schemas.microsoft.com/office/drawing/2016/5/13/chartex" xmlns:cx8="http://schemas.microsoft.com/office/drawing/2016/5/14/chartex" xmlns:mc="http://schemas.openxmlformats.org/markup-compatibility/2006" xmlns:aink="http://schemas.microsoft.com/office/drawing/2016/ink" xmlns:am3d="http://schemas.microsoft.com/office/drawing/2017/model3d" xmlns:o="urn:schemas-microsoft-com:office:office" xmlns:r="http://schemas.openxmlformats.org/officeDocument/2006/relationships" xmlns:m="http://schemas.openxmlformats.org/officeDocument/2006/math" xmlns:v="urn:schemas-microsoft-com:vml" xmlns:wp14="http://schemas.microsoft.com/office/word/2010/wordprocessingDrawing" xmlns:wp="http://schemas.openxmlformats.org/drawingml/2006/wordprocessingDrawing" xmlns:w10="urn:schemas-microsoft-com:office:word" xmlns:w="http://schemas.openxmlformats.org/wordprocessingml/2006/main" xmlns:w14="http://schemas.microsoft.com/office/word/2010/wordml" xmlns:w15="http://schemas.microsoft.com/office/word/2012/wordml" xmlns:w16cid="http://schemas.microsoft.com/office/word/2016/wordml/cid" xmlns:w16se="http://schemas.microsoft.com/office/word/2015/wordml/symex" xmlns:wpg="http://schemas.microsoft.com/office/word/2010/wordprocessingGroup" xmlns:wpi="http://schemas.microsoft.com/office/word/2010/wordprocessingInk" xmlns:wne="http://schemas.microsoft.com/office/word/2006/wordml" xmlns:wps="http://schemas.microsoft.com/office/word/2010/wordprocessingShape" mc:Ignorable="w14 w15 w16se w16cid wp14">
   <w:abstractNum w:abstractNumId="0" w15:restartNumberingAfterBreak="0">
+    <w:nsid w:val="0A0F0B92"/>
+    <w:multiLevelType w:val="hybridMultilevel"/>
+    <w:tmpl w:val="17521516"/>
+    <w:lvl w:ilvl="0" w:tplc="240A000F">
+      <w:start w:val="1"/>
+      <w:numFmt w:val="decimal"/>
+      <w:lvlText w:val="%1."/>
+      <w:lvlJc w:val="left"/>
+      <w:pPr>
+        <w:ind w:left="720" w:hanging="360"/>
+      </w:pPr>
+      <w:rPr>
+        <w:rFonts w:hint="default"/>
+      </w:rPr>
+    </w:lvl>
+    <w:lvl w:ilvl="1" w:tplc="240A0019" w:tentative="1">
+      <w:start w:val="1"/>
+      <w:numFmt w:val="lowerLetter"/>
+      <w:lvlText w:val="%2."/>
+      <w:lvlJc w:val="left"/>
+      <w:pPr>
+        <w:ind w:left="1440" w:hanging="360"/>
+      </w:pPr>
+    </w:lvl>
+    <w:lvl w:ilvl="2" w:tplc="240A001B" w:tentative="1">
+      <w:start w:val="1"/>
+      <w:numFmt w:val="lowerRoman"/>
+      <w:lvlText w:val="%3."/>
+      <w:lvlJc w:val="right"/>
+      <w:pPr>
+        <w:ind w:left="2160" w:hanging="180"/>
+      </w:pPr>
+    </w:lvl>
+    <w:lvl w:ilvl="3" w:tplc="240A000F" w:tentative="1">
+      <w:start w:val="1"/>
+      <w:numFmt w:val="decimal"/>
+      <w:lvlText w:val="%4."/>
+      <w:lvlJc w:val="left"/>
+      <w:pPr>
+        <w:ind w:left="2880" w:hanging="360"/>
+      </w:pPr>
+    </w:lvl>
+    <w:lvl w:ilvl="4" w:tplc="240A0019" w:tentative="1">
+      <w:start w:val="1"/>
+      <w:numFmt w:val="lowerLetter"/>
+      <w:lvlText w:val="%5."/>
+      <w:lvlJc w:val="left"/>
+      <w:pPr>
+        <w:ind w:left="3600" w:hanging="360"/>
+      </w:pPr>
+    </w:lvl>
+    <w:lvl w:ilvl="5" w:tplc="240A001B" w:tentative="1">
+      <w:start w:val="1"/>
+      <w:numFmt w:val="lowerRoman"/>
+      <w:lvlText w:val="%6."/>
+      <w:lvlJc w:val="right"/>
+      <w:pPr>
+        <w:ind w:left="4320" w:hanging="180"/>
+      </w:pPr>
+    </w:lvl>
+    <w:lvl w:ilvl="6" w:tplc="240A000F" w:tentative="1">
+      <w:start w:val="1"/>
+      <w:numFmt w:val="decimal"/>
+      <w:lvlText w:val="%7."/>
+      <w:lvlJc w:val="left"/>
+      <w:pPr>
+        <w:ind w:left="5040" w:hanging="360"/>
+      </w:pPr>
+    </w:lvl>
+    <w:lvl w:ilvl="7" w:tplc="240A0019" w:tentative="1">
+      <w:start w:val="1"/>
+      <w:numFmt w:val="lowerLetter"/>
+      <w:lvlText w:val="%8."/>
+      <w:lvlJc w:val="left"/>
+      <w:pPr>
+        <w:ind w:left="5760" w:hanging="360"/>
+      </w:pPr>
+    </w:lvl>
+    <w:lvl w:ilvl="8" w:tplc="240A001B" w:tentative="1">
+      <w:start w:val="1"/>
+      <w:numFmt w:val="lowerRoman"/>
+      <w:lvlText w:val="%9."/>
+      <w:lvlJc w:val="right"/>
+      <w:pPr>
+        <w:ind w:left="6480" w:hanging="180"/>
+      </w:pPr>
+    </w:lvl>
+  </w:abstractNum>
+  <w:abstractNum w:abstractNumId="1" w15:restartNumberingAfterBreak="0">
+    <w:nsid w:val="368E124D"/>
+    <w:multiLevelType w:val="hybridMultilevel"/>
+    <w:tmpl w:val="695A43CA"/>
+    <w:lvl w:ilvl="0" w:tplc="0C0A0001">
+      <w:start w:val="1"/>
+      <w:numFmt w:val="bullet"/>
+      <w:lvlText w:val=""/>
+      <w:lvlJc w:val="left"/>
+      <w:pPr>
+        <w:ind w:left="720" w:hanging="360"/>
+      </w:pPr>
+      <w:rPr>
+        <w:rFonts w:ascii="Symbol" w:hAnsi="Symbol" w:hint="default"/>
+      </w:rPr>
+    </w:lvl>
+    <w:lvl w:ilvl="1" w:tplc="0C0A0003" w:tentative="1">
+      <w:start w:val="1"/>
+      <w:numFmt w:val="bullet"/>
+      <w:lvlText w:val="o"/>
+      <w:lvlJc w:val="left"/>
+      <w:pPr>
+        <w:ind w:left="1440" w:hanging="360"/>
+      </w:pPr>
+      <w:rPr>
+        <w:rFonts w:ascii="Courier New" w:hAnsi="Courier New" w:hint="default"/>
+      </w:rPr>
+    </w:lvl>
+    <w:lvl w:ilvl="2" w:tplc="0C0A0005" w:tentative="1">
+      <w:start w:val="1"/>
+      <w:numFmt w:val="bullet"/>
+      <w:lvlText w:val=""/>
+      <w:lvlJc w:val="left"/>
+      <w:pPr>
+        <w:ind w:left="2160" w:hanging="360"/>
+      </w:pPr>
+      <w:rPr>
+        <w:rFonts w:ascii="Wingdings" w:hAnsi="Wingdings" w:hint="default"/>
+      </w:rPr>
+    </w:lvl>
+    <w:lvl w:ilvl="3" w:tplc="0C0A0001" w:tentative="1">
+      <w:start w:val="1"/>
+      <w:numFmt w:val="bullet"/>
+      <w:lvlText w:val=""/>
+      <w:lvlJc w:val="left"/>
+      <w:pPr>
+        <w:ind w:left="2880" w:hanging="360"/>
+      </w:pPr>
+      <w:rPr>
+        <w:rFonts w:ascii="Symbol" w:hAnsi="Symbol" w:hint="default"/>
+      </w:rPr>
+    </w:lvl>
+    <w:lvl w:ilvl="4" w:tplc="0C0A0003" w:tentative="1">
+      <w:start w:val="1"/>
+      <w:numFmt w:val="bullet"/>
+      <w:lvlText w:val="o"/>
+      <w:lvlJc w:val="left"/>
+      <w:pPr>
+        <w:ind w:left="3600" w:hanging="360"/>
+      </w:pPr>
+      <w:rPr>
+        <w:rFonts w:ascii="Courier New" w:hAnsi="Courier New" w:hint="default"/>
+      </w:rPr>
+    </w:lvl>
+    <w:lvl w:ilvl="5" w:tplc="0C0A0005" w:tentative="1">
+      <w:start w:val="1"/>
+      <w:numFmt w:val="bullet"/>
+      <w:lvlText w:val=""/>
+      <w:lvlJc w:val="left"/>
+      <w:pPr>
+        <w:ind w:left="4320" w:hanging="360"/>
+      </w:pPr>
+      <w:rPr>
+        <w:rFonts w:ascii="Wingdings" w:hAnsi="Wingdings" w:hint="default"/>
+      </w:rPr>
+    </w:lvl>
+    <w:lvl w:ilvl="6" w:tplc="0C0A0001" w:tentative="1">
+      <w:start w:val="1"/>
+      <w:numFmt w:val="bullet"/>
+      <w:lvlText w:val=""/>
+      <w:lvlJc w:val="left"/>
+      <w:pPr>
+        <w:ind w:left="5040" w:hanging="360"/>
+      </w:pPr>
+      <w:rPr>
+        <w:rFonts w:ascii="Symbol" w:hAnsi="Symbol" w:hint="default"/>
+      </w:rPr>
+    </w:lvl>
+    <w:lvl w:ilvl="7" w:tplc="0C0A0003" w:tentative="1">
+      <w:start w:val="1"/>
+      <w:numFmt w:val="bullet"/>
+      <w:lvlText w:val="o"/>
+      <w:lvlJc w:val="left"/>
+      <w:pPr>
+        <w:ind w:left="5760" w:hanging="360"/>
+      </w:pPr>
+      <w:rPr>
+        <w:rFonts w:ascii="Courier New" w:hAnsi="Courier New" w:hint="default"/>
+      </w:rPr>
+    </w:lvl>
+    <w:lvl w:ilvl="8" w:tplc="0C0A0005" w:tentative="1">
+      <w:start w:val="1"/>
+      <w:numFmt w:val="bullet"/>
+      <w:lvlText w:val=""/>
+      <w:lvlJc w:val="left"/>
+      <w:pPr>
+        <w:ind w:left="6480" w:hanging="360"/>
+      </w:pPr>
+      <w:rPr>
+        <w:rFonts w:ascii="Wingdings" w:hAnsi="Wingdings" w:hint="default"/>
+      </w:rPr>
+    </w:lvl>
+  </w:abstractNum>
+  <w:abstractNum w:abstractNumId="2" w15:restartNumberingAfterBreak="0">
+    <w:nsid w:val="3EFA4813"/>
+    <w:multiLevelType w:val="hybridMultilevel"/>
+    <w:tmpl w:val="800CAC24"/>
+    <w:lvl w:ilvl="0" w:tplc="0C0A000F">
+      <w:start w:val="1"/>
+      <w:numFmt w:val="decimal"/>
+      <w:lvlText w:val="%1."/>
+      <w:lvlJc w:val="left"/>
+      <w:pPr>
+        <w:ind w:left="720" w:hanging="360"/>
+      </w:pPr>
+      <w:rPr>
+        <w:rFonts w:hint="default"/>
+      </w:rPr>
+    </w:lvl>
+    <w:lvl w:ilvl="1" w:tplc="0C0A0019" w:tentative="1">
+      <w:start w:val="1"/>
+      <w:numFmt w:val="lowerLetter"/>
+      <w:lvlText w:val="%2."/>
+      <w:lvlJc w:val="left"/>
+      <w:pPr>
+        <w:ind w:left="1440" w:hanging="360"/>
+      </w:pPr>
+    </w:lvl>
+    <w:lvl w:ilvl="2" w:tplc="0C0A001B" w:tentative="1">
+      <w:start w:val="1"/>
+      <w:numFmt w:val="lowerRoman"/>
+      <w:lvlText w:val="%3."/>
+      <w:lvlJc w:val="right"/>
+      <w:pPr>
+        <w:ind w:left="2160" w:hanging="180"/>
+      </w:pPr>
+    </w:lvl>
+    <w:lvl w:ilvl="3" w:tplc="0C0A000F" w:tentative="1">
+      <w:start w:val="1"/>
+      <w:numFmt w:val="decimal"/>
+      <w:lvlText w:val="%4."/>
+      <w:lvlJc w:val="left"/>
+      <w:pPr>
+        <w:ind w:left="2880" w:hanging="360"/>
+      </w:pPr>
+    </w:lvl>
+    <w:lvl w:ilvl="4" w:tplc="0C0A0019" w:tentative="1">
+      <w:start w:val="1"/>
+      <w:numFmt w:val="lowerLetter"/>
+      <w:lvlText w:val="%5."/>
+      <w:lvlJc w:val="left"/>
+      <w:pPr>
+        <w:ind w:left="3600" w:hanging="360"/>
+      </w:pPr>
+    </w:lvl>
+    <w:lvl w:ilvl="5" w:tplc="0C0A001B" w:tentative="1">
+      <w:start w:val="1"/>
+      <w:numFmt w:val="lowerRoman"/>
+      <w:lvlText w:val="%6."/>
+      <w:lvlJc w:val="right"/>
+      <w:pPr>
+        <w:ind w:left="4320" w:hanging="180"/>
+      </w:pPr>
+    </w:lvl>
+    <w:lvl w:ilvl="6" w:tplc="0C0A000F" w:tentative="1">
+      <w:start w:val="1"/>
+      <w:numFmt w:val="decimal"/>
+      <w:lvlText w:val="%7."/>
+      <w:lvlJc w:val="left"/>
+      <w:pPr>
+        <w:ind w:left="5040" w:hanging="360"/>
+      </w:pPr>
+    </w:lvl>
+    <w:lvl w:ilvl="7" w:tplc="0C0A0019" w:tentative="1">
+      <w:start w:val="1"/>
+      <w:numFmt w:val="lowerLetter"/>
+      <w:lvlText w:val="%8."/>
+      <w:lvlJc w:val="left"/>
+      <w:pPr>
+        <w:ind w:left="5760" w:hanging="360"/>
+      </w:pPr>
+    </w:lvl>
+    <w:lvl w:ilvl="8" w:tplc="0C0A001B" w:tentative="1">
+      <w:start w:val="1"/>
+      <w:numFmt w:val="lowerRoman"/>
+      <w:lvlText w:val="%9."/>
+      <w:lvlJc w:val="right"/>
+      <w:pPr>
+        <w:ind w:left="6480" w:hanging="180"/>
+      </w:pPr>
+    </w:lvl>
+  </w:abstractNum>
+  <w:abstractNum w:abstractNumId="3" w15:restartNumberingAfterBreak="0">
+    <w:nsid w:val="43501742"/>
+    <w:multiLevelType w:val="hybridMultilevel"/>
+    <w:tmpl w:val="E6525E44"/>
+    <w:lvl w:ilvl="0" w:tplc="240A000F">
+      <w:start w:val="1"/>
+      <w:numFmt w:val="decimal"/>
+      <w:lvlText w:val="%1."/>
+      <w:lvlJc w:val="left"/>
+      <w:pPr>
+        <w:ind w:left="720" w:hanging="360"/>
+      </w:pPr>
+      <w:rPr>
+        <w:rFonts w:hint="default"/>
+      </w:rPr>
+    </w:lvl>
+    <w:lvl w:ilvl="1" w:tplc="240A0019" w:tentative="1">
+      <w:start w:val="1"/>
+      <w:numFmt w:val="lowerLetter"/>
+      <w:lvlText w:val="%2."/>
+      <w:lvlJc w:val="left"/>
+      <w:pPr>
+        <w:ind w:left="1440" w:hanging="360"/>
+      </w:pPr>
+    </w:lvl>
+    <w:lvl w:ilvl="2" w:tplc="240A001B" w:tentative="1">
+      <w:start w:val="1"/>
+      <w:numFmt w:val="lowerRoman"/>
+      <w:lvlText w:val="%3."/>
+      <w:lvlJc w:val="right"/>
+      <w:pPr>
+        <w:ind w:left="2160" w:hanging="180"/>
+      </w:pPr>
+    </w:lvl>
+    <w:lvl w:ilvl="3" w:tplc="240A000F" w:tentative="1">
+      <w:start w:val="1"/>
+      <w:numFmt w:val="decimal"/>
+      <w:lvlText w:val="%4."/>
+      <w:lvlJc w:val="left"/>
+      <w:pPr>
+        <w:ind w:left="2880" w:hanging="360"/>
+      </w:pPr>
+    </w:lvl>
+    <w:lvl w:ilvl="4" w:tplc="240A0019" w:tentative="1">
+      <w:start w:val="1"/>
+      <w:numFmt w:val="lowerLetter"/>
+      <w:lvlText w:val="%5."/>
+      <w:lvlJc w:val="left"/>
+      <w:pPr>
+        <w:ind w:left="3600" w:hanging="360"/>
+      </w:pPr>
+    </w:lvl>
+    <w:lvl w:ilvl="5" w:tplc="240A001B" w:tentative="1">
+      <w:start w:val="1"/>
+      <w:numFmt w:val="lowerRoman"/>
+      <w:lvlText w:val="%6."/>
+      <w:lvlJc w:val="right"/>
+      <w:pPr>
+        <w:ind w:left="4320" w:hanging="180"/>
+      </w:pPr>
+    </w:lvl>
+    <w:lvl w:ilvl="6" w:tplc="240A000F" w:tentative="1">
+      <w:start w:val="1"/>
+      <w:numFmt w:val="decimal"/>
+      <w:lvlText w:val="%7."/>
+      <w:lvlJc w:val="left"/>
+      <w:pPr>
+        <w:ind w:left="5040" w:hanging="360"/>
+      </w:pPr>
+    </w:lvl>
+    <w:lvl w:ilvl="7" w:tplc="240A0019" w:tentative="1">
+      <w:start w:val="1"/>
+      <w:numFmt w:val="lowerLetter"/>
+      <w:lvlText w:val="%8."/>
+      <w:lvlJc w:val="left"/>
+      <w:pPr>
+        <w:ind w:left="5760" w:hanging="360"/>
+      </w:pPr>
+    </w:lvl>
+    <w:lvl w:ilvl="8" w:tplc="240A001B" w:tentative="1">
+      <w:start w:val="1"/>
+      <w:numFmt w:val="lowerRoman"/>
+      <w:lvlText w:val="%9."/>
+      <w:lvlJc w:val="right"/>
+      <w:pPr>
+        <w:ind w:left="6480" w:hanging="180"/>
+      </w:pPr>
+    </w:lvl>
+  </w:abstractNum>
+  <w:abstractNum w:abstractNumId="4" w15:restartNumberingAfterBreak="0">
     <w:nsid w:val="6E9C3855"/>
     <w:multiLevelType w:val="hybridMultilevel"/>
     <w:tmpl w:val="81BC8CDC"/>
@@ -1945,8 +4661,112 @@
       </w:rPr>
     </w:lvl>
   </w:abstractNum>
+  <w:abstractNum w:abstractNumId="5" w15:restartNumberingAfterBreak="0">
+    <w:nsid w:val="7F2624AC"/>
+    <w:multiLevelType w:val="hybridMultilevel"/>
+    <w:tmpl w:val="7304EDBC"/>
+    <w:lvl w:ilvl="0" w:tplc="0C0A000F">
+      <w:start w:val="1"/>
+      <w:numFmt w:val="decimal"/>
+      <w:lvlText w:val="%1."/>
+      <w:lvlJc w:val="left"/>
+      <w:pPr>
+        <w:ind w:left="720" w:hanging="360"/>
+      </w:pPr>
+      <w:rPr>
+        <w:rFonts w:hint="default"/>
+      </w:rPr>
+    </w:lvl>
+    <w:lvl w:ilvl="1" w:tplc="0C0A0019" w:tentative="1">
+      <w:start w:val="1"/>
+      <w:numFmt w:val="lowerLetter"/>
+      <w:lvlText w:val="%2."/>
+      <w:lvlJc w:val="left"/>
+      <w:pPr>
+        <w:ind w:left="1440" w:hanging="360"/>
+      </w:pPr>
+    </w:lvl>
+    <w:lvl w:ilvl="2" w:tplc="0C0A001B" w:tentative="1">
+      <w:start w:val="1"/>
+      <w:numFmt w:val="lowerRoman"/>
+      <w:lvlText w:val="%3."/>
+      <w:lvlJc w:val="right"/>
+      <w:pPr>
+        <w:ind w:left="2160" w:hanging="180"/>
+      </w:pPr>
+    </w:lvl>
+    <w:lvl w:ilvl="3" w:tplc="0C0A000F" w:tentative="1">
+      <w:start w:val="1"/>
+      <w:numFmt w:val="decimal"/>
+      <w:lvlText w:val="%4."/>
+      <w:lvlJc w:val="left"/>
+      <w:pPr>
+        <w:ind w:left="2880" w:hanging="360"/>
+      </w:pPr>
+    </w:lvl>
+    <w:lvl w:ilvl="4" w:tplc="0C0A0019" w:tentative="1">
+      <w:start w:val="1"/>
+      <w:numFmt w:val="lowerLetter"/>
+      <w:lvlText w:val="%5."/>
+      <w:lvlJc w:val="left"/>
+      <w:pPr>
+        <w:ind w:left="3600" w:hanging="360"/>
+      </w:pPr>
+    </w:lvl>
+    <w:lvl w:ilvl="5" w:tplc="0C0A001B" w:tentative="1">
+      <w:start w:val="1"/>
+      <w:numFmt w:val="lowerRoman"/>
+      <w:lvlText w:val="%6."/>
+      <w:lvlJc w:val="right"/>
+      <w:pPr>
+        <w:ind w:left="4320" w:hanging="180"/>
+      </w:pPr>
+    </w:lvl>
+    <w:lvl w:ilvl="6" w:tplc="0C0A000F" w:tentative="1">
+      <w:start w:val="1"/>
+      <w:numFmt w:val="decimal"/>
+      <w:lvlText w:val="%7."/>
+      <w:lvlJc w:val="left"/>
+      <w:pPr>
+        <w:ind w:left="5040" w:hanging="360"/>
+      </w:pPr>
+    </w:lvl>
+    <w:lvl w:ilvl="7" w:tplc="0C0A0019" w:tentative="1">
+      <w:start w:val="1"/>
+      <w:numFmt w:val="lowerLetter"/>
+      <w:lvlText w:val="%8."/>
+      <w:lvlJc w:val="left"/>
+      <w:pPr>
+        <w:ind w:left="5760" w:hanging="360"/>
+      </w:pPr>
+    </w:lvl>
+    <w:lvl w:ilvl="8" w:tplc="0C0A001B" w:tentative="1">
+      <w:start w:val="1"/>
+      <w:numFmt w:val="lowerRoman"/>
+      <w:lvlText w:val="%9."/>
+      <w:lvlJc w:val="right"/>
+      <w:pPr>
+        <w:ind w:left="6480" w:hanging="180"/>
+      </w:pPr>
+    </w:lvl>
+  </w:abstractNum>
   <w:num w:numId="1">
+    <w:abstractNumId w:val="4"/>
+  </w:num>
+  <w:num w:numId="2">
+    <w:abstractNumId w:val="1"/>
+  </w:num>
+  <w:num w:numId="3">
+    <w:abstractNumId w:val="2"/>
+  </w:num>
+  <w:num w:numId="4">
+    <w:abstractNumId w:val="5"/>
+  </w:num>
+  <w:num w:numId="5">
     <w:abstractNumId w:val="0"/>
+  </w:num>
+  <w:num w:numId="6">
+    <w:abstractNumId w:val="3"/>
   </w:num>
 </w:numbering>
 </file>
@@ -2236,15 +5056,12 @@
     <w:lsdException w:name="Book Title" w:uiPriority="33" w:qFormat="1"/>
     <w:lsdException w:name="Bibliography" w:semiHidden="1" w:uiPriority="37" w:unhideWhenUsed="1"/>
     <w:lsdException w:name="TOC Heading" w:semiHidden="1" w:uiPriority="39" w:unhideWhenUsed="1" w:qFormat="1"/>
-    <w:lsdException w:name="Plain Table 1" w:uiPriority="41"/>
-    <w:lsdException w:name="Plain Table 2" w:uiPriority="42"/>
-    <w:lsdException w:name="Plain Table 3" w:uiPriority="43"/>
-    <w:lsdException w:name="Plain Table 4" w:uiPriority="44"/>
-    <w:lsdException w:name="Plain Table 5" w:uiPriority="45"/>
-    <w:lsdException w:name="Grid Table Light" w:uiPriority="40"/>
-    <w:lsdException w:name="Grid Table 1 Light" w:uiPriority="46"/>
-    <w:lsdException w:name="Grid Table 2" w:uiPriority="47"/>
-    <w:lsdException w:name="Grid Table 3" w:uiPriority="48"/>
+    <w:lsdException w:name="Plain Table 4" w:semiHidden="1" w:unhideWhenUsed="1"/>
+    <w:lsdException w:name="Plain Table 5" w:semiHidden="1" w:unhideWhenUsed="1"/>
+    <w:lsdException w:name="Grid Table Light" w:semiHidden="1" w:unhideWhenUsed="1"/>
+    <w:lsdException w:name="Grid Table 1 Light" w:semiHidden="1" w:unhideWhenUsed="1"/>
+    <w:lsdException w:name="Grid Table 2" w:semiHidden="1" w:unhideWhenUsed="1"/>
+    <w:lsdException w:name="Grid Table 3" w:semiHidden="1" w:unhideWhenUsed="1"/>
     <w:lsdException w:name="Grid Table 4" w:uiPriority="49"/>
     <w:lsdException w:name="Grid Table 5 Dark" w:uiPriority="50"/>
     <w:lsdException w:name="Grid Table 6 Colorful" w:uiPriority="51"/>
@@ -2454,7 +5271,7 @@
     </a:clrScheme>
     <a:fontScheme name="Office">
       <a:majorFont>
-        <a:latin typeface="Calibri Light" panose="020F0302020204030204"/>
+        <a:latin typeface="Calibri Light"/>
         <a:ea typeface=""/>
         <a:cs typeface=""/>
         <a:font script="Jpan" typeface="游ゴシック Light"/>
@@ -2506,7 +5323,7 @@
         <a:font script="Tfng" typeface="Ebrima"/>
       </a:majorFont>
       <a:minorFont>
-        <a:latin typeface="Calibri" panose="020F0502020204030204"/>
+        <a:latin typeface="Calibri"/>
         <a:ea typeface=""/>
         <a:cs typeface=""/>
         <a:font script="Jpan" typeface="游明朝"/>

</xml_diff>

<commit_message>
Test corregido y documentacion
</commit_message>
<xml_diff>
--- a/doc/Documentacion.docx
+++ b/doc/Documentacion.docx
@@ -2770,6 +2770,8 @@
           <w:highlight w:val="red"/>
         </w:rPr>
       </w:pPr>
+      <w:bookmarkStart w:id="0" w:name="_GoBack"/>
+      <w:bookmarkEnd w:id="0"/>
       <w:r>
         <w:rPr>
           <w:highlight w:val="red"/>
@@ -4152,10 +4154,7 @@
         </w:tc>
       </w:tr>
     </w:tbl>
-    <w:p>
-      <w:bookmarkStart w:id="0" w:name="_GoBack"/>
-      <w:bookmarkEnd w:id="0"/>
-    </w:p>
+    <w:p/>
     <w:sectPr>
       <w:pgSz w:w="12240" w:h="15840"/>
       <w:pgMar w:top="1417" w:right="1701" w:bottom="1417" w:left="1701" w:header="708" w:footer="708" w:gutter="0"/>
@@ -5056,12 +5055,6 @@
     <w:lsdException w:name="Book Title" w:uiPriority="33" w:qFormat="1"/>
     <w:lsdException w:name="Bibliography" w:semiHidden="1" w:uiPriority="37" w:unhideWhenUsed="1"/>
     <w:lsdException w:name="TOC Heading" w:semiHidden="1" w:uiPriority="39" w:unhideWhenUsed="1" w:qFormat="1"/>
-    <w:lsdException w:name="Plain Table 4" w:semiHidden="1" w:unhideWhenUsed="1"/>
-    <w:lsdException w:name="Plain Table 5" w:semiHidden="1" w:unhideWhenUsed="1"/>
-    <w:lsdException w:name="Grid Table Light" w:semiHidden="1" w:unhideWhenUsed="1"/>
-    <w:lsdException w:name="Grid Table 1 Light" w:semiHidden="1" w:unhideWhenUsed="1"/>
-    <w:lsdException w:name="Grid Table 2" w:semiHidden="1" w:unhideWhenUsed="1"/>
-    <w:lsdException w:name="Grid Table 3" w:semiHidden="1" w:unhideWhenUsed="1"/>
     <w:lsdException w:name="Grid Table 4" w:uiPriority="49"/>
     <w:lsdException w:name="Grid Table 5 Dark" w:uiPriority="50"/>
     <w:lsdException w:name="Grid Table 6 Colorful" w:uiPriority="51"/>

</xml_diff>

<commit_message>
Add new data clans. Corrected test. Finishing doc
</commit_message>
<xml_diff>
--- a/doc/Documentacion.docx
+++ b/doc/Documentacion.docx
@@ -2,6 +2,46 @@
 <file path=word/document.xml><?xml version="1.0" encoding="utf-8"?>
 <w:document xmlns:wpc="http://schemas.microsoft.com/office/word/2010/wordprocessingCanvas" xmlns:cx="http://schemas.microsoft.com/office/drawing/2014/chartex" xmlns:cx1="http://schemas.microsoft.com/office/drawing/2015/9/8/chartex" xmlns:cx2="http://schemas.microsoft.com/office/drawing/2015/10/21/chartex" xmlns:cx3="http://schemas.microsoft.com/office/drawing/2016/5/9/chartex" xmlns:cx4="http://schemas.microsoft.com/office/drawing/2016/5/10/chartex" xmlns:cx5="http://schemas.microsoft.com/office/drawing/2016/5/11/chartex" xmlns:cx6="http://schemas.microsoft.com/office/drawing/2016/5/12/chartex" xmlns:cx7="http://schemas.microsoft.com/office/drawing/2016/5/13/chartex" xmlns:cx8="http://schemas.microsoft.com/office/drawing/2016/5/14/chartex" xmlns:mc="http://schemas.openxmlformats.org/markup-compatibility/2006" xmlns:aink="http://schemas.microsoft.com/office/drawing/2016/ink" xmlns:am3d="http://schemas.microsoft.com/office/drawing/2017/model3d" xmlns:o="urn:schemas-microsoft-com:office:office" xmlns:r="http://schemas.openxmlformats.org/officeDocument/2006/relationships" xmlns:m="http://schemas.openxmlformats.org/officeDocument/2006/math" xmlns:v="urn:schemas-microsoft-com:vml" xmlns:wp14="http://schemas.microsoft.com/office/word/2010/wordprocessingDrawing" xmlns:wp="http://schemas.openxmlformats.org/drawingml/2006/wordprocessingDrawing" xmlns:w10="urn:schemas-microsoft-com:office:word" xmlns:w="http://schemas.openxmlformats.org/wordprocessingml/2006/main" xmlns:w14="http://schemas.microsoft.com/office/word/2010/wordml" xmlns:w15="http://schemas.microsoft.com/office/word/2012/wordml" xmlns:w16cid="http://schemas.microsoft.com/office/word/2016/wordml/cid" xmlns:w16se="http://schemas.microsoft.com/office/word/2015/wordml/symex" xmlns:wpg="http://schemas.microsoft.com/office/word/2010/wordprocessingGroup" xmlns:wpi="http://schemas.microsoft.com/office/word/2010/wordprocessingInk" xmlns:wne="http://schemas.microsoft.com/office/word/2006/wordml" xmlns:wps="http://schemas.microsoft.com/office/word/2010/wordprocessingShape" mc:Ignorable="w14 w15 w16se w16cid wp14">
   <w:body>
+    <w:p>
+      <w:pPr>
+        <w:rPr>
+          <w:b/>
+          <w:bCs/>
+          <w:sz w:val="40"/>
+          <w:szCs w:val="40"/>
+        </w:rPr>
+      </w:pPr>
+      <w:r>
+        <w:rPr>
+          <w:b/>
+          <w:bCs/>
+          <w:sz w:val="40"/>
+          <w:szCs w:val="40"/>
+        </w:rPr>
+        <w:t>1.</w:t>
+      </w:r>
+    </w:p>
+    <w:p>
+      <w:pPr>
+        <w:rPr>
+          <w:b/>
+          <w:bCs/>
+          <w:sz w:val="40"/>
+          <w:szCs w:val="40"/>
+          <w:u w:val="single"/>
+        </w:rPr>
+      </w:pPr>
+      <w:r>
+        <w:rPr>
+          <w:b/>
+          <w:bCs/>
+          <w:sz w:val="40"/>
+          <w:szCs w:val="40"/>
+          <w:u w:val="single"/>
+        </w:rPr>
+        <w:t>Requerimientos Funcionales:</w:t>
+      </w:r>
+    </w:p>
     <w:tbl>
       <w:tblPr>
         <w:tblStyle w:val="Tablaconcuadrcula"/>
@@ -43,37 +83,7 @@
               <w:rPr>
                 <w:highlight w:val="green"/>
               </w:rPr>
-              <w:t>RF</w:t>
-            </w:r>
-            <w:r>
-              <w:rPr>
-                <w:highlight w:val="green"/>
-              </w:rPr>
-              <w:t>1</w:t>
-            </w:r>
-            <w:r>
-              <w:rPr>
-                <w:highlight w:val="green"/>
-              </w:rPr>
-              <w:t>:</w:t>
-            </w:r>
-            <w:r>
-              <w:rPr>
-                <w:highlight w:val="green"/>
-              </w:rPr>
-              <w:t xml:space="preserve"> Crear </w:t>
-            </w:r>
-            <w:r>
-              <w:rPr>
-                <w:highlight w:val="green"/>
-              </w:rPr>
-              <w:t xml:space="preserve">un </w:t>
-            </w:r>
-            <w:r>
-              <w:rPr>
-                <w:highlight w:val="green"/>
-              </w:rPr>
-              <w:t>clan</w:t>
+              <w:t>RF1: Crear un clan</w:t>
             </w:r>
           </w:p>
         </w:tc>
@@ -106,10 +116,7 @@
           </w:tcPr>
           <w:p>
             <w:r>
-              <w:t>Añade</w:t>
-            </w:r>
-            <w:r>
-              <w:t xml:space="preserve"> un clan al listado de clanes. El clan creado no debe tener el mismo nombre que un clan ya existente.</w:t>
+              <w:t>Añade un clan al listado de clanes. El clan creado no debe tener el mismo nombre que un clan ya existente.</w:t>
             </w:r>
           </w:p>
         </w:tc>
@@ -142,10 +149,7 @@
           </w:tcPr>
           <w:p>
             <w:r>
-              <w:t>El nombre</w:t>
-            </w:r>
-            <w:r>
-              <w:t xml:space="preserve"> del clan.</w:t>
+              <w:t>El nombre del clan.</w:t>
             </w:r>
           </w:p>
         </w:tc>
@@ -932,6 +936,7 @@
       </w:tr>
     </w:tbl>
     <w:p/>
+    <w:p/>
     <w:tbl>
       <w:tblPr>
         <w:tblStyle w:val="Tablaconcuadrcula"/>
@@ -960,6 +965,7 @@
                 <w:b/>
                 <w:bCs/>
               </w:rPr>
+              <w:lastRenderedPageBreak/>
               <w:t>Nombre</w:t>
             </w:r>
           </w:p>
@@ -1155,7 +1161,6 @@
                 <w:b/>
                 <w:bCs/>
               </w:rPr>
-              <w:lastRenderedPageBreak/>
               <w:t>Nombre</w:t>
             </w:r>
           </w:p>
@@ -2121,188 +2126,6 @@
       </w:tr>
     </w:tbl>
     <w:p/>
-    <w:tbl>
-      <w:tblPr>
-        <w:tblStyle w:val="Tablaconcuadrcula"/>
-        <w:tblW w:w="0" w:type="auto"/>
-        <w:tblLook w:val="04A0" w:firstRow="1" w:lastRow="0" w:firstColumn="1" w:lastColumn="0" w:noHBand="0" w:noVBand="1"/>
-      </w:tblPr>
-      <w:tblGrid>
-        <w:gridCol w:w="4414"/>
-        <w:gridCol w:w="4414"/>
-      </w:tblGrid>
-      <w:tr>
-        <w:tc>
-          <w:tcPr>
-            <w:tcW w:w="4414" w:type="dxa"/>
-            <w:shd w:val="clear" w:color="auto" w:fill="C00000"/>
-          </w:tcPr>
-          <w:p>
-            <w:pPr>
-              <w:rPr>
-                <w:b/>
-                <w:bCs/>
-              </w:rPr>
-            </w:pPr>
-            <w:r>
-              <w:rPr>
-                <w:b/>
-                <w:bCs/>
-              </w:rPr>
-              <w:t>Nombre</w:t>
-            </w:r>
-          </w:p>
-        </w:tc>
-        <w:tc>
-          <w:tcPr>
-            <w:tcW w:w="4414" w:type="dxa"/>
-          </w:tcPr>
-          <w:p>
-            <w:r>
-              <w:rPr>
-                <w:highlight w:val="green"/>
-              </w:rPr>
-              <w:t>RF</w:t>
-            </w:r>
-            <w:r>
-              <w:rPr>
-                <w:highlight w:val="green"/>
-              </w:rPr>
-              <w:t>12</w:t>
-            </w:r>
-            <w:r>
-              <w:rPr>
-                <w:highlight w:val="green"/>
-              </w:rPr>
-              <w:t xml:space="preserve">: Mostrar </w:t>
-            </w:r>
-            <w:r>
-              <w:rPr>
-                <w:highlight w:val="green"/>
-              </w:rPr>
-              <w:t xml:space="preserve">las </w:t>
-            </w:r>
-            <w:r>
-              <w:rPr>
-                <w:highlight w:val="green"/>
-              </w:rPr>
-              <w:t>técnicas</w:t>
-            </w:r>
-          </w:p>
-        </w:tc>
-      </w:tr>
-      <w:tr>
-        <w:tc>
-          <w:tcPr>
-            <w:tcW w:w="4414" w:type="dxa"/>
-            <w:shd w:val="clear" w:color="auto" w:fill="C00000"/>
-          </w:tcPr>
-          <w:p>
-            <w:pPr>
-              <w:rPr>
-                <w:b/>
-                <w:bCs/>
-              </w:rPr>
-            </w:pPr>
-            <w:r>
-              <w:rPr>
-                <w:b/>
-                <w:bCs/>
-              </w:rPr>
-              <w:t>Resumen</w:t>
-            </w:r>
-          </w:p>
-        </w:tc>
-        <w:tc>
-          <w:tcPr>
-            <w:tcW w:w="4414" w:type="dxa"/>
-          </w:tcPr>
-          <w:p>
-            <w:r>
-              <w:t xml:space="preserve">Muestra el listado de las </w:t>
-            </w:r>
-            <w:r>
-              <w:t>técnicas</w:t>
-            </w:r>
-            <w:r>
-              <w:t xml:space="preserve"> de un personaje.</w:t>
-            </w:r>
-          </w:p>
-        </w:tc>
-      </w:tr>
-      <w:tr>
-        <w:tc>
-          <w:tcPr>
-            <w:tcW w:w="4414" w:type="dxa"/>
-            <w:shd w:val="clear" w:color="auto" w:fill="C00000"/>
-          </w:tcPr>
-          <w:p>
-            <w:pPr>
-              <w:rPr>
-                <w:b/>
-                <w:bCs/>
-              </w:rPr>
-            </w:pPr>
-            <w:r>
-              <w:rPr>
-                <w:b/>
-                <w:bCs/>
-              </w:rPr>
-              <w:t>Entrada</w:t>
-            </w:r>
-          </w:p>
-        </w:tc>
-        <w:tc>
-          <w:tcPr>
-            <w:tcW w:w="4414" w:type="dxa"/>
-          </w:tcPr>
-          <w:p>
-            <w:r>
-              <w:t>Ninguna.</w:t>
-            </w:r>
-          </w:p>
-        </w:tc>
-      </w:tr>
-      <w:tr>
-        <w:tc>
-          <w:tcPr>
-            <w:tcW w:w="4414" w:type="dxa"/>
-            <w:shd w:val="clear" w:color="auto" w:fill="C00000"/>
-          </w:tcPr>
-          <w:p>
-            <w:pPr>
-              <w:rPr>
-                <w:b/>
-                <w:bCs/>
-              </w:rPr>
-            </w:pPr>
-            <w:r>
-              <w:rPr>
-                <w:b/>
-                <w:bCs/>
-              </w:rPr>
-              <w:t>Salida</w:t>
-            </w:r>
-          </w:p>
-        </w:tc>
-        <w:tc>
-          <w:tcPr>
-            <w:tcW w:w="4414" w:type="dxa"/>
-          </w:tcPr>
-          <w:p>
-            <w:r>
-              <w:t xml:space="preserve">El listado de las </w:t>
-            </w:r>
-            <w:r>
-              <w:t>técnicas</w:t>
-            </w:r>
-            <w:r>
-              <w:t>.</w:t>
-            </w:r>
-          </w:p>
-        </w:tc>
-      </w:tr>
-    </w:tbl>
     <w:p/>
     <w:tbl>
       <w:tblPr>
@@ -2332,6 +2155,7 @@
                 <w:b/>
                 <w:bCs/>
               </w:rPr>
+              <w:lastRenderedPageBreak/>
               <w:t>Nombre</w:t>
             </w:r>
           </w:p>
@@ -2351,38 +2175,25 @@
               <w:rPr>
                 <w:highlight w:val="green"/>
               </w:rPr>
-              <w:t>13</w:t>
+              <w:t>12</w:t>
             </w:r>
             <w:r>
               <w:rPr>
                 <w:highlight w:val="green"/>
               </w:rPr>
-              <w:t xml:space="preserve">: Ordenar </w:t>
+              <w:t xml:space="preserve">: Mostrar </w:t>
             </w:r>
             <w:r>
               <w:rPr>
                 <w:highlight w:val="green"/>
               </w:rPr>
-              <w:t xml:space="preserve">los </w:t>
+              <w:t xml:space="preserve">las </w:t>
             </w:r>
             <w:r>
               <w:rPr>
                 <w:highlight w:val="green"/>
               </w:rPr>
-              <w:t>personaje</w:t>
-            </w:r>
-            <w:r>
-              <w:rPr>
-                <w:highlight w:val="green"/>
-              </w:rPr>
-              <w:t xml:space="preserve">s por </w:t>
-            </w:r>
-            <w:r>
-              <w:rPr>
-                <w:highlight w:val="green"/>
-              </w:rPr>
-              <w:lastRenderedPageBreak/>
-              <w:t>característica</w:t>
+              <w:t>técnicas</w:t>
             </w:r>
           </w:p>
         </w:tc>
@@ -2405,7 +2216,6 @@
                 <w:b/>
                 <w:bCs/>
               </w:rPr>
-              <w:lastRenderedPageBreak/>
               <w:t>Resumen</w:t>
             </w:r>
           </w:p>
@@ -2416,25 +2226,13 @@
           </w:tcPr>
           <w:p>
             <w:r>
-              <w:t xml:space="preserve">Ordena el listado de personajes de un clan por una de </w:t>
-            </w:r>
-            <w:r>
-              <w:t>sus tres características</w:t>
-            </w:r>
-            <w:r>
-              <w:t xml:space="preserve">. Las tres </w:t>
-            </w:r>
-            <w:r>
-              <w:t>características</w:t>
-            </w:r>
-            <w:r>
-              <w:t xml:space="preserve"> son: nombre, fecha de </w:t>
-            </w:r>
-            <w:r>
-              <w:t>creación</w:t>
-            </w:r>
-            <w:r>
-              <w:t xml:space="preserve"> y poder.</w:t>
+              <w:t xml:space="preserve">Muestra el listado de las </w:t>
+            </w:r>
+            <w:r>
+              <w:t>técnicas</w:t>
+            </w:r>
+            <w:r>
+              <w:t xml:space="preserve"> de un personaje.</w:t>
             </w:r>
           </w:p>
         </w:tc>
@@ -2500,10 +2298,10 @@
           </w:tcPr>
           <w:p>
             <w:r>
-              <w:t xml:space="preserve">Se ordenan los personajes por la </w:t>
-            </w:r>
-            <w:r>
-              <w:t>característica</w:t>
+              <w:t xml:space="preserve">El listado de las </w:t>
+            </w:r>
+            <w:r>
+              <w:t>técnicas</w:t>
             </w:r>
             <w:r>
               <w:t>.</w:t>
@@ -2512,7 +2310,38 @@
         </w:tc>
       </w:tr>
     </w:tbl>
-    <w:p/>
+    <w:p>
+      <w:pPr>
+        <w:rPr>
+          <w:b/>
+          <w:bCs/>
+          <w:sz w:val="40"/>
+          <w:szCs w:val="40"/>
+          <w:u w:val="single"/>
+        </w:rPr>
+      </w:pPr>
+    </w:p>
+    <w:p>
+      <w:pPr>
+        <w:rPr>
+          <w:b/>
+          <w:bCs/>
+          <w:sz w:val="40"/>
+          <w:szCs w:val="40"/>
+          <w:u w:val="single"/>
+        </w:rPr>
+      </w:pPr>
+      <w:r>
+        <w:rPr>
+          <w:b/>
+          <w:bCs/>
+          <w:sz w:val="40"/>
+          <w:szCs w:val="40"/>
+          <w:u w:val="single"/>
+        </w:rPr>
+        <w:t>Requerimientos No Funcionales:</w:t>
+      </w:r>
+    </w:p>
     <w:p>
       <w:pPr>
         <w:pStyle w:val="Prrafodelista"/>
@@ -2520,26 +2349,50 @@
           <w:ilvl w:val="0"/>
           <w:numId w:val="2"/>
         </w:numPr>
-      </w:pPr>
-      <w:r>
+        <w:rPr>
+          <w:highlight w:val="green"/>
+        </w:rPr>
+      </w:pPr>
+      <w:r>
+        <w:rPr>
+          <w:highlight w:val="green"/>
+        </w:rPr>
         <w:t xml:space="preserve">Personajes </w:t>
       </w:r>
       <w:r>
+        <w:rPr>
+          <w:highlight w:val="green"/>
+        </w:rPr>
         <w:t xml:space="preserve">deben estar </w:t>
       </w:r>
       <w:r>
+        <w:rPr>
+          <w:highlight w:val="green"/>
+        </w:rPr>
         <w:t xml:space="preserve">en </w:t>
       </w:r>
       <w:r>
+        <w:rPr>
+          <w:highlight w:val="green"/>
+        </w:rPr>
         <w:t>lista</w:t>
       </w:r>
       <w:r>
+        <w:rPr>
+          <w:highlight w:val="green"/>
+        </w:rPr>
         <w:t>s</w:t>
       </w:r>
       <w:r>
+        <w:rPr>
+          <w:highlight w:val="green"/>
+        </w:rPr>
         <w:t xml:space="preserve"> doblemente enlazada</w:t>
       </w:r>
       <w:r>
+        <w:rPr>
+          <w:highlight w:val="green"/>
+        </w:rPr>
         <w:t>s.</w:t>
       </w:r>
     </w:p>
@@ -2550,29 +2403,56 @@
           <w:ilvl w:val="0"/>
           <w:numId w:val="2"/>
         </w:numPr>
-      </w:pPr>
-      <w:r>
+        <w:rPr>
+          <w:highlight w:val="green"/>
+        </w:rPr>
+      </w:pPr>
+      <w:r>
+        <w:rPr>
+          <w:highlight w:val="green"/>
+        </w:rPr>
         <w:t>Técnicas</w:t>
       </w:r>
       <w:r>
+        <w:rPr>
+          <w:highlight w:val="green"/>
+        </w:rPr>
         <w:t xml:space="preserve"> </w:t>
       </w:r>
       <w:r>
+        <w:rPr>
+          <w:highlight w:val="green"/>
+        </w:rPr>
         <w:t xml:space="preserve">deben estar </w:t>
       </w:r>
       <w:r>
+        <w:rPr>
+          <w:highlight w:val="green"/>
+        </w:rPr>
         <w:t xml:space="preserve">en </w:t>
       </w:r>
       <w:r>
+        <w:rPr>
+          <w:highlight w:val="green"/>
+        </w:rPr>
         <w:t>lista</w:t>
       </w:r>
       <w:r>
+        <w:rPr>
+          <w:highlight w:val="green"/>
+        </w:rPr>
         <w:t>s</w:t>
       </w:r>
       <w:r>
+        <w:rPr>
+          <w:highlight w:val="green"/>
+        </w:rPr>
         <w:t xml:space="preserve"> sencilla</w:t>
       </w:r>
       <w:r>
+        <w:rPr>
+          <w:highlight w:val="green"/>
+        </w:rPr>
         <w:t>s.</w:t>
       </w:r>
     </w:p>
@@ -2583,8 +2463,14 @@
           <w:ilvl w:val="0"/>
           <w:numId w:val="2"/>
         </w:numPr>
-      </w:pPr>
-      <w:r>
+        <w:rPr>
+          <w:highlight w:val="green"/>
+        </w:rPr>
+      </w:pPr>
+      <w:r>
+        <w:rPr>
+          <w:highlight w:val="green"/>
+        </w:rPr>
         <w:t>El programa debe persistir.</w:t>
       </w:r>
     </w:p>
@@ -2595,20 +2481,38 @@
           <w:ilvl w:val="0"/>
           <w:numId w:val="2"/>
         </w:numPr>
-      </w:pPr>
-      <w:r>
+        <w:rPr>
+          <w:highlight w:val="green"/>
+        </w:rPr>
+      </w:pPr>
+      <w:r>
+        <w:rPr>
+          <w:highlight w:val="green"/>
+        </w:rPr>
         <w:t>Usar el</w:t>
       </w:r>
       <w:r>
+        <w:rPr>
+          <w:highlight w:val="green"/>
+        </w:rPr>
         <w:t xml:space="preserve"> ordenamiento </w:t>
       </w:r>
       <w:r>
+        <w:rPr>
+          <w:highlight w:val="green"/>
+        </w:rPr>
         <w:t xml:space="preserve">de tipo </w:t>
       </w:r>
       <w:r>
+        <w:rPr>
+          <w:highlight w:val="green"/>
+        </w:rPr>
         <w:t>burbuja</w:t>
       </w:r>
       <w:r>
+        <w:rPr>
+          <w:highlight w:val="green"/>
+        </w:rPr>
         <w:t>.</w:t>
       </w:r>
     </w:p>
@@ -2619,23 +2523,38 @@
           <w:ilvl w:val="0"/>
           <w:numId w:val="2"/>
         </w:numPr>
-      </w:pPr>
-      <w:r>
+        <w:rPr>
+          <w:highlight w:val="green"/>
+        </w:rPr>
+      </w:pPr>
+      <w:r>
+        <w:rPr>
+          <w:highlight w:val="green"/>
+        </w:rPr>
         <w:t>Usar el</w:t>
       </w:r>
       <w:r>
+        <w:rPr>
+          <w:highlight w:val="green"/>
+        </w:rPr>
         <w:t xml:space="preserve"> </w:t>
       </w:r>
       <w:r>
-        <w:t xml:space="preserve">ordenamiento </w:t>
-      </w:r>
-      <w:r>
-        <w:t xml:space="preserve">de tipo </w:t>
-      </w:r>
-      <w:r>
+        <w:rPr>
+          <w:highlight w:val="green"/>
+        </w:rPr>
+        <w:t xml:space="preserve">ordenamiento de tipo </w:t>
+      </w:r>
+      <w:r>
+        <w:rPr>
+          <w:highlight w:val="green"/>
+        </w:rPr>
         <w:t>selección</w:t>
       </w:r>
       <w:r>
+        <w:rPr>
+          <w:highlight w:val="green"/>
+        </w:rPr>
         <w:t>.</w:t>
       </w:r>
     </w:p>
@@ -2646,21 +2565,27 @@
           <w:ilvl w:val="0"/>
           <w:numId w:val="2"/>
         </w:numPr>
-      </w:pPr>
-      <w:r>
+        <w:rPr>
+          <w:highlight w:val="green"/>
+        </w:rPr>
+      </w:pPr>
+      <w:r>
+        <w:rPr>
+          <w:highlight w:val="green"/>
+        </w:rPr>
         <w:t>Usar el</w:t>
       </w:r>
       <w:r>
+        <w:rPr>
+          <w:highlight w:val="green"/>
+        </w:rPr>
         <w:t xml:space="preserve"> ordenamiento </w:t>
       </w:r>
       <w:r>
-        <w:t xml:space="preserve">de tipo </w:t>
-      </w:r>
-      <w:r>
-        <w:t>inserción</w:t>
-      </w:r>
-      <w:r>
-        <w:t>.</w:t>
+        <w:rPr>
+          <w:highlight w:val="green"/>
+        </w:rPr>
+        <w:t>de tipo inserción.</w:t>
       </w:r>
     </w:p>
     <w:p>
@@ -2670,24 +2595,39 @@
           <w:ilvl w:val="0"/>
           <w:numId w:val="2"/>
         </w:numPr>
-      </w:pPr>
-      <w:r>
+        <w:rPr>
+          <w:highlight w:val="green"/>
+        </w:rPr>
+      </w:pPr>
+      <w:r>
+        <w:rPr>
+          <w:highlight w:val="green"/>
+        </w:rPr>
         <w:t>Usar la</w:t>
       </w:r>
       <w:r>
+        <w:rPr>
+          <w:highlight w:val="green"/>
+        </w:rPr>
         <w:t xml:space="preserve"> </w:t>
       </w:r>
       <w:r>
+        <w:rPr>
+          <w:highlight w:val="green"/>
+        </w:rPr>
         <w:t>búsqueda</w:t>
       </w:r>
       <w:r>
+        <w:rPr>
+          <w:highlight w:val="green"/>
+        </w:rPr>
         <w:t xml:space="preserve"> </w:t>
       </w:r>
       <w:r>
-        <w:t>secuencial</w:t>
-      </w:r>
-      <w:r>
-        <w:t>.</w:t>
+        <w:rPr>
+          <w:highlight w:val="green"/>
+        </w:rPr>
+        <w:t>secuencial.</w:t>
       </w:r>
     </w:p>
     <w:p>
@@ -2697,20 +2637,38 @@
           <w:ilvl w:val="0"/>
           <w:numId w:val="2"/>
         </w:numPr>
-      </w:pPr>
-      <w:r>
+        <w:rPr>
+          <w:highlight w:val="green"/>
+        </w:rPr>
+      </w:pPr>
+      <w:r>
+        <w:rPr>
+          <w:highlight w:val="green"/>
+        </w:rPr>
         <w:t>Usar la</w:t>
       </w:r>
       <w:r>
+        <w:rPr>
+          <w:highlight w:val="green"/>
+        </w:rPr>
         <w:t xml:space="preserve"> </w:t>
       </w:r>
       <w:r>
+        <w:rPr>
+          <w:highlight w:val="green"/>
+        </w:rPr>
         <w:t>búsqueda</w:t>
       </w:r>
       <w:r>
+        <w:rPr>
+          <w:highlight w:val="green"/>
+        </w:rPr>
         <w:t xml:space="preserve"> binaria</w:t>
       </w:r>
       <w:r>
+        <w:rPr>
+          <w:highlight w:val="green"/>
+        </w:rPr>
         <w:t>.</w:t>
       </w:r>
     </w:p>
@@ -2721,14 +2679,26 @@
           <w:ilvl w:val="0"/>
           <w:numId w:val="2"/>
         </w:numPr>
-      </w:pPr>
-      <w:r>
+        <w:rPr>
+          <w:highlight w:val="green"/>
+        </w:rPr>
+      </w:pPr>
+      <w:r>
+        <w:rPr>
+          <w:highlight w:val="green"/>
+        </w:rPr>
         <w:t>Implementar la</w:t>
       </w:r>
       <w:r>
+        <w:rPr>
+          <w:highlight w:val="green"/>
+        </w:rPr>
         <w:t xml:space="preserve"> interfaz comparable</w:t>
       </w:r>
       <w:r>
+        <w:rPr>
+          <w:highlight w:val="green"/>
+        </w:rPr>
         <w:t>.</w:t>
       </w:r>
     </w:p>
@@ -2739,65 +2709,106 @@
           <w:ilvl w:val="0"/>
           <w:numId w:val="2"/>
         </w:numPr>
-      </w:pPr>
-      <w:r>
+        <w:rPr>
+          <w:highlight w:val="green"/>
+        </w:rPr>
+      </w:pPr>
+      <w:r>
+        <w:rPr>
+          <w:highlight w:val="green"/>
+        </w:rPr>
         <w:t>Implementar la</w:t>
       </w:r>
       <w:r>
+        <w:rPr>
+          <w:highlight w:val="green"/>
+        </w:rPr>
         <w:t xml:space="preserve"> interfaz </w:t>
       </w:r>
       <w:proofErr w:type="spellStart"/>
       <w:r>
-        <w:t>comparto</w:t>
-      </w:r>
-      <w:r>
-        <w:t>r</w:t>
+        <w:rPr>
+          <w:highlight w:val="green"/>
+        </w:rPr>
+        <w:t>compartor</w:t>
       </w:r>
       <w:proofErr w:type="spellEnd"/>
       <w:r>
+        <w:rPr>
+          <w:highlight w:val="green"/>
+        </w:rPr>
         <w:t>.</w:t>
       </w:r>
     </w:p>
     <w:p/>
     <w:p>
-      <w:pPr>
-        <w:pStyle w:val="Prrafodelista"/>
-        <w:numPr>
-          <w:ilvl w:val="0"/>
-          <w:numId w:val="1"/>
-        </w:numPr>
-        <w:rPr>
-          <w:highlight w:val="red"/>
-        </w:rPr>
-      </w:pPr>
-      <w:bookmarkStart w:id="0" w:name="_GoBack"/>
-      <w:bookmarkEnd w:id="0"/>
-      <w:r>
-        <w:rPr>
-          <w:highlight w:val="red"/>
-        </w:rPr>
-        <w:t>Tener en orden ascendente las técnicas (Factor)</w:t>
+      <w:r>
+        <w:br w:type="page"/>
       </w:r>
     </w:p>
     <w:p>
       <w:pPr>
-        <w:pStyle w:val="Prrafodelista"/>
-        <w:numPr>
-          <w:ilvl w:val="0"/>
-          <w:numId w:val="1"/>
-        </w:numPr>
-        <w:rPr>
-          <w:highlight w:val="red"/>
-        </w:rPr>
-      </w:pPr>
-      <w:r>
-        <w:rPr>
-          <w:highlight w:val="red"/>
-        </w:rPr>
-        <w:t>Nombre del clan, técnica y personaje no repetido.</w:t>
+        <w:rPr>
+          <w:b/>
+          <w:bCs/>
+          <w:sz w:val="40"/>
+          <w:szCs w:val="40"/>
+        </w:rPr>
+      </w:pPr>
+      <w:r>
+        <w:rPr>
+          <w:b/>
+          <w:bCs/>
+          <w:sz w:val="40"/>
+          <w:szCs w:val="40"/>
+        </w:rPr>
+        <w:lastRenderedPageBreak/>
+        <w:t>2</w:t>
+      </w:r>
+      <w:r>
+        <w:rPr>
+          <w:b/>
+          <w:bCs/>
+          <w:sz w:val="40"/>
+          <w:szCs w:val="40"/>
+        </w:rPr>
+        <w:t>.</w:t>
       </w:r>
     </w:p>
-    <w:p/>
+    <w:p>
+      <w:r>
+        <w:br w:type="page"/>
+      </w:r>
+    </w:p>
+    <w:p>
+      <w:pPr>
+        <w:rPr>
+          <w:b/>
+          <w:bCs/>
+          <w:sz w:val="40"/>
+          <w:szCs w:val="40"/>
+        </w:rPr>
+      </w:pPr>
+      <w:r>
+        <w:rPr>
+          <w:b/>
+          <w:bCs/>
+          <w:sz w:val="40"/>
+          <w:szCs w:val="40"/>
+        </w:rPr>
+        <w:lastRenderedPageBreak/>
+        <w:t>4</w:t>
+      </w:r>
+      <w:r>
+        <w:rPr>
+          <w:b/>
+          <w:bCs/>
+          <w:sz w:val="40"/>
+          <w:szCs w:val="40"/>
+        </w:rPr>
+        <w:t>.</w:t>
+      </w:r>
+    </w:p>
     <w:tbl>
       <w:tblPr>
         <w:tblStyle w:val="Tablaconcuadrcula"/>
@@ -2813,7 +2824,7 @@
         <w:tc>
           <w:tcPr>
             <w:tcW w:w="2992" w:type="dxa"/>
-            <w:shd w:val="clear" w:color="auto" w:fill="FF0000"/>
+            <w:shd w:val="clear" w:color="auto" w:fill="C00000"/>
           </w:tcPr>
           <w:p>
             <w:pPr>
@@ -2834,7 +2845,7 @@
         <w:tc>
           <w:tcPr>
             <w:tcW w:w="2993" w:type="dxa"/>
-            <w:shd w:val="clear" w:color="auto" w:fill="FF0000"/>
+            <w:shd w:val="clear" w:color="auto" w:fill="C00000"/>
           </w:tcPr>
           <w:p>
             <w:pPr>
@@ -2855,7 +2866,7 @@
         <w:tc>
           <w:tcPr>
             <w:tcW w:w="2993" w:type="dxa"/>
-            <w:shd w:val="clear" w:color="auto" w:fill="FF0000"/>
+            <w:shd w:val="clear" w:color="auto" w:fill="C00000"/>
           </w:tcPr>
           <w:p>
             <w:pPr>
@@ -2881,10 +2892,33 @@
             <w:vMerge w:val="restart"/>
           </w:tcPr>
           <w:p>
-            <w:r>
+            <w:pPr>
+              <w:rPr>
+                <w:b/>
+                <w:bCs/>
+                <w:color w:val="C00000"/>
+                <w:sz w:val="24"/>
+                <w:szCs w:val="24"/>
+              </w:rPr>
+            </w:pPr>
+            <w:r>
+              <w:rPr>
+                <w:b/>
+                <w:bCs/>
+                <w:color w:val="C00000"/>
+                <w:sz w:val="24"/>
+                <w:szCs w:val="24"/>
+              </w:rPr>
               <w:t>1. C</w:t>
             </w:r>
             <w:r>
+              <w:rPr>
+                <w:b/>
+                <w:bCs/>
+                <w:color w:val="C00000"/>
+                <w:sz w:val="24"/>
+                <w:szCs w:val="24"/>
+              </w:rPr>
               <w:t>rear un clan</w:t>
             </w:r>
           </w:p>
@@ -2934,6 +2968,13 @@
                 <w:ilvl w:val="0"/>
                 <w:numId w:val="4"/>
               </w:numPr>
+              <w:rPr>
+                <w:b/>
+                <w:bCs/>
+                <w:color w:val="C00000"/>
+                <w:sz w:val="24"/>
+                <w:szCs w:val="24"/>
+              </w:rPr>
             </w:pPr>
           </w:p>
         </w:tc>
@@ -2967,8 +3008,24 @@
             <w:vMerge w:val="restart"/>
           </w:tcPr>
           <w:p>
-            <w:r>
-              <w:t xml:space="preserve">2. Crear un personaje. </w:t>
+            <w:pPr>
+              <w:rPr>
+                <w:b/>
+                <w:bCs/>
+                <w:color w:val="C00000"/>
+                <w:sz w:val="24"/>
+                <w:szCs w:val="24"/>
+              </w:rPr>
+            </w:pPr>
+            <w:r>
+              <w:rPr>
+                <w:b/>
+                <w:bCs/>
+                <w:color w:val="C00000"/>
+                <w:sz w:val="24"/>
+                <w:szCs w:val="24"/>
+              </w:rPr>
+              <w:t>2. Crear un personaje</w:t>
             </w:r>
           </w:p>
         </w:tc>
@@ -3008,7 +3065,17 @@
             <w:tcW w:w="2992" w:type="dxa"/>
             <w:vMerge/>
           </w:tcPr>
-          <w:p/>
+          <w:p>
+            <w:pPr>
+              <w:rPr>
+                <w:b/>
+                <w:bCs/>
+                <w:color w:val="C00000"/>
+                <w:sz w:val="24"/>
+                <w:szCs w:val="24"/>
+              </w:rPr>
+            </w:pPr>
+          </w:p>
         </w:tc>
         <w:tc>
           <w:tcPr>
@@ -3063,13 +3130,43 @@
             <w:vMerge w:val="restart"/>
           </w:tcPr>
           <w:p>
-            <w:r>
+            <w:pPr>
+              <w:rPr>
+                <w:b/>
+                <w:bCs/>
+                <w:color w:val="C00000"/>
+                <w:sz w:val="24"/>
+                <w:szCs w:val="24"/>
+              </w:rPr>
+            </w:pPr>
+            <w:r>
+              <w:rPr>
+                <w:b/>
+                <w:bCs/>
+                <w:color w:val="C00000"/>
+                <w:sz w:val="24"/>
+                <w:szCs w:val="24"/>
+              </w:rPr>
               <w:t xml:space="preserve">3. </w:t>
             </w:r>
             <w:r>
+              <w:rPr>
+                <w:b/>
+                <w:bCs/>
+                <w:color w:val="C00000"/>
+                <w:sz w:val="24"/>
+                <w:szCs w:val="24"/>
+              </w:rPr>
               <w:t xml:space="preserve">Crear una </w:t>
             </w:r>
             <w:r>
+              <w:rPr>
+                <w:b/>
+                <w:bCs/>
+                <w:color w:val="C00000"/>
+                <w:sz w:val="24"/>
+                <w:szCs w:val="24"/>
+              </w:rPr>
               <w:t>técnica</w:t>
             </w:r>
           </w:p>
@@ -3112,7 +3209,17 @@
             <w:tcW w:w="2992" w:type="dxa"/>
             <w:vMerge/>
           </w:tcPr>
-          <w:p/>
+          <w:p>
+            <w:pPr>
+              <w:rPr>
+                <w:b/>
+                <w:bCs/>
+                <w:color w:val="C00000"/>
+                <w:sz w:val="24"/>
+                <w:szCs w:val="24"/>
+              </w:rPr>
+            </w:pPr>
+          </w:p>
         </w:tc>
         <w:tc>
           <w:tcPr>
@@ -3167,7 +3274,23 @@
             <w:vMerge w:val="restart"/>
           </w:tcPr>
           <w:p>
-            <w:r>
+            <w:pPr>
+              <w:rPr>
+                <w:b/>
+                <w:bCs/>
+                <w:color w:val="C00000"/>
+                <w:sz w:val="24"/>
+                <w:szCs w:val="24"/>
+              </w:rPr>
+            </w:pPr>
+            <w:r>
+              <w:rPr>
+                <w:b/>
+                <w:bCs/>
+                <w:color w:val="C00000"/>
+                <w:sz w:val="24"/>
+                <w:szCs w:val="24"/>
+              </w:rPr>
               <w:t>4. Borrar un clan</w:t>
             </w:r>
           </w:p>
@@ -3203,7 +3326,17 @@
             <w:tcW w:w="2992" w:type="dxa"/>
             <w:vMerge/>
           </w:tcPr>
-          <w:p/>
+          <w:p>
+            <w:pPr>
+              <w:rPr>
+                <w:b/>
+                <w:bCs/>
+                <w:color w:val="C00000"/>
+                <w:sz w:val="24"/>
+                <w:szCs w:val="24"/>
+              </w:rPr>
+            </w:pPr>
+          </w:p>
         </w:tc>
         <w:tc>
           <w:tcPr>
@@ -3235,7 +3368,23 @@
             <w:vMerge w:val="restart"/>
           </w:tcPr>
           <w:p>
-            <w:r>
+            <w:pPr>
+              <w:rPr>
+                <w:b/>
+                <w:bCs/>
+                <w:color w:val="C00000"/>
+                <w:sz w:val="24"/>
+                <w:szCs w:val="24"/>
+              </w:rPr>
+            </w:pPr>
+            <w:r>
+              <w:rPr>
+                <w:b/>
+                <w:bCs/>
+                <w:color w:val="C00000"/>
+                <w:sz w:val="24"/>
+                <w:szCs w:val="24"/>
+              </w:rPr>
               <w:t>5. Borrar un personaje</w:t>
             </w:r>
           </w:p>
@@ -3269,7 +3418,17 @@
             <w:tcW w:w="2992" w:type="dxa"/>
             <w:vMerge/>
           </w:tcPr>
-          <w:p/>
+          <w:p>
+            <w:pPr>
+              <w:rPr>
+                <w:b/>
+                <w:bCs/>
+                <w:color w:val="C00000"/>
+                <w:sz w:val="24"/>
+                <w:szCs w:val="24"/>
+              </w:rPr>
+            </w:pPr>
+          </w:p>
         </w:tc>
         <w:tc>
           <w:tcPr>
@@ -3297,7 +3456,6 @@
           <w:p>
             <w:proofErr w:type="spellStart"/>
             <w:r>
-              <w:lastRenderedPageBreak/>
               <w:t>getPrevShinobi</w:t>
             </w:r>
             <w:proofErr w:type="spellEnd"/>
@@ -3332,11 +3490,33 @@
             <w:vMerge w:val="restart"/>
           </w:tcPr>
           <w:p>
-            <w:r>
-              <w:lastRenderedPageBreak/>
+            <w:pPr>
+              <w:rPr>
+                <w:b/>
+                <w:bCs/>
+                <w:color w:val="C00000"/>
+                <w:sz w:val="24"/>
+                <w:szCs w:val="24"/>
+              </w:rPr>
+            </w:pPr>
+            <w:r>
+              <w:rPr>
+                <w:b/>
+                <w:bCs/>
+                <w:color w:val="C00000"/>
+                <w:sz w:val="24"/>
+                <w:szCs w:val="24"/>
+              </w:rPr>
               <w:t xml:space="preserve">6. Borrar una </w:t>
             </w:r>
             <w:r>
+              <w:rPr>
+                <w:b/>
+                <w:bCs/>
+                <w:color w:val="C00000"/>
+                <w:sz w:val="24"/>
+                <w:szCs w:val="24"/>
+              </w:rPr>
               <w:t>técnica</w:t>
             </w:r>
           </w:p>
@@ -3372,7 +3552,17 @@
             <w:tcW w:w="2992" w:type="dxa"/>
             <w:vMerge/>
           </w:tcPr>
-          <w:p/>
+          <w:p>
+            <w:pPr>
+              <w:rPr>
+                <w:b/>
+                <w:bCs/>
+                <w:color w:val="C00000"/>
+                <w:sz w:val="24"/>
+                <w:szCs w:val="24"/>
+              </w:rPr>
+            </w:pPr>
+          </w:p>
         </w:tc>
         <w:tc>
           <w:tcPr>
@@ -3420,7 +3610,23 @@
             <w:vMerge w:val="restart"/>
           </w:tcPr>
           <w:p>
-            <w:r>
+            <w:pPr>
+              <w:rPr>
+                <w:b/>
+                <w:bCs/>
+                <w:color w:val="C00000"/>
+                <w:sz w:val="24"/>
+                <w:szCs w:val="24"/>
+              </w:rPr>
+            </w:pPr>
+            <w:r>
+              <w:rPr>
+                <w:b/>
+                <w:bCs/>
+                <w:color w:val="C00000"/>
+                <w:sz w:val="24"/>
+                <w:szCs w:val="24"/>
+              </w:rPr>
               <w:t>7. Actualizar un clan</w:t>
             </w:r>
           </w:p>
@@ -3470,7 +3676,17 @@
             <w:tcW w:w="2992" w:type="dxa"/>
             <w:vMerge/>
           </w:tcPr>
-          <w:p/>
+          <w:p>
+            <w:pPr>
+              <w:rPr>
+                <w:b/>
+                <w:bCs/>
+                <w:color w:val="C00000"/>
+                <w:sz w:val="24"/>
+                <w:szCs w:val="24"/>
+              </w:rPr>
+            </w:pPr>
+          </w:p>
         </w:tc>
         <w:tc>
           <w:tcPr>
@@ -3509,7 +3725,23 @@
             <w:vMerge w:val="restart"/>
           </w:tcPr>
           <w:p>
-            <w:r>
+            <w:pPr>
+              <w:rPr>
+                <w:b/>
+                <w:bCs/>
+                <w:color w:val="C00000"/>
+                <w:sz w:val="24"/>
+                <w:szCs w:val="24"/>
+              </w:rPr>
+            </w:pPr>
+            <w:r>
+              <w:rPr>
+                <w:b/>
+                <w:bCs/>
+                <w:color w:val="C00000"/>
+                <w:sz w:val="24"/>
+                <w:szCs w:val="24"/>
+              </w:rPr>
               <w:t>8. Actualizar un personaje</w:t>
             </w:r>
           </w:p>
@@ -3550,7 +3782,17 @@
             <w:tcW w:w="2992" w:type="dxa"/>
             <w:vMerge/>
           </w:tcPr>
-          <w:p/>
+          <w:p>
+            <w:pPr>
+              <w:rPr>
+                <w:b/>
+                <w:bCs/>
+                <w:color w:val="C00000"/>
+                <w:sz w:val="24"/>
+                <w:szCs w:val="24"/>
+              </w:rPr>
+            </w:pPr>
+          </w:p>
         </w:tc>
         <w:tc>
           <w:tcPr>
@@ -3640,10 +3882,33 @@
             <w:vMerge w:val="restart"/>
           </w:tcPr>
           <w:p>
-            <w:r>
+            <w:pPr>
+              <w:rPr>
+                <w:b/>
+                <w:bCs/>
+                <w:color w:val="C00000"/>
+                <w:sz w:val="24"/>
+                <w:szCs w:val="24"/>
+              </w:rPr>
+            </w:pPr>
+            <w:r>
+              <w:rPr>
+                <w:b/>
+                <w:bCs/>
+                <w:color w:val="C00000"/>
+                <w:sz w:val="24"/>
+                <w:szCs w:val="24"/>
+              </w:rPr>
               <w:t xml:space="preserve">9. Actualizar una </w:t>
             </w:r>
             <w:r>
+              <w:rPr>
+                <w:b/>
+                <w:bCs/>
+                <w:color w:val="C00000"/>
+                <w:sz w:val="24"/>
+                <w:szCs w:val="24"/>
+              </w:rPr>
               <w:t>técnica</w:t>
             </w:r>
           </w:p>
@@ -3674,6 +3939,7 @@
           <w:p>
             <w:proofErr w:type="spellStart"/>
             <w:r>
+              <w:lastRenderedPageBreak/>
               <w:t>updateJutsuFactor</w:t>
             </w:r>
             <w:proofErr w:type="spellEnd"/>
@@ -3728,7 +3994,17 @@
             <w:tcW w:w="2992" w:type="dxa"/>
             <w:vMerge/>
           </w:tcPr>
-          <w:p/>
+          <w:p>
+            <w:pPr>
+              <w:rPr>
+                <w:b/>
+                <w:bCs/>
+                <w:color w:val="C00000"/>
+                <w:sz w:val="24"/>
+                <w:szCs w:val="24"/>
+              </w:rPr>
+            </w:pPr>
+          </w:p>
         </w:tc>
         <w:tc>
           <w:tcPr>
@@ -3797,7 +4073,23 @@
             <w:vMerge w:val="restart"/>
           </w:tcPr>
           <w:p>
-            <w:r>
+            <w:pPr>
+              <w:rPr>
+                <w:b/>
+                <w:bCs/>
+                <w:color w:val="C00000"/>
+                <w:sz w:val="24"/>
+                <w:szCs w:val="24"/>
+              </w:rPr>
+            </w:pPr>
+            <w:r>
+              <w:rPr>
+                <w:b/>
+                <w:bCs/>
+                <w:color w:val="C00000"/>
+                <w:sz w:val="24"/>
+                <w:szCs w:val="24"/>
+              </w:rPr>
               <w:t>10. Mostrar los clanes</w:t>
             </w:r>
           </w:p>
@@ -3833,7 +4125,17 @@
             <w:tcW w:w="2992" w:type="dxa"/>
             <w:vMerge/>
           </w:tcPr>
-          <w:p/>
+          <w:p>
+            <w:pPr>
+              <w:rPr>
+                <w:b/>
+                <w:bCs/>
+                <w:color w:val="C00000"/>
+                <w:sz w:val="24"/>
+                <w:szCs w:val="24"/>
+              </w:rPr>
+            </w:pPr>
+          </w:p>
         </w:tc>
         <w:tc>
           <w:tcPr>
@@ -3865,7 +4167,23 @@
             <w:vMerge w:val="restart"/>
           </w:tcPr>
           <w:p>
-            <w:r>
+            <w:pPr>
+              <w:rPr>
+                <w:b/>
+                <w:bCs/>
+                <w:color w:val="C00000"/>
+                <w:sz w:val="24"/>
+                <w:szCs w:val="24"/>
+              </w:rPr>
+            </w:pPr>
+            <w:r>
+              <w:rPr>
+                <w:b/>
+                <w:bCs/>
+                <w:color w:val="C00000"/>
+                <w:sz w:val="24"/>
+                <w:szCs w:val="24"/>
+              </w:rPr>
               <w:t>11. Mostrar los personajes</w:t>
             </w:r>
           </w:p>
@@ -3899,7 +4217,17 @@
             <w:tcW w:w="2992" w:type="dxa"/>
             <w:vMerge/>
           </w:tcPr>
-          <w:p/>
+          <w:p>
+            <w:pPr>
+              <w:rPr>
+                <w:b/>
+                <w:bCs/>
+                <w:color w:val="C00000"/>
+                <w:sz w:val="24"/>
+                <w:szCs w:val="24"/>
+              </w:rPr>
+            </w:pPr>
+          </w:p>
         </w:tc>
         <w:tc>
           <w:tcPr>
@@ -3940,10 +4268,33 @@
             <w:vMerge w:val="restart"/>
           </w:tcPr>
           <w:p>
-            <w:r>
+            <w:pPr>
+              <w:rPr>
+                <w:b/>
+                <w:bCs/>
+                <w:color w:val="C00000"/>
+                <w:sz w:val="24"/>
+                <w:szCs w:val="24"/>
+              </w:rPr>
+            </w:pPr>
+            <w:r>
+              <w:rPr>
+                <w:b/>
+                <w:bCs/>
+                <w:color w:val="C00000"/>
+                <w:sz w:val="24"/>
+                <w:szCs w:val="24"/>
+              </w:rPr>
               <w:t xml:space="preserve">12. Mostrar las </w:t>
             </w:r>
             <w:r>
+              <w:rPr>
+                <w:b/>
+                <w:bCs/>
+                <w:color w:val="C00000"/>
+                <w:sz w:val="24"/>
+                <w:szCs w:val="24"/>
+              </w:rPr>
               <w:t>técnicas</w:t>
             </w:r>
           </w:p>
@@ -4006,155 +4357,74 @@
           </w:p>
         </w:tc>
       </w:tr>
-      <w:tr>
-        <w:tc>
-          <w:tcPr>
-            <w:tcW w:w="2992" w:type="dxa"/>
-            <w:vMerge w:val="restart"/>
-          </w:tcPr>
-          <w:p>
-            <w:r>
-              <w:t xml:space="preserve">13. Ordenar los personajes por </w:t>
-            </w:r>
-            <w:r>
-              <w:t>característica</w:t>
-            </w:r>
-          </w:p>
-        </w:tc>
-        <w:tc>
-          <w:tcPr>
-            <w:tcW w:w="2993" w:type="dxa"/>
-          </w:tcPr>
-          <w:p>
-            <w:r>
-              <w:t>Clan</w:t>
-            </w:r>
-          </w:p>
-        </w:tc>
-        <w:tc>
-          <w:tcPr>
-            <w:tcW w:w="2993" w:type="dxa"/>
-          </w:tcPr>
-          <w:p>
-            <w:proofErr w:type="spellStart"/>
-            <w:r>
-              <w:t>sortShinobiName</w:t>
-            </w:r>
-            <w:proofErr w:type="spellEnd"/>
-          </w:p>
-          <w:p>
-            <w:proofErr w:type="spellStart"/>
-            <w:r>
-              <w:t>sortShinobiPower</w:t>
-            </w:r>
-            <w:proofErr w:type="spellEnd"/>
-          </w:p>
-          <w:p>
-            <w:proofErr w:type="spellStart"/>
-            <w:r>
-              <w:lastRenderedPageBreak/>
-              <w:t>sortShinobiCreationDate</w:t>
-            </w:r>
-            <w:proofErr w:type="spellEnd"/>
-          </w:p>
-          <w:p>
-            <w:proofErr w:type="spellStart"/>
-            <w:r>
-              <w:t>shinobiSize</w:t>
-            </w:r>
-            <w:proofErr w:type="spellEnd"/>
-          </w:p>
-          <w:p>
-            <w:proofErr w:type="spellStart"/>
-            <w:r>
-              <w:t>getShinobi</w:t>
-            </w:r>
-            <w:proofErr w:type="spellEnd"/>
-          </w:p>
-          <w:p>
-            <w:proofErr w:type="spellStart"/>
-            <w:r>
-              <w:t>setShinobi</w:t>
-            </w:r>
-            <w:proofErr w:type="spellEnd"/>
-          </w:p>
-        </w:tc>
-      </w:tr>
-      <w:tr>
-        <w:tc>
-          <w:tcPr>
-            <w:tcW w:w="2992" w:type="dxa"/>
-            <w:vMerge/>
-          </w:tcPr>
-          <w:p/>
-        </w:tc>
-        <w:tc>
-          <w:tcPr>
-            <w:tcW w:w="2993" w:type="dxa"/>
-          </w:tcPr>
-          <w:p>
-            <w:proofErr w:type="spellStart"/>
-            <w:r>
-              <w:t>Shinobi</w:t>
-            </w:r>
-            <w:proofErr w:type="spellEnd"/>
-          </w:p>
-        </w:tc>
-        <w:tc>
-          <w:tcPr>
-            <w:tcW w:w="2993" w:type="dxa"/>
-          </w:tcPr>
-          <w:p>
-            <w:proofErr w:type="spellStart"/>
-            <w:r>
-              <w:t>compareTo</w:t>
-            </w:r>
-            <w:proofErr w:type="spellEnd"/>
-          </w:p>
-          <w:p>
-            <w:r>
-              <w:t>compare</w:t>
-            </w:r>
-          </w:p>
-          <w:p>
-            <w:proofErr w:type="spellStart"/>
-            <w:r>
-              <w:t>compareCreationDate</w:t>
-            </w:r>
-            <w:proofErr w:type="spellEnd"/>
-          </w:p>
-          <w:p>
-            <w:proofErr w:type="spellStart"/>
-            <w:r>
-              <w:t>getNextShinobi</w:t>
-            </w:r>
-            <w:proofErr w:type="spellEnd"/>
-          </w:p>
-          <w:p>
-            <w:proofErr w:type="spellStart"/>
-            <w:r>
-              <w:t>getPrevShinobi</w:t>
-            </w:r>
-            <w:proofErr w:type="spellEnd"/>
-          </w:p>
-          <w:p>
-            <w:proofErr w:type="spellStart"/>
-            <w:r>
-              <w:t>setNextShinobi</w:t>
-            </w:r>
-            <w:proofErr w:type="spellEnd"/>
-          </w:p>
-          <w:p>
-            <w:proofErr w:type="spellStart"/>
-            <w:r>
-              <w:t>setPrevShinobi</w:t>
-            </w:r>
-            <w:proofErr w:type="spellEnd"/>
-          </w:p>
-        </w:tc>
-      </w:tr>
     </w:tbl>
     <w:p/>
+    <w:p>
+      <w:r>
+        <w:br w:type="page"/>
+      </w:r>
+    </w:p>
+    <w:p>
+      <w:pPr>
+        <w:rPr>
+          <w:b/>
+          <w:bCs/>
+          <w:sz w:val="40"/>
+          <w:szCs w:val="40"/>
+        </w:rPr>
+      </w:pPr>
+      <w:r>
+        <w:rPr>
+          <w:b/>
+          <w:bCs/>
+          <w:sz w:val="40"/>
+          <w:szCs w:val="40"/>
+        </w:rPr>
+        <w:lastRenderedPageBreak/>
+        <w:t>5.</w:t>
+      </w:r>
+    </w:p>
+    <w:p>
+      <w:pPr>
+        <w:rPr>
+          <w:b/>
+          <w:bCs/>
+          <w:sz w:val="40"/>
+          <w:szCs w:val="40"/>
+        </w:rPr>
+      </w:pPr>
+      <w:r>
+        <w:rPr>
+          <w:b/>
+          <w:bCs/>
+          <w:sz w:val="40"/>
+          <w:szCs w:val="40"/>
+        </w:rPr>
+        <w:br w:type="page"/>
+      </w:r>
+    </w:p>
+    <w:p>
+      <w:pPr>
+        <w:rPr>
+          <w:b/>
+          <w:bCs/>
+          <w:sz w:val="40"/>
+          <w:szCs w:val="40"/>
+        </w:rPr>
+      </w:pPr>
+      <w:r>
+        <w:rPr>
+          <w:b/>
+          <w:bCs/>
+          <w:sz w:val="40"/>
+          <w:szCs w:val="40"/>
+        </w:rPr>
+        <w:lastRenderedPageBreak/>
+        <w:t>6.</w:t>
+      </w:r>
+      <w:bookmarkStart w:id="0" w:name="_GoBack"/>
+      <w:bookmarkEnd w:id="0"/>
+    </w:p>
     <w:sectPr>
       <w:pgSz w:w="12240" w:h="15840"/>
       <w:pgMar w:top="1417" w:right="1701" w:bottom="1417" w:left="1701" w:header="708" w:footer="708" w:gutter="0"/>

</xml_diff>